<commit_message>
problem 2, and 3 WIP
</commit_message>
<xml_diff>
--- a/hw9.docx
+++ b/hw9.docx
@@ -684,13 +684,7 @@
         <w:t xml:space="preserve"> classifying unseen data within the same </w:t>
       </w:r>
       <w:r>
-        <w:t xml:space="preserve">realm.  Moreover, </w:t>
-      </w:r>
-      <w:r>
-        <w:t>I chose this distribution such that the model is exposed to a substantial number of imag</w:t>
-      </w:r>
-      <w:r>
-        <w:t>es for each digit during training.  As shown above, there is a large variation in handwriting for each given digit.  As such, it is important the classifier sees a breadth</w:t>
+        <w:t>realm.  Moreover, I chose this distribution such that the model is exposed to a substantial number of images for each digit during training.  As shown above, there is a large variation in handwriting for each given digit.  As such, it is important the classifier sees a breadth</w:t>
       </w:r>
       <w:r>
         <w:t xml:space="preserve"> of data during classification, so it can further refine i</w:t>
@@ -703,6 +697,263 @@
       </w:r>
     </w:p>
     <w:p/>
+    <w:p>
+      <w:pPr>
+        <w:rPr>
+          <w:b/>
+        </w:rPr>
+      </w:pPr>
+      <w:r>
+        <w:rPr>
+          <w:b/>
+        </w:rPr>
+        <w:t>Problem Two</w:t>
+      </w:r>
+    </w:p>
+    <w:p>
+      <w:r>
+        <w:rPr>
+          <w:b/>
+        </w:rPr>
+        <w:t>A.</w:t>
+      </w:r>
+      <w:r>
+        <w:rPr>
+          <w:b/>
+        </w:rPr>
+        <w:t xml:space="preserve"> </w:t>
+      </w:r>
+      <w:r>
+        <w:t xml:space="preserve">K Nearest Neighbors is a </w:t>
+      </w:r>
+      <w:r>
+        <w:t xml:space="preserve">classifier that depends on pattern recognition within a given vector space. </w:t>
+      </w:r>
+      <w:r>
+        <w:t xml:space="preserve"> It takes an input,</w:t>
+      </w:r>
+      <w:r>
+        <w:t xml:space="preserve"> and then</w:t>
+      </w:r>
+      <w:r>
+        <w:t xml:space="preserve"> finds</w:t>
+      </w:r>
+      <w:r>
+        <w:t xml:space="preserve"> </w:t>
+      </w:r>
+      <w:r>
+        <w:t>k</w:t>
+      </w:r>
+      <w:r>
+        <w:t xml:space="preserve"> data points</w:t>
+      </w:r>
+      <w:r>
+        <w:t xml:space="preserve"> with feature vectors</w:t>
+      </w:r>
+      <w:r>
+        <w:t xml:space="preserve"> </w:t>
+      </w:r>
+      <w:r>
+        <w:t xml:space="preserve">that are “nearest” </w:t>
+      </w:r>
+      <w:r>
+        <w:t>to the input vector.  In order to determine which data points are nearest, the system uses a</w:t>
+      </w:r>
+      <w:r>
+        <w:t xml:space="preserve"> </w:t>
+      </w:r>
+      <w:r>
+        <w:t xml:space="preserve">distance </w:t>
+      </w:r>
+      <w:r>
+        <w:t>measure</w:t>
+      </w:r>
+      <w:r>
+        <w:t xml:space="preserve"> to determine how closely related two vectors are</w:t>
+      </w:r>
+      <w:r>
+        <w:t xml:space="preserve">, </w:t>
+      </w:r>
+      <w:r>
+        <w:t>such as</w:t>
+      </w:r>
+      <w:r>
+        <w:t xml:space="preserve"> Euclidean distance. </w:t>
+      </w:r>
+      <w:r>
+        <w:t xml:space="preserve"> With this, </w:t>
+      </w:r>
+      <w:r>
+        <w:t>the classifier looks at the k</w:t>
+      </w:r>
+      <w:r>
+        <w:t xml:space="preserve"> nearest</w:t>
+      </w:r>
+      <w:r>
+        <w:t xml:space="preserve"> neighbors’ labels, and ascertains the input’</w:t>
+      </w:r>
+      <w:r>
+        <w:t xml:space="preserve">s label based on the majority of </w:t>
+      </w:r>
+      <w:r>
+        <w:t>the</w:t>
+      </w:r>
+      <w:r>
+        <w:t>se</w:t>
+      </w:r>
+      <w:r>
+        <w:t xml:space="preserve"> neighbors’ labels.</w:t>
+      </w:r>
+      <w:r>
+        <w:t xml:space="preserve">  In turn, the input label is assigned basically on what the most common label is amongst its k nearest neighbors, utilizing clustering at the core of the classifier.</w:t>
+      </w:r>
+      <w:r>
+        <w:t xml:space="preserve">  </w:t>
+      </w:r>
+    </w:p>
+    <w:p/>
+    <w:p>
+      <w:r>
+        <w:t xml:space="preserve">In order to classify images, one can leverage the K Nearest Neighbor algorithm. </w:t>
+      </w:r>
+      <w:r>
+        <w:t xml:space="preserve"> Both the training set and testing set of</w:t>
+      </w:r>
+      <w:r>
+        <w:t xml:space="preserve"> gray scale</w:t>
+      </w:r>
+      <w:r>
+        <w:t xml:space="preserve"> images must be encoded such that</w:t>
+      </w:r>
+      <w:r>
+        <w:t xml:space="preserve"> they are a 2D array of pixel intensity values.</w:t>
+      </w:r>
+      <w:r>
+        <w:t xml:space="preserve">  These 2D arrays of pixel intensity values serve as each image’s feature</w:t>
+      </w:r>
+      <w:r>
+        <w:t xml:space="preserve"> vector, where each pixel is representative of a feature with a corresponding value</w:t>
+      </w:r>
+      <w:r>
+        <w:t>.</w:t>
+      </w:r>
+      <w:r>
+        <w:t xml:space="preserve">  In turn, </w:t>
+      </w:r>
+      <w:r>
+        <w:t xml:space="preserve">KNN </w:t>
+      </w:r>
+      <w:r>
+        <w:t>can utilize its pattern recognition algorithm to deter</w:t>
+      </w:r>
+      <w:r>
+        <w:t>mine which sets of pixel values</w:t>
+      </w:r>
+      <w:r>
+        <w:t xml:space="preserve"> are most similar to the inputted set of pixel values.  By leveraging Euclidean distance, KNN will determine k images that are nearest</w:t>
+      </w:r>
+      <w:r>
+        <w:t xml:space="preserve"> to the inputted image’s</w:t>
+      </w:r>
+      <w:r>
+        <w:t xml:space="preserve"> pixel intensity values.  As such, taking the majority of the nearest neighbors’ labels will classify the inputted image, and </w:t>
+      </w:r>
+      <w:r>
+        <w:t xml:space="preserve">essentially cast it </w:t>
+      </w:r>
+      <w:r>
+        <w:t xml:space="preserve">as that </w:t>
+      </w:r>
+      <w:r>
+        <w:t xml:space="preserve">majority </w:t>
+      </w:r>
+      <w:r>
+        <w:t>label.</w:t>
+      </w:r>
+    </w:p>
+    <w:p>
+      <w:r>
+        <w:rPr>
+          <w:b/>
+        </w:rPr>
+        <w:t>B.</w:t>
+      </w:r>
+      <w:r>
+        <w:rPr>
+          <w:b/>
+        </w:rPr>
+        <w:t xml:space="preserve"> </w:t>
+      </w:r>
+      <w:r>
+        <w:t xml:space="preserve">In K Nearest Neighbors, changing the </w:t>
+      </w:r>
+      <w:r>
+        <w:t>hyperparamter, k</w:t>
+      </w:r>
+      <w:r>
+        <w:t>, changes how many neighbors are considered during classification.</w:t>
+      </w:r>
+      <w:r>
+        <w:t xml:space="preserve">  Meaning, when a new data point is inputted, it finds k feature vectors </w:t>
+      </w:r>
+      <w:r>
+        <w:t xml:space="preserve">that </w:t>
+      </w:r>
+      <w:r>
+        <w:t xml:space="preserve">are the most similar.  As such, increasing k takes more </w:t>
+      </w:r>
+      <w:r>
+        <w:t>data points</w:t>
+      </w:r>
+      <w:r>
+        <w:t xml:space="preserve"> in</w:t>
+      </w:r>
+      <w:r>
+        <w:t>to</w:t>
+      </w:r>
+      <w:r>
+        <w:t xml:space="preserve"> account when labeling the input.  </w:t>
+      </w:r>
+      <w:r>
+        <w:t>Having</w:t>
+      </w:r>
+      <w:r>
+        <w:t xml:space="preserve"> a lower k makes the classification algorithm more susceptible to noise</w:t>
+      </w:r>
+      <w:r>
+        <w:t xml:space="preserve"> because fewer data points influence the label</w:t>
+      </w:r>
+      <w:r>
+        <w:t>.</w:t>
+      </w:r>
+      <w:r>
+        <w:t xml:space="preserve">  With that, increasing </w:t>
+      </w:r>
+      <w:r>
+        <w:t xml:space="preserve">k is computationally expensive, and </w:t>
+      </w:r>
+      <w:r>
+        <w:t>may</w:t>
+      </w:r>
+      <w:r>
+        <w:t xml:space="preserve"> begin to defeat the purpose of </w:t>
+      </w:r>
+      <w:r>
+        <w:t>clustering,</w:t>
+      </w:r>
+      <w:r>
+        <w:t xml:space="preserve"> as the number gets too high.</w:t>
+      </w:r>
+    </w:p>
+    <w:p/>
+    <w:p/>
+    <w:p>
+      <w:pPr>
+        <w:rPr>
+          <w:b/>
+        </w:rPr>
+      </w:pPr>
+    </w:p>
     <w:p>
       <w:pPr>
         <w:rPr>
@@ -710,14 +961,8 @@
         </w:rPr>
       </w:pPr>
       <w:bookmarkStart w:id="0" w:name="_GoBack"/>
-      <w:r>
-        <w:rPr>
-          <w:b/>
-        </w:rPr>
-        <w:t>Problem Two</w:t>
-      </w:r>
-    </w:p>
-    <w:bookmarkEnd w:id="0"/>
+      <w:bookmarkEnd w:id="0"/>
+    </w:p>
     <w:sectPr>
       <w:pgSz w:w="12240" w:h="15840"/>
       <w:pgMar w:top="1440" w:right="1440" w:bottom="1440" w:left="1440" w:header="720" w:footer="720" w:gutter="0"/>
@@ -1486,7 +1731,7 @@
 </file>
 
 <file path=customXml/itemProps1.xml><?xml version="1.0" encoding="utf-8"?>
-<ds:datastoreItem xmlns:ds="http://schemas.openxmlformats.org/officeDocument/2006/customXml" ds:itemID="{77A971C6-F9FA-514E-A1A6-C28E9408A3DB}">
+<ds:datastoreItem xmlns:ds="http://schemas.openxmlformats.org/officeDocument/2006/customXml" ds:itemID="{100EDA44-054B-AA4B-BA6B-88B8B520A0DB}">
   <ds:schemaRefs>
     <ds:schemaRef ds:uri="http://schemas.openxmlformats.org/officeDocument/2006/bibliography"/>
   </ds:schemaRefs>

</xml_diff>

<commit_message>
results changed on doc
</commit_message>
<xml_diff>
--- a/hw9.docx
+++ b/hw9.docx
@@ -1041,6 +1041,57 @@
           <w:b/>
         </w:rPr>
         <w:t xml:space="preserve">B. </w:t>
+      </w:r>
+    </w:p>
+    <w:p>
+      <w:pPr>
+        <w:rPr>
+          <w:bCs/>
+        </w:rPr>
+      </w:pPr>
+      <w:r>
+        <w:rPr>
+          <w:bCs/>
+        </w:rPr>
+        <w:t>In order to determine the best hyperparamters for KNN, we conducted two experiments.  First, we looked to determine which training set size produced the best performance on the testing data.  As such, we developed 5 different classifiers, using varying training set sizes, 500, 1000, 5000, 10000, and 15000.</w:t>
+      </w:r>
+      <w:r>
+        <w:rPr>
+          <w:bCs/>
+        </w:rPr>
+        <w:t xml:space="preserve">  Each classifier was tested on the same testing data, such that </w:t>
+      </w:r>
+      <w:r>
+        <w:rPr>
+          <w:bCs/>
+        </w:rPr>
+        <w:t xml:space="preserve"> </w:t>
+      </w:r>
+      <w:r>
+        <w:rPr>
+          <w:bCs/>
+        </w:rPr>
+        <w:t xml:space="preserve"> </w:t>
+      </w:r>
+      <w:proofErr w:type="gramStart"/>
+      <w:r>
+        <w:rPr>
+          <w:bCs/>
+        </w:rPr>
+        <w:t>With</w:t>
+      </w:r>
+      <w:proofErr w:type="gramEnd"/>
+      <w:r>
+        <w:rPr>
+          <w:bCs/>
+        </w:rPr>
+        <w:t xml:space="preserve"> these classifiers, we </w:t>
+      </w:r>
+      <w:r>
+        <w:rPr>
+          <w:bCs/>
+        </w:rPr>
+        <w:t xml:space="preserve">found the F1-measure, and printed out the corresponding confusion matrix.  </w:t>
       </w:r>
     </w:p>
     <w:p>
@@ -1351,6 +1402,8 @@
             </w:pPr>
           </w:p>
         </w:tc>
+        <w:bookmarkStart w:id="0" w:name="_GoBack"/>
+        <w:bookmarkEnd w:id="0"/>
       </w:tr>
       <w:tr>
         <w:trPr>
@@ -1458,8 +1511,6 @@
         </w:rPr>
         <w:t>KNN Parameters</w:t>
       </w:r>
-      <w:bookmarkStart w:id="0" w:name="_GoBack"/>
-      <w:bookmarkEnd w:id="0"/>
     </w:p>
     <w:tbl>
       <w:tblPr>
@@ -1480,11 +1531,27 @@
           <w:p>
             <w:pPr>
               <w:rPr>
+                <w:b/>
                 <w:bCs/>
-                <w:i/>
                 <w:iCs/>
               </w:rPr>
             </w:pPr>
+            <w:r>
+              <w:rPr>
+                <w:b/>
+                <w:bCs/>
+                <w:iCs/>
+              </w:rPr>
+              <w:t>Number of Neighbors</w:t>
+            </w:r>
+            <w:r>
+              <w:rPr>
+                <w:b/>
+                <w:bCs/>
+                <w:iCs/>
+              </w:rPr>
+              <w:t xml:space="preserve"> (K)</w:t>
+            </w:r>
           </w:p>
         </w:tc>
         <w:tc>
@@ -1512,21 +1579,7 @@
             <w:tcW w:w="2994" w:type="dxa"/>
           </w:tcPr>
           <w:p>
-            <w:pPr>
-              <w:rPr>
-                <w:b/>
-              </w:rPr>
-            </w:pPr>
-            <w:r>
-              <w:rPr>
-                <w:b/>
-              </w:rPr>
-              <w:t>K=</w:t>
-            </w:r>
-            <w:r>
-              <w:rPr>
-                <w:b/>
-              </w:rPr>
+            <w:r>
               <w:t>1</w:t>
             </w:r>
           </w:p>
@@ -1556,21 +1609,7 @@
             <w:tcW w:w="2994" w:type="dxa"/>
           </w:tcPr>
           <w:p>
-            <w:pPr>
-              <w:rPr>
-                <w:b/>
-              </w:rPr>
-            </w:pPr>
-            <w:r>
-              <w:rPr>
-                <w:b/>
-              </w:rPr>
-              <w:t>K=</w:t>
-            </w:r>
-            <w:r>
-              <w:rPr>
-                <w:b/>
-              </w:rPr>
+            <w:r>
               <w:t>5</w:t>
             </w:r>
           </w:p>
@@ -1600,16 +1639,8 @@
             <w:tcW w:w="2994" w:type="dxa"/>
           </w:tcPr>
           <w:p>
-            <w:pPr>
-              <w:rPr>
-                <w:b/>
-              </w:rPr>
-            </w:pPr>
-            <w:r>
-              <w:rPr>
-                <w:b/>
-              </w:rPr>
-              <w:t>K=10</w:t>
+            <w:r>
+              <w:t>10</w:t>
             </w:r>
           </w:p>
         </w:tc>
@@ -1638,16 +1669,8 @@
             <w:tcW w:w="2994" w:type="dxa"/>
           </w:tcPr>
           <w:p>
-            <w:pPr>
-              <w:rPr>
-                <w:b/>
-              </w:rPr>
-            </w:pPr>
-            <w:r>
-              <w:rPr>
-                <w:b/>
-              </w:rPr>
-              <w:t>K=20</w:t>
+            <w:r>
+              <w:t>20</w:t>
             </w:r>
           </w:p>
         </w:tc>
@@ -1679,16 +1702,8 @@
             <w:tcW w:w="2994" w:type="dxa"/>
           </w:tcPr>
           <w:p>
-            <w:pPr>
-              <w:rPr>
-                <w:b/>
-              </w:rPr>
-            </w:pPr>
-            <w:r>
-              <w:rPr>
-                <w:b/>
-              </w:rPr>
-              <w:t>K=50</w:t>
+            <w:r>
+              <w:t>50</w:t>
             </w:r>
           </w:p>
         </w:tc>
@@ -1722,31 +1737,71 @@
     <w:p>
       <w:pPr>
         <w:rPr>
-          <w:b/>
-        </w:rPr>
-      </w:pPr>
-      <w:r>
-        <w:rPr>
-          <w:b/>
           <w:noProof/>
         </w:rPr>
+      </w:pPr>
+    </w:p>
+    <w:p>
+      <w:pPr>
+        <w:rPr>
+          <w:b/>
+          <w:noProof/>
+        </w:rPr>
+      </w:pPr>
+      <w:r>
+        <w:rPr>
+          <w:b/>
+          <w:noProof/>
+        </w:rPr>
         <w:t>**NEED TO ADD GRAPH**</w:t>
       </w:r>
     </w:p>
     <w:p>
       <w:pPr>
         <w:rPr>
+          <w:b/>
+        </w:rPr>
+      </w:pPr>
+    </w:p>
+    <w:p>
+      <w:pPr>
+        <w:rPr>
           <w:bCs/>
         </w:rPr>
       </w:pPr>
     </w:p>
     <w:p>
       <w:pPr>
-        <w:jc w:val="center"/>
-        <w:rPr>
-          <w:b/>
-        </w:rPr>
-      </w:pPr>
+        <w:rPr>
+          <w:b/>
+        </w:rPr>
+      </w:pPr>
+      <w:r>
+        <w:rPr>
+          <w:b/>
+          <w:bCs/>
+        </w:rPr>
+        <w:t>3)</w:t>
+      </w:r>
+      <w:r>
+        <w:rPr>
+          <w:bCs/>
+        </w:rPr>
+        <w:t xml:space="preserve"> </w:t>
+      </w:r>
+      <w:r>
+        <w:rPr>
+          <w:bCs/>
+        </w:rPr>
+        <w:tab/>
+      </w:r>
+      <w:r>
+        <w:rPr>
+          <w:bCs/>
+        </w:rPr>
+        <w:tab/>
+        <w:t xml:space="preserve">       </w:t>
+      </w:r>
       <w:r>
         <w:rPr>
           <w:b/>
@@ -1851,9 +1906,6 @@
           <w:p>
             <w:pPr>
               <w:jc w:val="center"/>
-              <w:rPr>
-                <w:b/>
-              </w:rPr>
             </w:pPr>
           </w:p>
         </w:tc>
@@ -2092,14 +2144,8 @@
           <w:p>
             <w:pPr>
               <w:jc w:val="center"/>
-              <w:rPr>
-                <w:b/>
-              </w:rPr>
-            </w:pPr>
-            <w:r>
-              <w:rPr>
-                <w:b/>
-              </w:rPr>
+            </w:pPr>
+            <w:r>
               <w:t>20</w:t>
             </w:r>
           </w:p>
@@ -2111,166 +2157,112 @@
           <w:p>
             <w:pPr>
               <w:jc w:val="center"/>
-              <w:rPr>
-                <w:b/>
-              </w:rPr>
-            </w:pPr>
-            <w:r>
-              <w:rPr>
-                <w:b/>
-              </w:rPr>
-              <w:t>0</w:t>
-            </w:r>
-          </w:p>
-        </w:tc>
-        <w:tc>
-          <w:tcPr>
-            <w:tcW w:w="762" w:type="dxa"/>
-          </w:tcPr>
-          <w:p>
-            <w:pPr>
-              <w:jc w:val="center"/>
-              <w:rPr>
-                <w:b/>
-              </w:rPr>
-            </w:pPr>
-            <w:r>
-              <w:rPr>
-                <w:b/>
-              </w:rPr>
-              <w:t>0</w:t>
-            </w:r>
-          </w:p>
-        </w:tc>
-        <w:tc>
-          <w:tcPr>
-            <w:tcW w:w="762" w:type="dxa"/>
-          </w:tcPr>
-          <w:p>
-            <w:pPr>
-              <w:jc w:val="center"/>
-              <w:rPr>
-                <w:b/>
-              </w:rPr>
-            </w:pPr>
-            <w:r>
-              <w:rPr>
-                <w:b/>
-              </w:rPr>
-              <w:t>0</w:t>
-            </w:r>
-          </w:p>
-        </w:tc>
-        <w:tc>
-          <w:tcPr>
-            <w:tcW w:w="762" w:type="dxa"/>
-          </w:tcPr>
-          <w:p>
-            <w:pPr>
-              <w:jc w:val="center"/>
-              <w:rPr>
-                <w:b/>
-              </w:rPr>
-            </w:pPr>
-            <w:r>
-              <w:rPr>
-                <w:b/>
-              </w:rPr>
-              <w:t>0</w:t>
-            </w:r>
-          </w:p>
-        </w:tc>
-        <w:tc>
-          <w:tcPr>
-            <w:tcW w:w="762" w:type="dxa"/>
-          </w:tcPr>
-          <w:p>
-            <w:pPr>
-              <w:jc w:val="center"/>
-              <w:rPr>
-                <w:b/>
-              </w:rPr>
-            </w:pPr>
-            <w:r>
-              <w:rPr>
-                <w:b/>
-              </w:rPr>
-              <w:t>0</w:t>
-            </w:r>
-          </w:p>
-        </w:tc>
-        <w:tc>
-          <w:tcPr>
-            <w:tcW w:w="762" w:type="dxa"/>
-          </w:tcPr>
-          <w:p>
-            <w:pPr>
-              <w:jc w:val="center"/>
-              <w:rPr>
-                <w:b/>
-              </w:rPr>
-            </w:pPr>
-            <w:r>
-              <w:rPr>
-                <w:b/>
-              </w:rPr>
-              <w:t>0</w:t>
-            </w:r>
-          </w:p>
-        </w:tc>
-        <w:tc>
-          <w:tcPr>
-            <w:tcW w:w="762" w:type="dxa"/>
-          </w:tcPr>
-          <w:p>
-            <w:pPr>
-              <w:jc w:val="center"/>
-              <w:rPr>
-                <w:b/>
-              </w:rPr>
-            </w:pPr>
-            <w:r>
-              <w:rPr>
-                <w:b/>
-              </w:rPr>
-              <w:t>0</w:t>
-            </w:r>
-          </w:p>
-        </w:tc>
-        <w:tc>
-          <w:tcPr>
-            <w:tcW w:w="762" w:type="dxa"/>
-          </w:tcPr>
-          <w:p>
-            <w:pPr>
-              <w:jc w:val="center"/>
-              <w:rPr>
-                <w:b/>
-              </w:rPr>
-            </w:pPr>
-            <w:r>
-              <w:rPr>
-                <w:b/>
-              </w:rPr>
-              <w:t>0</w:t>
-            </w:r>
-          </w:p>
-        </w:tc>
-        <w:tc>
-          <w:tcPr>
-            <w:tcW w:w="762" w:type="dxa"/>
-          </w:tcPr>
-          <w:p>
-            <w:pPr>
-              <w:jc w:val="center"/>
-              <w:rPr>
-                <w:b/>
-              </w:rPr>
-            </w:pPr>
-            <w:r>
-              <w:rPr>
-                <w:b/>
-              </w:rPr>
+            </w:pPr>
+            <w:r>
+              <w:t>0</w:t>
+            </w:r>
+          </w:p>
+        </w:tc>
+        <w:tc>
+          <w:tcPr>
+            <w:tcW w:w="762" w:type="dxa"/>
+          </w:tcPr>
+          <w:p>
+            <w:pPr>
+              <w:jc w:val="center"/>
+            </w:pPr>
+            <w:r>
+              <w:t>0</w:t>
+            </w:r>
+          </w:p>
+        </w:tc>
+        <w:tc>
+          <w:tcPr>
+            <w:tcW w:w="762" w:type="dxa"/>
+          </w:tcPr>
+          <w:p>
+            <w:pPr>
+              <w:jc w:val="center"/>
+            </w:pPr>
+            <w:r>
+              <w:t>0</w:t>
+            </w:r>
+          </w:p>
+        </w:tc>
+        <w:tc>
+          <w:tcPr>
+            <w:tcW w:w="762" w:type="dxa"/>
+          </w:tcPr>
+          <w:p>
+            <w:pPr>
+              <w:jc w:val="center"/>
+            </w:pPr>
+            <w:r>
+              <w:t>0</w:t>
+            </w:r>
+          </w:p>
+        </w:tc>
+        <w:tc>
+          <w:tcPr>
+            <w:tcW w:w="762" w:type="dxa"/>
+          </w:tcPr>
+          <w:p>
+            <w:pPr>
+              <w:jc w:val="center"/>
+            </w:pPr>
+            <w:r>
+              <w:t>0</w:t>
+            </w:r>
+          </w:p>
+        </w:tc>
+        <w:tc>
+          <w:tcPr>
+            <w:tcW w:w="762" w:type="dxa"/>
+          </w:tcPr>
+          <w:p>
+            <w:pPr>
+              <w:jc w:val="center"/>
+            </w:pPr>
+            <w:r>
+              <w:t>0</w:t>
+            </w:r>
+          </w:p>
+        </w:tc>
+        <w:tc>
+          <w:tcPr>
+            <w:tcW w:w="762" w:type="dxa"/>
+          </w:tcPr>
+          <w:p>
+            <w:pPr>
+              <w:jc w:val="center"/>
+            </w:pPr>
+            <w:r>
+              <w:t>0</w:t>
+            </w:r>
+          </w:p>
+        </w:tc>
+        <w:tc>
+          <w:tcPr>
+            <w:tcW w:w="762" w:type="dxa"/>
+          </w:tcPr>
+          <w:p>
+            <w:pPr>
+              <w:jc w:val="center"/>
+            </w:pPr>
+            <w:r>
+              <w:t>0</w:t>
+            </w:r>
+          </w:p>
+        </w:tc>
+        <w:tc>
+          <w:tcPr>
+            <w:tcW w:w="762" w:type="dxa"/>
+          </w:tcPr>
+          <w:p>
+            <w:pPr>
+              <w:jc w:val="center"/>
+            </w:pPr>
+            <w:r>
               <w:t>0</w:t>
             </w:r>
           </w:p>
@@ -2320,33 +2312,21 @@
           <w:p>
             <w:pPr>
               <w:jc w:val="center"/>
-              <w:rPr>
-                <w:b/>
-              </w:rPr>
-            </w:pPr>
-            <w:r>
-              <w:rPr>
-                <w:b/>
-              </w:rPr>
-              <w:t>0</w:t>
-            </w:r>
-          </w:p>
-        </w:tc>
-        <w:tc>
-          <w:tcPr>
-            <w:tcW w:w="762" w:type="dxa"/>
-          </w:tcPr>
-          <w:p>
-            <w:pPr>
-              <w:jc w:val="center"/>
-              <w:rPr>
-                <w:b/>
-              </w:rPr>
-            </w:pPr>
-            <w:r>
-              <w:rPr>
-                <w:b/>
-              </w:rPr>
+            </w:pPr>
+            <w:r>
+              <w:t>0</w:t>
+            </w:r>
+          </w:p>
+        </w:tc>
+        <w:tc>
+          <w:tcPr>
+            <w:tcW w:w="762" w:type="dxa"/>
+          </w:tcPr>
+          <w:p>
+            <w:pPr>
+              <w:jc w:val="center"/>
+            </w:pPr>
+            <w:r>
               <w:t>20</w:t>
             </w:r>
           </w:p>
@@ -2358,147 +2338,99 @@
           <w:p>
             <w:pPr>
               <w:jc w:val="center"/>
-              <w:rPr>
-                <w:b/>
-              </w:rPr>
-            </w:pPr>
-            <w:r>
-              <w:rPr>
-                <w:b/>
-              </w:rPr>
-              <w:t>0</w:t>
-            </w:r>
-          </w:p>
-        </w:tc>
-        <w:tc>
-          <w:tcPr>
-            <w:tcW w:w="762" w:type="dxa"/>
-          </w:tcPr>
-          <w:p>
-            <w:pPr>
-              <w:jc w:val="center"/>
-              <w:rPr>
-                <w:b/>
-              </w:rPr>
-            </w:pPr>
-            <w:r>
-              <w:rPr>
-                <w:b/>
-              </w:rPr>
-              <w:t>0</w:t>
-            </w:r>
-          </w:p>
-        </w:tc>
-        <w:tc>
-          <w:tcPr>
-            <w:tcW w:w="762" w:type="dxa"/>
-          </w:tcPr>
-          <w:p>
-            <w:pPr>
-              <w:jc w:val="center"/>
-              <w:rPr>
-                <w:b/>
-              </w:rPr>
-            </w:pPr>
-            <w:r>
-              <w:rPr>
-                <w:b/>
-              </w:rPr>
-              <w:t>0</w:t>
-            </w:r>
-          </w:p>
-        </w:tc>
-        <w:tc>
-          <w:tcPr>
-            <w:tcW w:w="762" w:type="dxa"/>
-          </w:tcPr>
-          <w:p>
-            <w:pPr>
-              <w:jc w:val="center"/>
-              <w:rPr>
-                <w:b/>
-              </w:rPr>
-            </w:pPr>
-            <w:r>
-              <w:rPr>
-                <w:b/>
-              </w:rPr>
-              <w:t>0</w:t>
-            </w:r>
-          </w:p>
-        </w:tc>
-        <w:tc>
-          <w:tcPr>
-            <w:tcW w:w="762" w:type="dxa"/>
-          </w:tcPr>
-          <w:p>
-            <w:pPr>
-              <w:jc w:val="center"/>
-              <w:rPr>
-                <w:b/>
-              </w:rPr>
-            </w:pPr>
-            <w:r>
-              <w:rPr>
-                <w:b/>
-              </w:rPr>
-              <w:t>0</w:t>
-            </w:r>
-          </w:p>
-        </w:tc>
-        <w:tc>
-          <w:tcPr>
-            <w:tcW w:w="762" w:type="dxa"/>
-          </w:tcPr>
-          <w:p>
-            <w:pPr>
-              <w:jc w:val="center"/>
-              <w:rPr>
-                <w:b/>
-              </w:rPr>
-            </w:pPr>
-            <w:r>
-              <w:rPr>
-                <w:b/>
-              </w:rPr>
-              <w:t>0</w:t>
-            </w:r>
-          </w:p>
-        </w:tc>
-        <w:tc>
-          <w:tcPr>
-            <w:tcW w:w="762" w:type="dxa"/>
-          </w:tcPr>
-          <w:p>
-            <w:pPr>
-              <w:jc w:val="center"/>
-              <w:rPr>
-                <w:b/>
-              </w:rPr>
-            </w:pPr>
-            <w:r>
-              <w:rPr>
-                <w:b/>
-              </w:rPr>
-              <w:t>0</w:t>
-            </w:r>
-          </w:p>
-        </w:tc>
-        <w:tc>
-          <w:tcPr>
-            <w:tcW w:w="762" w:type="dxa"/>
-          </w:tcPr>
-          <w:p>
-            <w:pPr>
-              <w:jc w:val="center"/>
-              <w:rPr>
-                <w:b/>
-              </w:rPr>
-            </w:pPr>
-            <w:r>
-              <w:rPr>
-                <w:b/>
-              </w:rPr>
+            </w:pPr>
+            <w:r>
+              <w:t>0</w:t>
+            </w:r>
+          </w:p>
+        </w:tc>
+        <w:tc>
+          <w:tcPr>
+            <w:tcW w:w="762" w:type="dxa"/>
+          </w:tcPr>
+          <w:p>
+            <w:pPr>
+              <w:jc w:val="center"/>
+            </w:pPr>
+            <w:r>
+              <w:t>0</w:t>
+            </w:r>
+          </w:p>
+        </w:tc>
+        <w:tc>
+          <w:tcPr>
+            <w:tcW w:w="762" w:type="dxa"/>
+          </w:tcPr>
+          <w:p>
+            <w:pPr>
+              <w:jc w:val="center"/>
+            </w:pPr>
+            <w:r>
+              <w:t>0</w:t>
+            </w:r>
+          </w:p>
+        </w:tc>
+        <w:tc>
+          <w:tcPr>
+            <w:tcW w:w="762" w:type="dxa"/>
+          </w:tcPr>
+          <w:p>
+            <w:pPr>
+              <w:jc w:val="center"/>
+            </w:pPr>
+            <w:r>
+              <w:t>0</w:t>
+            </w:r>
+          </w:p>
+        </w:tc>
+        <w:tc>
+          <w:tcPr>
+            <w:tcW w:w="762" w:type="dxa"/>
+          </w:tcPr>
+          <w:p>
+            <w:pPr>
+              <w:jc w:val="center"/>
+            </w:pPr>
+            <w:r>
+              <w:t>0</w:t>
+            </w:r>
+          </w:p>
+        </w:tc>
+        <w:tc>
+          <w:tcPr>
+            <w:tcW w:w="762" w:type="dxa"/>
+          </w:tcPr>
+          <w:p>
+            <w:pPr>
+              <w:jc w:val="center"/>
+            </w:pPr>
+            <w:r>
+              <w:t>0</w:t>
+            </w:r>
+          </w:p>
+        </w:tc>
+        <w:tc>
+          <w:tcPr>
+            <w:tcW w:w="762" w:type="dxa"/>
+          </w:tcPr>
+          <w:p>
+            <w:pPr>
+              <w:jc w:val="center"/>
+            </w:pPr>
+            <w:r>
+              <w:t>0</w:t>
+            </w:r>
+          </w:p>
+        </w:tc>
+        <w:tc>
+          <w:tcPr>
+            <w:tcW w:w="762" w:type="dxa"/>
+          </w:tcPr>
+          <w:p>
+            <w:pPr>
+              <w:jc w:val="center"/>
+            </w:pPr>
+            <w:r>
               <w:t>0</w:t>
             </w:r>
           </w:p>
@@ -2548,52 +2480,34 @@
           <w:p>
             <w:pPr>
               <w:jc w:val="center"/>
-              <w:rPr>
-                <w:b/>
-              </w:rPr>
-            </w:pPr>
-            <w:r>
-              <w:rPr>
-                <w:b/>
-              </w:rPr>
-              <w:t>0</w:t>
-            </w:r>
-          </w:p>
-        </w:tc>
-        <w:tc>
-          <w:tcPr>
-            <w:tcW w:w="762" w:type="dxa"/>
-          </w:tcPr>
-          <w:p>
-            <w:pPr>
-              <w:jc w:val="center"/>
-              <w:rPr>
-                <w:b/>
-              </w:rPr>
-            </w:pPr>
-            <w:r>
-              <w:rPr>
-                <w:b/>
-              </w:rPr>
-              <w:t>0</w:t>
-            </w:r>
-          </w:p>
-        </w:tc>
-        <w:tc>
-          <w:tcPr>
-            <w:tcW w:w="762" w:type="dxa"/>
-          </w:tcPr>
-          <w:p>
-            <w:pPr>
-              <w:jc w:val="center"/>
-              <w:rPr>
-                <w:b/>
-              </w:rPr>
-            </w:pPr>
-            <w:r>
-              <w:rPr>
-                <w:b/>
-              </w:rPr>
+            </w:pPr>
+            <w:r>
+              <w:t>0</w:t>
+            </w:r>
+          </w:p>
+        </w:tc>
+        <w:tc>
+          <w:tcPr>
+            <w:tcW w:w="762" w:type="dxa"/>
+          </w:tcPr>
+          <w:p>
+            <w:pPr>
+              <w:jc w:val="center"/>
+            </w:pPr>
+            <w:r>
+              <w:t>0</w:t>
+            </w:r>
+          </w:p>
+        </w:tc>
+        <w:tc>
+          <w:tcPr>
+            <w:tcW w:w="762" w:type="dxa"/>
+          </w:tcPr>
+          <w:p>
+            <w:pPr>
+              <w:jc w:val="center"/>
+            </w:pPr>
+            <w:r>
               <w:t>20</w:t>
             </w:r>
           </w:p>
@@ -2605,128 +2519,86 @@
           <w:p>
             <w:pPr>
               <w:jc w:val="center"/>
-              <w:rPr>
-                <w:b/>
-              </w:rPr>
-            </w:pPr>
-            <w:r>
-              <w:rPr>
-                <w:b/>
-              </w:rPr>
-              <w:t>0</w:t>
-            </w:r>
-          </w:p>
-        </w:tc>
-        <w:tc>
-          <w:tcPr>
-            <w:tcW w:w="762" w:type="dxa"/>
-          </w:tcPr>
-          <w:p>
-            <w:pPr>
-              <w:jc w:val="center"/>
-              <w:rPr>
-                <w:b/>
-              </w:rPr>
-            </w:pPr>
-            <w:r>
-              <w:rPr>
-                <w:b/>
-              </w:rPr>
-              <w:t>0</w:t>
-            </w:r>
-          </w:p>
-        </w:tc>
-        <w:tc>
-          <w:tcPr>
-            <w:tcW w:w="762" w:type="dxa"/>
-          </w:tcPr>
-          <w:p>
-            <w:pPr>
-              <w:jc w:val="center"/>
-              <w:rPr>
-                <w:b/>
-              </w:rPr>
-            </w:pPr>
-            <w:r>
-              <w:rPr>
-                <w:b/>
-              </w:rPr>
-              <w:t>0</w:t>
-            </w:r>
-          </w:p>
-        </w:tc>
-        <w:tc>
-          <w:tcPr>
-            <w:tcW w:w="762" w:type="dxa"/>
-          </w:tcPr>
-          <w:p>
-            <w:pPr>
-              <w:jc w:val="center"/>
-              <w:rPr>
-                <w:b/>
-              </w:rPr>
-            </w:pPr>
-            <w:r>
-              <w:rPr>
-                <w:b/>
-              </w:rPr>
-              <w:t>0</w:t>
-            </w:r>
-          </w:p>
-        </w:tc>
-        <w:tc>
-          <w:tcPr>
-            <w:tcW w:w="762" w:type="dxa"/>
-          </w:tcPr>
-          <w:p>
-            <w:pPr>
-              <w:jc w:val="center"/>
-              <w:rPr>
-                <w:b/>
-              </w:rPr>
-            </w:pPr>
-            <w:r>
-              <w:rPr>
-                <w:b/>
-              </w:rPr>
-              <w:t>0</w:t>
-            </w:r>
-          </w:p>
-        </w:tc>
-        <w:tc>
-          <w:tcPr>
-            <w:tcW w:w="762" w:type="dxa"/>
-          </w:tcPr>
-          <w:p>
-            <w:pPr>
-              <w:jc w:val="center"/>
-              <w:rPr>
-                <w:b/>
-              </w:rPr>
-            </w:pPr>
-            <w:r>
-              <w:rPr>
-                <w:b/>
-              </w:rPr>
-              <w:t>0</w:t>
-            </w:r>
-          </w:p>
-        </w:tc>
-        <w:tc>
-          <w:tcPr>
-            <w:tcW w:w="762" w:type="dxa"/>
-          </w:tcPr>
-          <w:p>
-            <w:pPr>
-              <w:jc w:val="center"/>
-              <w:rPr>
-                <w:b/>
-              </w:rPr>
-            </w:pPr>
-            <w:r>
-              <w:rPr>
-                <w:b/>
-              </w:rPr>
+            </w:pPr>
+            <w:r>
+              <w:t>0</w:t>
+            </w:r>
+          </w:p>
+        </w:tc>
+        <w:tc>
+          <w:tcPr>
+            <w:tcW w:w="762" w:type="dxa"/>
+          </w:tcPr>
+          <w:p>
+            <w:pPr>
+              <w:jc w:val="center"/>
+            </w:pPr>
+            <w:r>
+              <w:t>0</w:t>
+            </w:r>
+          </w:p>
+        </w:tc>
+        <w:tc>
+          <w:tcPr>
+            <w:tcW w:w="762" w:type="dxa"/>
+          </w:tcPr>
+          <w:p>
+            <w:pPr>
+              <w:jc w:val="center"/>
+            </w:pPr>
+            <w:r>
+              <w:t>0</w:t>
+            </w:r>
+          </w:p>
+        </w:tc>
+        <w:tc>
+          <w:tcPr>
+            <w:tcW w:w="762" w:type="dxa"/>
+          </w:tcPr>
+          <w:p>
+            <w:pPr>
+              <w:jc w:val="center"/>
+            </w:pPr>
+            <w:r>
+              <w:t>0</w:t>
+            </w:r>
+          </w:p>
+        </w:tc>
+        <w:tc>
+          <w:tcPr>
+            <w:tcW w:w="762" w:type="dxa"/>
+          </w:tcPr>
+          <w:p>
+            <w:pPr>
+              <w:jc w:val="center"/>
+            </w:pPr>
+            <w:r>
+              <w:t>0</w:t>
+            </w:r>
+          </w:p>
+        </w:tc>
+        <w:tc>
+          <w:tcPr>
+            <w:tcW w:w="762" w:type="dxa"/>
+          </w:tcPr>
+          <w:p>
+            <w:pPr>
+              <w:jc w:val="center"/>
+            </w:pPr>
+            <w:r>
+              <w:t>0</w:t>
+            </w:r>
+          </w:p>
+        </w:tc>
+        <w:tc>
+          <w:tcPr>
+            <w:tcW w:w="762" w:type="dxa"/>
+          </w:tcPr>
+          <w:p>
+            <w:pPr>
+              <w:jc w:val="center"/>
+            </w:pPr>
+            <w:r>
               <w:t>0</w:t>
             </w:r>
           </w:p>
@@ -2776,71 +2648,47 @@
           <w:p>
             <w:pPr>
               <w:jc w:val="center"/>
-              <w:rPr>
-                <w:b/>
-              </w:rPr>
-            </w:pPr>
-            <w:r>
-              <w:rPr>
-                <w:b/>
-              </w:rPr>
-              <w:t>0</w:t>
-            </w:r>
-          </w:p>
-        </w:tc>
-        <w:tc>
-          <w:tcPr>
-            <w:tcW w:w="762" w:type="dxa"/>
-          </w:tcPr>
-          <w:p>
-            <w:pPr>
-              <w:jc w:val="center"/>
-              <w:rPr>
-                <w:b/>
-              </w:rPr>
-            </w:pPr>
-            <w:r>
-              <w:rPr>
-                <w:b/>
-              </w:rPr>
-              <w:t>0</w:t>
-            </w:r>
-          </w:p>
-        </w:tc>
-        <w:tc>
-          <w:tcPr>
-            <w:tcW w:w="762" w:type="dxa"/>
-          </w:tcPr>
-          <w:p>
-            <w:pPr>
-              <w:jc w:val="center"/>
-              <w:rPr>
-                <w:b/>
-              </w:rPr>
-            </w:pPr>
-            <w:r>
-              <w:rPr>
-                <w:b/>
-              </w:rPr>
-              <w:t>0</w:t>
-            </w:r>
-          </w:p>
-        </w:tc>
-        <w:tc>
-          <w:tcPr>
-            <w:tcW w:w="762" w:type="dxa"/>
-          </w:tcPr>
-          <w:p>
-            <w:pPr>
-              <w:jc w:val="center"/>
-              <w:rPr>
-                <w:b/>
-              </w:rPr>
-            </w:pPr>
-            <w:r>
-              <w:rPr>
-                <w:b/>
-              </w:rPr>
+            </w:pPr>
+            <w:r>
+              <w:t>0</w:t>
+            </w:r>
+          </w:p>
+        </w:tc>
+        <w:tc>
+          <w:tcPr>
+            <w:tcW w:w="762" w:type="dxa"/>
+          </w:tcPr>
+          <w:p>
+            <w:pPr>
+              <w:jc w:val="center"/>
+            </w:pPr>
+            <w:r>
+              <w:t>0</w:t>
+            </w:r>
+          </w:p>
+        </w:tc>
+        <w:tc>
+          <w:tcPr>
+            <w:tcW w:w="762" w:type="dxa"/>
+          </w:tcPr>
+          <w:p>
+            <w:pPr>
+              <w:jc w:val="center"/>
+            </w:pPr>
+            <w:r>
+              <w:t>0</w:t>
+            </w:r>
+          </w:p>
+        </w:tc>
+        <w:tc>
+          <w:tcPr>
+            <w:tcW w:w="762" w:type="dxa"/>
+          </w:tcPr>
+          <w:p>
+            <w:pPr>
+              <w:jc w:val="center"/>
+            </w:pPr>
+            <w:r>
               <w:t>20</w:t>
             </w:r>
           </w:p>
@@ -2852,109 +2700,73 @@
           <w:p>
             <w:pPr>
               <w:jc w:val="center"/>
-              <w:rPr>
-                <w:b/>
-              </w:rPr>
-            </w:pPr>
-            <w:r>
-              <w:rPr>
-                <w:b/>
-              </w:rPr>
-              <w:t>0</w:t>
-            </w:r>
-          </w:p>
-        </w:tc>
-        <w:tc>
-          <w:tcPr>
-            <w:tcW w:w="762" w:type="dxa"/>
-          </w:tcPr>
-          <w:p>
-            <w:pPr>
-              <w:jc w:val="center"/>
-              <w:rPr>
-                <w:b/>
-              </w:rPr>
-            </w:pPr>
-            <w:r>
-              <w:rPr>
-                <w:b/>
-              </w:rPr>
-              <w:t>0</w:t>
-            </w:r>
-          </w:p>
-        </w:tc>
-        <w:tc>
-          <w:tcPr>
-            <w:tcW w:w="762" w:type="dxa"/>
-          </w:tcPr>
-          <w:p>
-            <w:pPr>
-              <w:jc w:val="center"/>
-              <w:rPr>
-                <w:b/>
-              </w:rPr>
-            </w:pPr>
-            <w:r>
-              <w:rPr>
-                <w:b/>
-              </w:rPr>
-              <w:t>0</w:t>
-            </w:r>
-          </w:p>
-        </w:tc>
-        <w:tc>
-          <w:tcPr>
-            <w:tcW w:w="762" w:type="dxa"/>
-          </w:tcPr>
-          <w:p>
-            <w:pPr>
-              <w:jc w:val="center"/>
-              <w:rPr>
-                <w:b/>
-              </w:rPr>
-            </w:pPr>
-            <w:r>
-              <w:rPr>
-                <w:b/>
-              </w:rPr>
-              <w:t>0</w:t>
-            </w:r>
-          </w:p>
-        </w:tc>
-        <w:tc>
-          <w:tcPr>
-            <w:tcW w:w="762" w:type="dxa"/>
-          </w:tcPr>
-          <w:p>
-            <w:pPr>
-              <w:jc w:val="center"/>
-              <w:rPr>
-                <w:b/>
-              </w:rPr>
-            </w:pPr>
-            <w:r>
-              <w:rPr>
-                <w:b/>
-              </w:rPr>
-              <w:t>0</w:t>
-            </w:r>
-          </w:p>
-        </w:tc>
-        <w:tc>
-          <w:tcPr>
-            <w:tcW w:w="762" w:type="dxa"/>
-          </w:tcPr>
-          <w:p>
-            <w:pPr>
-              <w:jc w:val="center"/>
-              <w:rPr>
-                <w:b/>
-              </w:rPr>
-            </w:pPr>
-            <w:r>
-              <w:rPr>
-                <w:b/>
-              </w:rPr>
+            </w:pPr>
+            <w:r>
+              <w:t>0</w:t>
+            </w:r>
+          </w:p>
+        </w:tc>
+        <w:tc>
+          <w:tcPr>
+            <w:tcW w:w="762" w:type="dxa"/>
+          </w:tcPr>
+          <w:p>
+            <w:pPr>
+              <w:jc w:val="center"/>
+            </w:pPr>
+            <w:r>
+              <w:t>0</w:t>
+            </w:r>
+          </w:p>
+        </w:tc>
+        <w:tc>
+          <w:tcPr>
+            <w:tcW w:w="762" w:type="dxa"/>
+          </w:tcPr>
+          <w:p>
+            <w:pPr>
+              <w:jc w:val="center"/>
+            </w:pPr>
+            <w:r>
+              <w:t>0</w:t>
+            </w:r>
+          </w:p>
+        </w:tc>
+        <w:tc>
+          <w:tcPr>
+            <w:tcW w:w="762" w:type="dxa"/>
+          </w:tcPr>
+          <w:p>
+            <w:pPr>
+              <w:jc w:val="center"/>
+            </w:pPr>
+            <w:r>
+              <w:t>0</w:t>
+            </w:r>
+          </w:p>
+        </w:tc>
+        <w:tc>
+          <w:tcPr>
+            <w:tcW w:w="762" w:type="dxa"/>
+          </w:tcPr>
+          <w:p>
+            <w:pPr>
+              <w:jc w:val="center"/>
+            </w:pPr>
+            <w:r>
+              <w:t>0</w:t>
+            </w:r>
+          </w:p>
+        </w:tc>
+        <w:tc>
+          <w:tcPr>
+            <w:tcW w:w="762" w:type="dxa"/>
+          </w:tcPr>
+          <w:p>
+            <w:pPr>
+              <w:jc w:val="center"/>
+            </w:pPr>
+            <w:r>
               <w:t>0</w:t>
             </w:r>
           </w:p>
@@ -3004,90 +2816,60 @@
           <w:p>
             <w:pPr>
               <w:jc w:val="center"/>
-              <w:rPr>
-                <w:b/>
-              </w:rPr>
-            </w:pPr>
-            <w:r>
-              <w:rPr>
-                <w:b/>
-              </w:rPr>
-              <w:t>0</w:t>
-            </w:r>
-          </w:p>
-        </w:tc>
-        <w:tc>
-          <w:tcPr>
-            <w:tcW w:w="762" w:type="dxa"/>
-          </w:tcPr>
-          <w:p>
-            <w:pPr>
-              <w:jc w:val="center"/>
-              <w:rPr>
-                <w:b/>
-              </w:rPr>
-            </w:pPr>
-            <w:r>
-              <w:rPr>
-                <w:b/>
-              </w:rPr>
-              <w:t>0</w:t>
-            </w:r>
-          </w:p>
-        </w:tc>
-        <w:tc>
-          <w:tcPr>
-            <w:tcW w:w="762" w:type="dxa"/>
-          </w:tcPr>
-          <w:p>
-            <w:pPr>
-              <w:jc w:val="center"/>
-              <w:rPr>
-                <w:b/>
-              </w:rPr>
-            </w:pPr>
-            <w:r>
-              <w:rPr>
-                <w:b/>
-              </w:rPr>
-              <w:t>0</w:t>
-            </w:r>
-          </w:p>
-        </w:tc>
-        <w:tc>
-          <w:tcPr>
-            <w:tcW w:w="762" w:type="dxa"/>
-          </w:tcPr>
-          <w:p>
-            <w:pPr>
-              <w:jc w:val="center"/>
-              <w:rPr>
-                <w:b/>
-              </w:rPr>
-            </w:pPr>
-            <w:r>
-              <w:rPr>
-                <w:b/>
-              </w:rPr>
-              <w:t>0</w:t>
-            </w:r>
-          </w:p>
-        </w:tc>
-        <w:tc>
-          <w:tcPr>
-            <w:tcW w:w="762" w:type="dxa"/>
-          </w:tcPr>
-          <w:p>
-            <w:pPr>
-              <w:jc w:val="center"/>
-              <w:rPr>
-                <w:b/>
-              </w:rPr>
-            </w:pPr>
-            <w:r>
-              <w:rPr>
-                <w:b/>
-              </w:rPr>
+            </w:pPr>
+            <w:r>
+              <w:t>0</w:t>
+            </w:r>
+          </w:p>
+        </w:tc>
+        <w:tc>
+          <w:tcPr>
+            <w:tcW w:w="762" w:type="dxa"/>
+          </w:tcPr>
+          <w:p>
+            <w:pPr>
+              <w:jc w:val="center"/>
+            </w:pPr>
+            <w:r>
+              <w:t>0</w:t>
+            </w:r>
+          </w:p>
+        </w:tc>
+        <w:tc>
+          <w:tcPr>
+            <w:tcW w:w="762" w:type="dxa"/>
+          </w:tcPr>
+          <w:p>
+            <w:pPr>
+              <w:jc w:val="center"/>
+            </w:pPr>
+            <w:r>
+              <w:t>0</w:t>
+            </w:r>
+          </w:p>
+        </w:tc>
+        <w:tc>
+          <w:tcPr>
+            <w:tcW w:w="762" w:type="dxa"/>
+          </w:tcPr>
+          <w:p>
+            <w:pPr>
+              <w:jc w:val="center"/>
+            </w:pPr>
+            <w:r>
+              <w:t>0</w:t>
+            </w:r>
+          </w:p>
+        </w:tc>
+        <w:tc>
+          <w:tcPr>
+            <w:tcW w:w="762" w:type="dxa"/>
+          </w:tcPr>
+          <w:p>
+            <w:pPr>
+              <w:jc w:val="center"/>
+            </w:pPr>
+            <w:r>
               <w:t>19</w:t>
             </w:r>
           </w:p>
@@ -3099,52 +2881,34 @@
           <w:p>
             <w:pPr>
               <w:jc w:val="center"/>
-              <w:rPr>
-                <w:b/>
-              </w:rPr>
-            </w:pPr>
-            <w:r>
-              <w:rPr>
-                <w:b/>
-              </w:rPr>
-              <w:t>0</w:t>
-            </w:r>
-          </w:p>
-        </w:tc>
-        <w:tc>
-          <w:tcPr>
-            <w:tcW w:w="762" w:type="dxa"/>
-          </w:tcPr>
-          <w:p>
-            <w:pPr>
-              <w:jc w:val="center"/>
-              <w:rPr>
-                <w:b/>
-              </w:rPr>
-            </w:pPr>
-            <w:r>
-              <w:rPr>
-                <w:b/>
-              </w:rPr>
-              <w:t>0</w:t>
-            </w:r>
-          </w:p>
-        </w:tc>
-        <w:tc>
-          <w:tcPr>
-            <w:tcW w:w="762" w:type="dxa"/>
-          </w:tcPr>
-          <w:p>
-            <w:pPr>
-              <w:jc w:val="center"/>
-              <w:rPr>
-                <w:b/>
-              </w:rPr>
-            </w:pPr>
-            <w:r>
-              <w:rPr>
-                <w:b/>
-              </w:rPr>
+            </w:pPr>
+            <w:r>
+              <w:t>0</w:t>
+            </w:r>
+          </w:p>
+        </w:tc>
+        <w:tc>
+          <w:tcPr>
+            <w:tcW w:w="762" w:type="dxa"/>
+          </w:tcPr>
+          <w:p>
+            <w:pPr>
+              <w:jc w:val="center"/>
+            </w:pPr>
+            <w:r>
+              <w:t>0</w:t>
+            </w:r>
+          </w:p>
+        </w:tc>
+        <w:tc>
+          <w:tcPr>
+            <w:tcW w:w="762" w:type="dxa"/>
+          </w:tcPr>
+          <w:p>
+            <w:pPr>
+              <w:jc w:val="center"/>
+            </w:pPr>
+            <w:r>
               <w:t>1</w:t>
             </w:r>
           </w:p>
@@ -3156,33 +2920,21 @@
           <w:p>
             <w:pPr>
               <w:jc w:val="center"/>
-              <w:rPr>
-                <w:b/>
-              </w:rPr>
-            </w:pPr>
-            <w:r>
-              <w:rPr>
-                <w:b/>
-              </w:rPr>
-              <w:t>0</w:t>
-            </w:r>
-          </w:p>
-        </w:tc>
-        <w:tc>
-          <w:tcPr>
-            <w:tcW w:w="762" w:type="dxa"/>
-          </w:tcPr>
-          <w:p>
-            <w:pPr>
-              <w:jc w:val="center"/>
-              <w:rPr>
-                <w:b/>
-              </w:rPr>
-            </w:pPr>
-            <w:r>
-              <w:rPr>
-                <w:b/>
-              </w:rPr>
+            </w:pPr>
+            <w:r>
+              <w:t>0</w:t>
+            </w:r>
+          </w:p>
+        </w:tc>
+        <w:tc>
+          <w:tcPr>
+            <w:tcW w:w="762" w:type="dxa"/>
+          </w:tcPr>
+          <w:p>
+            <w:pPr>
+              <w:jc w:val="center"/>
+            </w:pPr>
+            <w:r>
               <w:t>0</w:t>
             </w:r>
           </w:p>
@@ -3232,71 +2984,47 @@
           <w:p>
             <w:pPr>
               <w:jc w:val="center"/>
-              <w:rPr>
-                <w:b/>
-              </w:rPr>
-            </w:pPr>
-            <w:r>
-              <w:rPr>
-                <w:b/>
-              </w:rPr>
-              <w:t>0</w:t>
-            </w:r>
-          </w:p>
-        </w:tc>
-        <w:tc>
-          <w:tcPr>
-            <w:tcW w:w="762" w:type="dxa"/>
-          </w:tcPr>
-          <w:p>
-            <w:pPr>
-              <w:jc w:val="center"/>
-              <w:rPr>
-                <w:b/>
-              </w:rPr>
-            </w:pPr>
-            <w:r>
-              <w:rPr>
-                <w:b/>
-              </w:rPr>
-              <w:t>0</w:t>
-            </w:r>
-          </w:p>
-        </w:tc>
-        <w:tc>
-          <w:tcPr>
-            <w:tcW w:w="762" w:type="dxa"/>
-          </w:tcPr>
-          <w:p>
-            <w:pPr>
-              <w:jc w:val="center"/>
-              <w:rPr>
-                <w:b/>
-              </w:rPr>
-            </w:pPr>
-            <w:r>
-              <w:rPr>
-                <w:b/>
-              </w:rPr>
-              <w:t>0</w:t>
-            </w:r>
-          </w:p>
-        </w:tc>
-        <w:tc>
-          <w:tcPr>
-            <w:tcW w:w="762" w:type="dxa"/>
-          </w:tcPr>
-          <w:p>
-            <w:pPr>
-              <w:jc w:val="center"/>
-              <w:rPr>
-                <w:b/>
-              </w:rPr>
-            </w:pPr>
-            <w:r>
-              <w:rPr>
-                <w:b/>
-              </w:rPr>
+            </w:pPr>
+            <w:r>
+              <w:t>0</w:t>
+            </w:r>
+          </w:p>
+        </w:tc>
+        <w:tc>
+          <w:tcPr>
+            <w:tcW w:w="762" w:type="dxa"/>
+          </w:tcPr>
+          <w:p>
+            <w:pPr>
+              <w:jc w:val="center"/>
+            </w:pPr>
+            <w:r>
+              <w:t>0</w:t>
+            </w:r>
+          </w:p>
+        </w:tc>
+        <w:tc>
+          <w:tcPr>
+            <w:tcW w:w="762" w:type="dxa"/>
+          </w:tcPr>
+          <w:p>
+            <w:pPr>
+              <w:jc w:val="center"/>
+            </w:pPr>
+            <w:r>
+              <w:t>0</w:t>
+            </w:r>
+          </w:p>
+        </w:tc>
+        <w:tc>
+          <w:tcPr>
+            <w:tcW w:w="762" w:type="dxa"/>
+          </w:tcPr>
+          <w:p>
+            <w:pPr>
+              <w:jc w:val="center"/>
+            </w:pPr>
+            <w:r>
               <w:t>1</w:t>
             </w:r>
           </w:p>
@@ -3308,33 +3036,21 @@
           <w:p>
             <w:pPr>
               <w:jc w:val="center"/>
-              <w:rPr>
-                <w:b/>
-              </w:rPr>
-            </w:pPr>
-            <w:r>
-              <w:rPr>
-                <w:b/>
-              </w:rPr>
-              <w:t>0</w:t>
-            </w:r>
-          </w:p>
-        </w:tc>
-        <w:tc>
-          <w:tcPr>
-            <w:tcW w:w="762" w:type="dxa"/>
-          </w:tcPr>
-          <w:p>
-            <w:pPr>
-              <w:jc w:val="center"/>
-              <w:rPr>
-                <w:b/>
-              </w:rPr>
-            </w:pPr>
-            <w:r>
-              <w:rPr>
-                <w:b/>
-              </w:rPr>
+            </w:pPr>
+            <w:r>
+              <w:t>0</w:t>
+            </w:r>
+          </w:p>
+        </w:tc>
+        <w:tc>
+          <w:tcPr>
+            <w:tcW w:w="762" w:type="dxa"/>
+          </w:tcPr>
+          <w:p>
+            <w:pPr>
+              <w:jc w:val="center"/>
+            </w:pPr>
+            <w:r>
               <w:t>19</w:t>
             </w:r>
           </w:p>
@@ -3346,71 +3062,47 @@
           <w:p>
             <w:pPr>
               <w:jc w:val="center"/>
-              <w:rPr>
-                <w:b/>
-              </w:rPr>
-            </w:pPr>
-            <w:r>
-              <w:rPr>
-                <w:b/>
-              </w:rPr>
-              <w:t>0</w:t>
-            </w:r>
-          </w:p>
-        </w:tc>
-        <w:tc>
-          <w:tcPr>
-            <w:tcW w:w="762" w:type="dxa"/>
-          </w:tcPr>
-          <w:p>
-            <w:pPr>
-              <w:jc w:val="center"/>
-              <w:rPr>
-                <w:b/>
-              </w:rPr>
-            </w:pPr>
-            <w:r>
-              <w:rPr>
-                <w:b/>
-              </w:rPr>
-              <w:t>0</w:t>
-            </w:r>
-          </w:p>
-        </w:tc>
-        <w:tc>
-          <w:tcPr>
-            <w:tcW w:w="762" w:type="dxa"/>
-          </w:tcPr>
-          <w:p>
-            <w:pPr>
-              <w:jc w:val="center"/>
-              <w:rPr>
-                <w:b/>
-              </w:rPr>
-            </w:pPr>
-            <w:r>
-              <w:rPr>
-                <w:b/>
-              </w:rPr>
-              <w:t>0</w:t>
-            </w:r>
-          </w:p>
-        </w:tc>
-        <w:tc>
-          <w:tcPr>
-            <w:tcW w:w="762" w:type="dxa"/>
-          </w:tcPr>
-          <w:p>
-            <w:pPr>
-              <w:jc w:val="center"/>
-              <w:rPr>
-                <w:b/>
-              </w:rPr>
-            </w:pPr>
-            <w:r>
-              <w:rPr>
-                <w:b/>
-              </w:rPr>
+            </w:pPr>
+            <w:r>
+              <w:t>0</w:t>
+            </w:r>
+          </w:p>
+        </w:tc>
+        <w:tc>
+          <w:tcPr>
+            <w:tcW w:w="762" w:type="dxa"/>
+          </w:tcPr>
+          <w:p>
+            <w:pPr>
+              <w:jc w:val="center"/>
+            </w:pPr>
+            <w:r>
+              <w:t>0</w:t>
+            </w:r>
+          </w:p>
+        </w:tc>
+        <w:tc>
+          <w:tcPr>
+            <w:tcW w:w="762" w:type="dxa"/>
+          </w:tcPr>
+          <w:p>
+            <w:pPr>
+              <w:jc w:val="center"/>
+            </w:pPr>
+            <w:r>
+              <w:t>0</w:t>
+            </w:r>
+          </w:p>
+        </w:tc>
+        <w:tc>
+          <w:tcPr>
+            <w:tcW w:w="762" w:type="dxa"/>
+          </w:tcPr>
+          <w:p>
+            <w:pPr>
+              <w:jc w:val="center"/>
+            </w:pPr>
+            <w:r>
               <w:t>0</w:t>
             </w:r>
           </w:p>
@@ -3460,128 +3152,86 @@
           <w:p>
             <w:pPr>
               <w:jc w:val="center"/>
-              <w:rPr>
-                <w:b/>
-              </w:rPr>
-            </w:pPr>
-            <w:r>
-              <w:rPr>
-                <w:b/>
-              </w:rPr>
-              <w:t>0</w:t>
-            </w:r>
-          </w:p>
-        </w:tc>
-        <w:tc>
-          <w:tcPr>
-            <w:tcW w:w="762" w:type="dxa"/>
-          </w:tcPr>
-          <w:p>
-            <w:pPr>
-              <w:jc w:val="center"/>
-              <w:rPr>
-                <w:b/>
-              </w:rPr>
-            </w:pPr>
-            <w:r>
-              <w:rPr>
-                <w:b/>
-              </w:rPr>
-              <w:t>0</w:t>
-            </w:r>
-          </w:p>
-        </w:tc>
-        <w:tc>
-          <w:tcPr>
-            <w:tcW w:w="762" w:type="dxa"/>
-          </w:tcPr>
-          <w:p>
-            <w:pPr>
-              <w:jc w:val="center"/>
-              <w:rPr>
-                <w:b/>
-              </w:rPr>
-            </w:pPr>
-            <w:r>
-              <w:rPr>
-                <w:b/>
-              </w:rPr>
-              <w:t>0</w:t>
-            </w:r>
-          </w:p>
-        </w:tc>
-        <w:tc>
-          <w:tcPr>
-            <w:tcW w:w="762" w:type="dxa"/>
-          </w:tcPr>
-          <w:p>
-            <w:pPr>
-              <w:jc w:val="center"/>
-              <w:rPr>
-                <w:b/>
-              </w:rPr>
-            </w:pPr>
-            <w:r>
-              <w:rPr>
-                <w:b/>
-              </w:rPr>
-              <w:t>0</w:t>
-            </w:r>
-          </w:p>
-        </w:tc>
-        <w:tc>
-          <w:tcPr>
-            <w:tcW w:w="762" w:type="dxa"/>
-          </w:tcPr>
-          <w:p>
-            <w:pPr>
-              <w:jc w:val="center"/>
-              <w:rPr>
-                <w:b/>
-              </w:rPr>
-            </w:pPr>
-            <w:r>
-              <w:rPr>
-                <w:b/>
-              </w:rPr>
-              <w:t>0</w:t>
-            </w:r>
-          </w:p>
-        </w:tc>
-        <w:tc>
-          <w:tcPr>
-            <w:tcW w:w="762" w:type="dxa"/>
-          </w:tcPr>
-          <w:p>
-            <w:pPr>
-              <w:jc w:val="center"/>
-              <w:rPr>
-                <w:b/>
-              </w:rPr>
-            </w:pPr>
-            <w:r>
-              <w:rPr>
-                <w:b/>
-              </w:rPr>
-              <w:t>0</w:t>
-            </w:r>
-          </w:p>
-        </w:tc>
-        <w:tc>
-          <w:tcPr>
-            <w:tcW w:w="762" w:type="dxa"/>
-          </w:tcPr>
-          <w:p>
-            <w:pPr>
-              <w:jc w:val="center"/>
-              <w:rPr>
-                <w:b/>
-              </w:rPr>
-            </w:pPr>
-            <w:r>
-              <w:rPr>
-                <w:b/>
-              </w:rPr>
+            </w:pPr>
+            <w:r>
+              <w:t>0</w:t>
+            </w:r>
+          </w:p>
+        </w:tc>
+        <w:tc>
+          <w:tcPr>
+            <w:tcW w:w="762" w:type="dxa"/>
+          </w:tcPr>
+          <w:p>
+            <w:pPr>
+              <w:jc w:val="center"/>
+            </w:pPr>
+            <w:r>
+              <w:t>0</w:t>
+            </w:r>
+          </w:p>
+        </w:tc>
+        <w:tc>
+          <w:tcPr>
+            <w:tcW w:w="762" w:type="dxa"/>
+          </w:tcPr>
+          <w:p>
+            <w:pPr>
+              <w:jc w:val="center"/>
+            </w:pPr>
+            <w:r>
+              <w:t>0</w:t>
+            </w:r>
+          </w:p>
+        </w:tc>
+        <w:tc>
+          <w:tcPr>
+            <w:tcW w:w="762" w:type="dxa"/>
+          </w:tcPr>
+          <w:p>
+            <w:pPr>
+              <w:jc w:val="center"/>
+            </w:pPr>
+            <w:r>
+              <w:t>0</w:t>
+            </w:r>
+          </w:p>
+        </w:tc>
+        <w:tc>
+          <w:tcPr>
+            <w:tcW w:w="762" w:type="dxa"/>
+          </w:tcPr>
+          <w:p>
+            <w:pPr>
+              <w:jc w:val="center"/>
+            </w:pPr>
+            <w:r>
+              <w:t>0</w:t>
+            </w:r>
+          </w:p>
+        </w:tc>
+        <w:tc>
+          <w:tcPr>
+            <w:tcW w:w="762" w:type="dxa"/>
+          </w:tcPr>
+          <w:p>
+            <w:pPr>
+              <w:jc w:val="center"/>
+            </w:pPr>
+            <w:r>
+              <w:t>0</w:t>
+            </w:r>
+          </w:p>
+        </w:tc>
+        <w:tc>
+          <w:tcPr>
+            <w:tcW w:w="762" w:type="dxa"/>
+          </w:tcPr>
+          <w:p>
+            <w:pPr>
+              <w:jc w:val="center"/>
+            </w:pPr>
+            <w:r>
               <w:t>20</w:t>
             </w:r>
           </w:p>
@@ -3593,52 +3243,34 @@
           <w:p>
             <w:pPr>
               <w:jc w:val="center"/>
-              <w:rPr>
-                <w:b/>
-              </w:rPr>
-            </w:pPr>
-            <w:r>
-              <w:rPr>
-                <w:b/>
-              </w:rPr>
-              <w:t>0</w:t>
-            </w:r>
-          </w:p>
-        </w:tc>
-        <w:tc>
-          <w:tcPr>
-            <w:tcW w:w="762" w:type="dxa"/>
-          </w:tcPr>
-          <w:p>
-            <w:pPr>
-              <w:jc w:val="center"/>
-              <w:rPr>
-                <w:b/>
-              </w:rPr>
-            </w:pPr>
-            <w:r>
-              <w:rPr>
-                <w:b/>
-              </w:rPr>
-              <w:t>0</w:t>
-            </w:r>
-          </w:p>
-        </w:tc>
-        <w:tc>
-          <w:tcPr>
-            <w:tcW w:w="762" w:type="dxa"/>
-          </w:tcPr>
-          <w:p>
-            <w:pPr>
-              <w:jc w:val="center"/>
-              <w:rPr>
-                <w:b/>
-              </w:rPr>
-            </w:pPr>
-            <w:r>
-              <w:rPr>
-                <w:b/>
-              </w:rPr>
+            </w:pPr>
+            <w:r>
+              <w:t>0</w:t>
+            </w:r>
+          </w:p>
+        </w:tc>
+        <w:tc>
+          <w:tcPr>
+            <w:tcW w:w="762" w:type="dxa"/>
+          </w:tcPr>
+          <w:p>
+            <w:pPr>
+              <w:jc w:val="center"/>
+            </w:pPr>
+            <w:r>
+              <w:t>0</w:t>
+            </w:r>
+          </w:p>
+        </w:tc>
+        <w:tc>
+          <w:tcPr>
+            <w:tcW w:w="762" w:type="dxa"/>
+          </w:tcPr>
+          <w:p>
+            <w:pPr>
+              <w:jc w:val="center"/>
+            </w:pPr>
+            <w:r>
               <w:t>0</w:t>
             </w:r>
           </w:p>
@@ -3688,147 +3320,99 @@
           <w:p>
             <w:pPr>
               <w:jc w:val="center"/>
-              <w:rPr>
-                <w:b/>
-              </w:rPr>
-            </w:pPr>
-            <w:r>
-              <w:rPr>
-                <w:b/>
-              </w:rPr>
-              <w:t>0</w:t>
-            </w:r>
-          </w:p>
-        </w:tc>
-        <w:tc>
-          <w:tcPr>
-            <w:tcW w:w="762" w:type="dxa"/>
-          </w:tcPr>
-          <w:p>
-            <w:pPr>
-              <w:jc w:val="center"/>
-              <w:rPr>
-                <w:b/>
-              </w:rPr>
-            </w:pPr>
-            <w:r>
-              <w:rPr>
-                <w:b/>
-              </w:rPr>
-              <w:t>0</w:t>
-            </w:r>
-          </w:p>
-        </w:tc>
-        <w:tc>
-          <w:tcPr>
-            <w:tcW w:w="762" w:type="dxa"/>
-          </w:tcPr>
-          <w:p>
-            <w:pPr>
-              <w:jc w:val="center"/>
-              <w:rPr>
-                <w:b/>
-              </w:rPr>
-            </w:pPr>
-            <w:r>
-              <w:rPr>
-                <w:b/>
-              </w:rPr>
-              <w:t>0</w:t>
-            </w:r>
-          </w:p>
-        </w:tc>
-        <w:tc>
-          <w:tcPr>
-            <w:tcW w:w="762" w:type="dxa"/>
-          </w:tcPr>
-          <w:p>
-            <w:pPr>
-              <w:jc w:val="center"/>
-              <w:rPr>
-                <w:b/>
-              </w:rPr>
-            </w:pPr>
-            <w:r>
-              <w:rPr>
-                <w:b/>
-              </w:rPr>
-              <w:t>0</w:t>
-            </w:r>
-          </w:p>
-        </w:tc>
-        <w:tc>
-          <w:tcPr>
-            <w:tcW w:w="762" w:type="dxa"/>
-          </w:tcPr>
-          <w:p>
-            <w:pPr>
-              <w:jc w:val="center"/>
-              <w:rPr>
-                <w:b/>
-              </w:rPr>
-            </w:pPr>
-            <w:r>
-              <w:rPr>
-                <w:b/>
-              </w:rPr>
-              <w:t>0</w:t>
-            </w:r>
-          </w:p>
-        </w:tc>
-        <w:tc>
-          <w:tcPr>
-            <w:tcW w:w="762" w:type="dxa"/>
-          </w:tcPr>
-          <w:p>
-            <w:pPr>
-              <w:jc w:val="center"/>
-              <w:rPr>
-                <w:b/>
-              </w:rPr>
-            </w:pPr>
-            <w:r>
-              <w:rPr>
-                <w:b/>
-              </w:rPr>
-              <w:t>0</w:t>
-            </w:r>
-          </w:p>
-        </w:tc>
-        <w:tc>
-          <w:tcPr>
-            <w:tcW w:w="762" w:type="dxa"/>
-          </w:tcPr>
-          <w:p>
-            <w:pPr>
-              <w:jc w:val="center"/>
-              <w:rPr>
-                <w:b/>
-              </w:rPr>
-            </w:pPr>
-            <w:r>
-              <w:rPr>
-                <w:b/>
-              </w:rPr>
-              <w:t>0</w:t>
-            </w:r>
-          </w:p>
-        </w:tc>
-        <w:tc>
-          <w:tcPr>
-            <w:tcW w:w="762" w:type="dxa"/>
-          </w:tcPr>
-          <w:p>
-            <w:pPr>
-              <w:jc w:val="center"/>
-              <w:rPr>
-                <w:b/>
-              </w:rPr>
-            </w:pPr>
-            <w:r>
-              <w:rPr>
-                <w:b/>
-              </w:rPr>
+            </w:pPr>
+            <w:r>
+              <w:t>0</w:t>
+            </w:r>
+          </w:p>
+        </w:tc>
+        <w:tc>
+          <w:tcPr>
+            <w:tcW w:w="762" w:type="dxa"/>
+          </w:tcPr>
+          <w:p>
+            <w:pPr>
+              <w:jc w:val="center"/>
+            </w:pPr>
+            <w:r>
+              <w:t>0</w:t>
+            </w:r>
+          </w:p>
+        </w:tc>
+        <w:tc>
+          <w:tcPr>
+            <w:tcW w:w="762" w:type="dxa"/>
+          </w:tcPr>
+          <w:p>
+            <w:pPr>
+              <w:jc w:val="center"/>
+            </w:pPr>
+            <w:r>
+              <w:t>0</w:t>
+            </w:r>
+          </w:p>
+        </w:tc>
+        <w:tc>
+          <w:tcPr>
+            <w:tcW w:w="762" w:type="dxa"/>
+          </w:tcPr>
+          <w:p>
+            <w:pPr>
+              <w:jc w:val="center"/>
+            </w:pPr>
+            <w:r>
+              <w:t>0</w:t>
+            </w:r>
+          </w:p>
+        </w:tc>
+        <w:tc>
+          <w:tcPr>
+            <w:tcW w:w="762" w:type="dxa"/>
+          </w:tcPr>
+          <w:p>
+            <w:pPr>
+              <w:jc w:val="center"/>
+            </w:pPr>
+            <w:r>
+              <w:t>0</w:t>
+            </w:r>
+          </w:p>
+        </w:tc>
+        <w:tc>
+          <w:tcPr>
+            <w:tcW w:w="762" w:type="dxa"/>
+          </w:tcPr>
+          <w:p>
+            <w:pPr>
+              <w:jc w:val="center"/>
+            </w:pPr>
+            <w:r>
+              <w:t>0</w:t>
+            </w:r>
+          </w:p>
+        </w:tc>
+        <w:tc>
+          <w:tcPr>
+            <w:tcW w:w="762" w:type="dxa"/>
+          </w:tcPr>
+          <w:p>
+            <w:pPr>
+              <w:jc w:val="center"/>
+            </w:pPr>
+            <w:r>
+              <w:t>0</w:t>
+            </w:r>
+          </w:p>
+        </w:tc>
+        <w:tc>
+          <w:tcPr>
+            <w:tcW w:w="762" w:type="dxa"/>
+          </w:tcPr>
+          <w:p>
+            <w:pPr>
+              <w:jc w:val="center"/>
+            </w:pPr>
+            <w:r>
               <w:t>20</w:t>
             </w:r>
           </w:p>
@@ -3840,33 +3424,21 @@
           <w:p>
             <w:pPr>
               <w:jc w:val="center"/>
-              <w:rPr>
-                <w:b/>
-              </w:rPr>
-            </w:pPr>
-            <w:r>
-              <w:rPr>
-                <w:b/>
-              </w:rPr>
-              <w:t>0</w:t>
-            </w:r>
-          </w:p>
-        </w:tc>
-        <w:tc>
-          <w:tcPr>
-            <w:tcW w:w="762" w:type="dxa"/>
-          </w:tcPr>
-          <w:p>
-            <w:pPr>
-              <w:jc w:val="center"/>
-              <w:rPr>
-                <w:b/>
-              </w:rPr>
-            </w:pPr>
-            <w:r>
-              <w:rPr>
-                <w:b/>
-              </w:rPr>
+            </w:pPr>
+            <w:r>
+              <w:t>0</w:t>
+            </w:r>
+          </w:p>
+        </w:tc>
+        <w:tc>
+          <w:tcPr>
+            <w:tcW w:w="762" w:type="dxa"/>
+          </w:tcPr>
+          <w:p>
+            <w:pPr>
+              <w:jc w:val="center"/>
+            </w:pPr>
+            <w:r>
               <w:t>0</w:t>
             </w:r>
           </w:p>
@@ -3916,166 +3488,112 @@
           <w:p>
             <w:pPr>
               <w:jc w:val="center"/>
-              <w:rPr>
-                <w:b/>
-              </w:rPr>
-            </w:pPr>
-            <w:r>
-              <w:rPr>
-                <w:b/>
-              </w:rPr>
-              <w:t>0</w:t>
-            </w:r>
-          </w:p>
-        </w:tc>
-        <w:tc>
-          <w:tcPr>
-            <w:tcW w:w="762" w:type="dxa"/>
-          </w:tcPr>
-          <w:p>
-            <w:pPr>
-              <w:jc w:val="center"/>
-              <w:rPr>
-                <w:b/>
-              </w:rPr>
-            </w:pPr>
-            <w:r>
-              <w:rPr>
-                <w:b/>
-              </w:rPr>
-              <w:t>0</w:t>
-            </w:r>
-          </w:p>
-        </w:tc>
-        <w:tc>
-          <w:tcPr>
-            <w:tcW w:w="762" w:type="dxa"/>
-          </w:tcPr>
-          <w:p>
-            <w:pPr>
-              <w:jc w:val="center"/>
-              <w:rPr>
-                <w:b/>
-              </w:rPr>
-            </w:pPr>
-            <w:r>
-              <w:rPr>
-                <w:b/>
-              </w:rPr>
-              <w:t>0</w:t>
-            </w:r>
-          </w:p>
-        </w:tc>
-        <w:tc>
-          <w:tcPr>
-            <w:tcW w:w="762" w:type="dxa"/>
-          </w:tcPr>
-          <w:p>
-            <w:pPr>
-              <w:jc w:val="center"/>
-              <w:rPr>
-                <w:b/>
-              </w:rPr>
-            </w:pPr>
-            <w:r>
-              <w:rPr>
-                <w:b/>
-              </w:rPr>
-              <w:t>0</w:t>
-            </w:r>
-          </w:p>
-        </w:tc>
-        <w:tc>
-          <w:tcPr>
-            <w:tcW w:w="762" w:type="dxa"/>
-          </w:tcPr>
-          <w:p>
-            <w:pPr>
-              <w:jc w:val="center"/>
-              <w:rPr>
-                <w:b/>
-              </w:rPr>
-            </w:pPr>
-            <w:r>
-              <w:rPr>
-                <w:b/>
-              </w:rPr>
-              <w:t>0</w:t>
-            </w:r>
-          </w:p>
-        </w:tc>
-        <w:tc>
-          <w:tcPr>
-            <w:tcW w:w="762" w:type="dxa"/>
-          </w:tcPr>
-          <w:p>
-            <w:pPr>
-              <w:jc w:val="center"/>
-              <w:rPr>
-                <w:b/>
-              </w:rPr>
-            </w:pPr>
-            <w:r>
-              <w:rPr>
-                <w:b/>
-              </w:rPr>
-              <w:t>0</w:t>
-            </w:r>
-          </w:p>
-        </w:tc>
-        <w:tc>
-          <w:tcPr>
-            <w:tcW w:w="762" w:type="dxa"/>
-          </w:tcPr>
-          <w:p>
-            <w:pPr>
-              <w:jc w:val="center"/>
-              <w:rPr>
-                <w:b/>
-              </w:rPr>
-            </w:pPr>
-            <w:r>
-              <w:rPr>
-                <w:b/>
-              </w:rPr>
-              <w:t>0</w:t>
-            </w:r>
-          </w:p>
-        </w:tc>
-        <w:tc>
-          <w:tcPr>
-            <w:tcW w:w="762" w:type="dxa"/>
-          </w:tcPr>
-          <w:p>
-            <w:pPr>
-              <w:jc w:val="center"/>
-              <w:rPr>
-                <w:b/>
-              </w:rPr>
-            </w:pPr>
-            <w:r>
-              <w:rPr>
-                <w:b/>
-              </w:rPr>
-              <w:t>0</w:t>
-            </w:r>
-          </w:p>
-        </w:tc>
-        <w:tc>
-          <w:tcPr>
-            <w:tcW w:w="762" w:type="dxa"/>
-          </w:tcPr>
-          <w:p>
-            <w:pPr>
-              <w:jc w:val="center"/>
-              <w:rPr>
-                <w:b/>
-              </w:rPr>
-            </w:pPr>
-            <w:r>
-              <w:rPr>
-                <w:b/>
-              </w:rPr>
+            </w:pPr>
+            <w:r>
+              <w:t>0</w:t>
+            </w:r>
+          </w:p>
+        </w:tc>
+        <w:tc>
+          <w:tcPr>
+            <w:tcW w:w="762" w:type="dxa"/>
+          </w:tcPr>
+          <w:p>
+            <w:pPr>
+              <w:jc w:val="center"/>
+            </w:pPr>
+            <w:r>
+              <w:t>0</w:t>
+            </w:r>
+          </w:p>
+        </w:tc>
+        <w:tc>
+          <w:tcPr>
+            <w:tcW w:w="762" w:type="dxa"/>
+          </w:tcPr>
+          <w:p>
+            <w:pPr>
+              <w:jc w:val="center"/>
+            </w:pPr>
+            <w:r>
+              <w:t>0</w:t>
+            </w:r>
+          </w:p>
+        </w:tc>
+        <w:tc>
+          <w:tcPr>
+            <w:tcW w:w="762" w:type="dxa"/>
+          </w:tcPr>
+          <w:p>
+            <w:pPr>
+              <w:jc w:val="center"/>
+            </w:pPr>
+            <w:r>
+              <w:t>0</w:t>
+            </w:r>
+          </w:p>
+        </w:tc>
+        <w:tc>
+          <w:tcPr>
+            <w:tcW w:w="762" w:type="dxa"/>
+          </w:tcPr>
+          <w:p>
+            <w:pPr>
+              <w:jc w:val="center"/>
+            </w:pPr>
+            <w:r>
+              <w:t>0</w:t>
+            </w:r>
+          </w:p>
+        </w:tc>
+        <w:tc>
+          <w:tcPr>
+            <w:tcW w:w="762" w:type="dxa"/>
+          </w:tcPr>
+          <w:p>
+            <w:pPr>
+              <w:jc w:val="center"/>
+            </w:pPr>
+            <w:r>
+              <w:t>0</w:t>
+            </w:r>
+          </w:p>
+        </w:tc>
+        <w:tc>
+          <w:tcPr>
+            <w:tcW w:w="762" w:type="dxa"/>
+          </w:tcPr>
+          <w:p>
+            <w:pPr>
+              <w:jc w:val="center"/>
+            </w:pPr>
+            <w:r>
+              <w:t>0</w:t>
+            </w:r>
+          </w:p>
+        </w:tc>
+        <w:tc>
+          <w:tcPr>
+            <w:tcW w:w="762" w:type="dxa"/>
+          </w:tcPr>
+          <w:p>
+            <w:pPr>
+              <w:jc w:val="center"/>
+            </w:pPr>
+            <w:r>
+              <w:t>0</w:t>
+            </w:r>
+          </w:p>
+        </w:tc>
+        <w:tc>
+          <w:tcPr>
+            <w:tcW w:w="762" w:type="dxa"/>
+          </w:tcPr>
+          <w:p>
+            <w:pPr>
+              <w:jc w:val="center"/>
+            </w:pPr>
+            <w:r>
               <w:t>20</w:t>
             </w:r>
           </w:p>
@@ -4087,14 +3605,8 @@
           <w:p>
             <w:pPr>
               <w:jc w:val="center"/>
-              <w:rPr>
-                <w:b/>
-              </w:rPr>
-            </w:pPr>
-            <w:r>
-              <w:rPr>
-                <w:b/>
-              </w:rPr>
+            </w:pPr>
+            <w:r>
               <w:t>0</w:t>
             </w:r>
           </w:p>
@@ -4144,185 +3656,125 @@
           <w:p>
             <w:pPr>
               <w:jc w:val="center"/>
-              <w:rPr>
-                <w:b/>
-              </w:rPr>
-            </w:pPr>
-            <w:r>
-              <w:rPr>
-                <w:b/>
-              </w:rPr>
-              <w:t>0</w:t>
-            </w:r>
-          </w:p>
-        </w:tc>
-        <w:tc>
-          <w:tcPr>
-            <w:tcW w:w="762" w:type="dxa"/>
-          </w:tcPr>
-          <w:p>
-            <w:pPr>
-              <w:jc w:val="center"/>
-              <w:rPr>
-                <w:b/>
-              </w:rPr>
-            </w:pPr>
-            <w:r>
-              <w:rPr>
-                <w:b/>
-              </w:rPr>
-              <w:t>0</w:t>
-            </w:r>
-          </w:p>
-        </w:tc>
-        <w:tc>
-          <w:tcPr>
-            <w:tcW w:w="762" w:type="dxa"/>
-          </w:tcPr>
-          <w:p>
-            <w:pPr>
-              <w:jc w:val="center"/>
-              <w:rPr>
-                <w:b/>
-              </w:rPr>
-            </w:pPr>
-            <w:r>
-              <w:rPr>
-                <w:b/>
-              </w:rPr>
-              <w:t>0</w:t>
-            </w:r>
-          </w:p>
-        </w:tc>
-        <w:tc>
-          <w:tcPr>
-            <w:tcW w:w="762" w:type="dxa"/>
-          </w:tcPr>
-          <w:p>
-            <w:pPr>
-              <w:jc w:val="center"/>
-              <w:rPr>
-                <w:b/>
-              </w:rPr>
-            </w:pPr>
-            <w:r>
-              <w:rPr>
-                <w:b/>
-              </w:rPr>
-              <w:t>0</w:t>
-            </w:r>
-          </w:p>
-        </w:tc>
-        <w:tc>
-          <w:tcPr>
-            <w:tcW w:w="762" w:type="dxa"/>
-          </w:tcPr>
-          <w:p>
-            <w:pPr>
-              <w:jc w:val="center"/>
-              <w:rPr>
-                <w:b/>
-              </w:rPr>
-            </w:pPr>
-            <w:r>
-              <w:rPr>
-                <w:b/>
-              </w:rPr>
-              <w:t>0</w:t>
-            </w:r>
-          </w:p>
-        </w:tc>
-        <w:tc>
-          <w:tcPr>
-            <w:tcW w:w="762" w:type="dxa"/>
-          </w:tcPr>
-          <w:p>
-            <w:pPr>
-              <w:jc w:val="center"/>
-              <w:rPr>
-                <w:b/>
-              </w:rPr>
-            </w:pPr>
-            <w:r>
-              <w:rPr>
-                <w:b/>
-              </w:rPr>
-              <w:t>0</w:t>
-            </w:r>
-          </w:p>
-        </w:tc>
-        <w:tc>
-          <w:tcPr>
-            <w:tcW w:w="762" w:type="dxa"/>
-          </w:tcPr>
-          <w:p>
-            <w:pPr>
-              <w:jc w:val="center"/>
-              <w:rPr>
-                <w:b/>
-              </w:rPr>
-            </w:pPr>
-            <w:r>
-              <w:rPr>
-                <w:b/>
-              </w:rPr>
-              <w:t>0</w:t>
-            </w:r>
-          </w:p>
-        </w:tc>
-        <w:tc>
-          <w:tcPr>
-            <w:tcW w:w="762" w:type="dxa"/>
-          </w:tcPr>
-          <w:p>
-            <w:pPr>
-              <w:jc w:val="center"/>
-              <w:rPr>
-                <w:b/>
-              </w:rPr>
-            </w:pPr>
-            <w:r>
-              <w:rPr>
-                <w:b/>
-              </w:rPr>
-              <w:t>0</w:t>
-            </w:r>
-          </w:p>
-        </w:tc>
-        <w:tc>
-          <w:tcPr>
-            <w:tcW w:w="762" w:type="dxa"/>
-          </w:tcPr>
-          <w:p>
-            <w:pPr>
-              <w:jc w:val="center"/>
-              <w:rPr>
-                <w:b/>
-              </w:rPr>
-            </w:pPr>
-            <w:r>
-              <w:rPr>
-                <w:b/>
-              </w:rPr>
-              <w:t>0</w:t>
-            </w:r>
-          </w:p>
-        </w:tc>
-        <w:tc>
-          <w:tcPr>
-            <w:tcW w:w="762" w:type="dxa"/>
-          </w:tcPr>
-          <w:p>
-            <w:pPr>
-              <w:jc w:val="center"/>
-              <w:rPr>
-                <w:b/>
-              </w:rPr>
-            </w:pPr>
-            <w:r>
-              <w:rPr>
-                <w:b/>
-              </w:rPr>
+            </w:pPr>
+            <w:r>
+              <w:t>0</w:t>
+            </w:r>
+          </w:p>
+        </w:tc>
+        <w:tc>
+          <w:tcPr>
+            <w:tcW w:w="762" w:type="dxa"/>
+          </w:tcPr>
+          <w:p>
+            <w:pPr>
+              <w:jc w:val="center"/>
+            </w:pPr>
+            <w:r>
+              <w:t>0</w:t>
+            </w:r>
+          </w:p>
+        </w:tc>
+        <w:tc>
+          <w:tcPr>
+            <w:tcW w:w="762" w:type="dxa"/>
+          </w:tcPr>
+          <w:p>
+            <w:pPr>
+              <w:jc w:val="center"/>
+            </w:pPr>
+            <w:r>
+              <w:t>0</w:t>
+            </w:r>
+          </w:p>
+        </w:tc>
+        <w:tc>
+          <w:tcPr>
+            <w:tcW w:w="762" w:type="dxa"/>
+          </w:tcPr>
+          <w:p>
+            <w:pPr>
+              <w:jc w:val="center"/>
+            </w:pPr>
+            <w:r>
+              <w:t>0</w:t>
+            </w:r>
+          </w:p>
+        </w:tc>
+        <w:tc>
+          <w:tcPr>
+            <w:tcW w:w="762" w:type="dxa"/>
+          </w:tcPr>
+          <w:p>
+            <w:pPr>
+              <w:jc w:val="center"/>
+            </w:pPr>
+            <w:r>
+              <w:t>0</w:t>
+            </w:r>
+          </w:p>
+        </w:tc>
+        <w:tc>
+          <w:tcPr>
+            <w:tcW w:w="762" w:type="dxa"/>
+          </w:tcPr>
+          <w:p>
+            <w:pPr>
+              <w:jc w:val="center"/>
+            </w:pPr>
+            <w:r>
+              <w:t>0</w:t>
+            </w:r>
+          </w:p>
+        </w:tc>
+        <w:tc>
+          <w:tcPr>
+            <w:tcW w:w="762" w:type="dxa"/>
+          </w:tcPr>
+          <w:p>
+            <w:pPr>
+              <w:jc w:val="center"/>
+            </w:pPr>
+            <w:r>
+              <w:t>0</w:t>
+            </w:r>
+          </w:p>
+        </w:tc>
+        <w:tc>
+          <w:tcPr>
+            <w:tcW w:w="762" w:type="dxa"/>
+          </w:tcPr>
+          <w:p>
+            <w:pPr>
+              <w:jc w:val="center"/>
+            </w:pPr>
+            <w:r>
+              <w:t>0</w:t>
+            </w:r>
+          </w:p>
+        </w:tc>
+        <w:tc>
+          <w:tcPr>
+            <w:tcW w:w="762" w:type="dxa"/>
+          </w:tcPr>
+          <w:p>
+            <w:pPr>
+              <w:jc w:val="center"/>
+            </w:pPr>
+            <w:r>
+              <w:t>0</w:t>
+            </w:r>
+          </w:p>
+        </w:tc>
+        <w:tc>
+          <w:tcPr>
+            <w:tcW w:w="762" w:type="dxa"/>
+          </w:tcPr>
+          <w:p>
+            <w:pPr>
+              <w:jc w:val="center"/>
+            </w:pPr>
+            <w:r>
               <w:t>20</w:t>
             </w:r>
           </w:p>
@@ -5610,7 +5062,7 @@
 </file>
 
 <file path=customXml/itemProps1.xml><?xml version="1.0" encoding="utf-8"?>
-<ds:datastoreItem xmlns:ds="http://schemas.openxmlformats.org/officeDocument/2006/customXml" ds:itemID="{A8533658-5276-674C-B9B4-3ED128814312}">
+<ds:datastoreItem xmlns:ds="http://schemas.openxmlformats.org/officeDocument/2006/customXml" ds:itemID="{304B08DF-8E51-D949-9FCC-1C94479DB53A}">
   <ds:schemaRefs>
     <ds:schemaRef ds:uri="http://schemas.openxmlformats.org/officeDocument/2006/bibliography"/>
   </ds:schemaRefs>

</xml_diff>

<commit_message>
3 nowww should be done
</commit_message>
<xml_diff>
--- a/hw9.docx
+++ b/hw9.docx
@@ -1113,6 +1113,37 @@
         <w:rPr>
           <w:bCs/>
         </w:rPr>
+        <w:t xml:space="preserve">  </w:t>
+      </w:r>
+      <w:r>
+        <w:rPr>
+          <w:bCs/>
+        </w:rPr>
+        <w:t>In both the testing and training data sets, there is an average distribution of digits, where each digit is represented by 1/10</w:t>
+      </w:r>
+      <w:r>
+        <w:rPr>
+          <w:bCs/>
+          <w:vertAlign w:val="superscript"/>
+        </w:rPr>
+        <w:t>th</w:t>
+      </w:r>
+      <w:r>
+        <w:rPr>
+          <w:bCs/>
+        </w:rPr>
+        <w:t xml:space="preserve"> of the data</w:t>
+      </w:r>
+      <w:r>
+        <w:rPr>
+          <w:bCs/>
+        </w:rPr>
+        <w:t>.</w:t>
+      </w:r>
+      <w:r>
+        <w:rPr>
+          <w:bCs/>
+        </w:rPr>
         <w:t xml:space="preserve"> </w:t>
       </w:r>
       <w:r>
@@ -1131,7 +1162,31 @@
         <w:rPr>
           <w:bCs/>
         </w:rPr>
-        <w:t>Examining the F1-measures, there is a clear trend where performance increases with training data size.</w:t>
+        <w:t xml:space="preserve">Examining the F1-measures, there is a clear trend </w:t>
+      </w:r>
+      <w:r>
+        <w:rPr>
+          <w:bCs/>
+        </w:rPr>
+        <w:t>of</w:t>
+      </w:r>
+      <w:r>
+        <w:rPr>
+          <w:bCs/>
+        </w:rPr>
+        <w:t xml:space="preserve"> performance </w:t>
+      </w:r>
+      <w:r>
+        <w:rPr>
+          <w:bCs/>
+        </w:rPr>
+        <w:t>increasing</w:t>
+      </w:r>
+      <w:r>
+        <w:rPr>
+          <w:bCs/>
+        </w:rPr>
+        <w:t xml:space="preserve"> with training data size.</w:t>
       </w:r>
       <w:r>
         <w:rPr>
@@ -1157,13 +1212,13 @@
         <w:rPr>
           <w:bCs/>
         </w:rPr>
-        <w:t>In turn,</w:t>
-      </w:r>
-      <w:r>
-        <w:rPr>
-          <w:bCs/>
-        </w:rPr>
-        <w:t xml:space="preserve"> our second </w:t>
+        <w:t xml:space="preserve"> O</w:t>
+      </w:r>
+      <w:r>
+        <w:rPr>
+          <w:bCs/>
+        </w:rPr>
+        <w:t xml:space="preserve">ur second </w:t>
       </w:r>
       <w:r>
         <w:rPr>
@@ -1268,6 +1323,94 @@
         </w:rPr>
         <w:t>.  These results are shown below.</w:t>
       </w:r>
+    </w:p>
+    <w:p>
+      <w:pPr>
+        <w:rPr>
+          <w:bCs/>
+        </w:rPr>
+      </w:pPr>
+    </w:p>
+    <w:p>
+      <w:pPr>
+        <w:rPr>
+          <w:bCs/>
+        </w:rPr>
+      </w:pPr>
+      <w:r>
+        <w:rPr>
+          <w:bCs/>
+        </w:rPr>
+        <w:t xml:space="preserve">We chose F1-measure as a means to determine performance of a </w:t>
+      </w:r>
+      <w:r>
+        <w:rPr>
+          <w:bCs/>
+        </w:rPr>
+        <w:t>classifier because</w:t>
+      </w:r>
+      <w:r>
+        <w:rPr>
+          <w:bCs/>
+        </w:rPr>
+        <w:t xml:space="preserve"> it provides a </w:t>
+      </w:r>
+      <w:r>
+        <w:rPr>
+          <w:bCs/>
+        </w:rPr>
+        <w:t xml:space="preserve">holistic </w:t>
+      </w:r>
+      <w:r>
+        <w:rPr>
+          <w:bCs/>
+        </w:rPr>
+        <w:t xml:space="preserve">measure of accuracy.  </w:t>
+      </w:r>
+      <w:r>
+        <w:rPr>
+          <w:bCs/>
+        </w:rPr>
+        <w:t>F1-measure</w:t>
+      </w:r>
+      <w:r>
+        <w:rPr>
+          <w:bCs/>
+        </w:rPr>
+        <w:t xml:space="preserve"> </w:t>
+      </w:r>
+      <w:r>
+        <w:rPr>
+          <w:bCs/>
+        </w:rPr>
+        <w:t>takes</w:t>
+      </w:r>
+      <w:r>
+        <w:rPr>
+          <w:bCs/>
+        </w:rPr>
+        <w:t xml:space="preserve"> both precision and recall</w:t>
+      </w:r>
+      <w:r>
+        <w:rPr>
+          <w:bCs/>
+        </w:rPr>
+        <w:t xml:space="preserve"> into account</w:t>
+      </w:r>
+      <w:r>
+        <w:rPr>
+          <w:bCs/>
+        </w:rPr>
+        <w:t>,</w:t>
+      </w:r>
+      <w:r>
+        <w:rPr>
+          <w:bCs/>
+        </w:rPr>
+        <w:t xml:space="preserve"> and in turn is often used to gauge classification performance.</w:t>
+      </w:r>
+      <w:bookmarkStart w:id="0" w:name="_GoBack"/>
+      <w:bookmarkEnd w:id="0"/>
     </w:p>
     <w:p>
       <w:pPr>
@@ -4107,8 +4250,6 @@
             <w:pPr>
               <w:jc w:val="center"/>
             </w:pPr>
-            <w:bookmarkStart w:id="0" w:name="_GoBack"/>
-            <w:bookmarkEnd w:id="0"/>
             <w:r>
               <w:t>0</w:t>
             </w:r>
@@ -5464,7 +5605,7 @@
 </file>
 
 <file path=customXml/itemProps1.xml><?xml version="1.0" encoding="utf-8"?>
-<ds:datastoreItem xmlns:ds="http://schemas.openxmlformats.org/officeDocument/2006/customXml" ds:itemID="{88B95CDC-8511-F848-A4C7-FD2A3865183A}">
+<ds:datastoreItem xmlns:ds="http://schemas.openxmlformats.org/officeDocument/2006/customXml" ds:itemID="{5BA040BF-1F5D-F540-A4FA-4AE39F7DEB4A}">
   <ds:schemaRefs>
     <ds:schemaRef ds:uri="http://schemas.openxmlformats.org/officeDocument/2006/bibliography"/>
   </ds:schemaRefs>

</xml_diff>

<commit_message>
fixed classifier2, doc edits
</commit_message>
<xml_diff>
--- a/hw9.docx
+++ b/hw9.docx
@@ -988,22 +988,45 @@
     </w:p>
     <w:p/>
     <w:p>
-      <w:r>
+      <w:pPr>
+        <w:rPr>
+          <w:color w:val="FF0000"/>
+        </w:rPr>
+      </w:pPr>
+      <w:r>
+        <w:rPr>
+          <w:color w:val="FF0000"/>
+        </w:rPr>
         <w:t>In the soft-margin variety</w:t>
       </w:r>
       <w:r>
+        <w:rPr>
+          <w:color w:val="FF0000"/>
+        </w:rPr>
         <w:t xml:space="preserve"> of SVM</w:t>
       </w:r>
       <w:r>
+        <w:rPr>
+          <w:color w:val="FF0000"/>
+        </w:rPr>
         <w:t xml:space="preserve">, misclassifications are allowed at a cost proportional to the value of the slack parameter. </w:t>
       </w:r>
       <w:r>
+        <w:rPr>
+          <w:color w:val="FF0000"/>
+        </w:rPr>
         <w:t xml:space="preserve">It allows the optimization problem to allow misclassifications so long as the cost is below some threshold. </w:t>
       </w:r>
       <w:r>
+        <w:rPr>
+          <w:color w:val="FF0000"/>
+        </w:rPr>
         <w:t xml:space="preserve">The larger this slack parameter the more misclassification will be permitted. The lower the threshold the closer to a “hard” margin SVM it acts. </w:t>
       </w:r>
       <w:r>
+        <w:rPr>
+          <w:color w:val="FF0000"/>
+        </w:rPr>
         <w:t xml:space="preserve">A kernel is also used to transform the data to be more linearly separable. Which kernel works best is an empirical question that depends on the specifics of the data set that is being used. </w:t>
       </w:r>
     </w:p>
@@ -1032,7 +1055,10 @@
         <w:t xml:space="preserve">A. </w:t>
       </w:r>
       <w:r>
-        <w:t>The code used for this problem can be found in classifier_1.py.  It can be run using the following command:</w:t>
+        <w:t>Implemented</w:t>
+      </w:r>
+      <w:r>
+        <w:t xml:space="preserve"> in classifier_1.py.  It can be run using the following command:</w:t>
       </w:r>
     </w:p>
     <w:p>
@@ -1090,7 +1116,19 @@
         <w:rPr>
           <w:bCs/>
         </w:rPr>
-        <w:t>In order to determine the best hyperparamters for KNN, we conducted two experiments.  First, we looked to determine which training set size produced the best performance on the testing data.  As such, we developed 5 different classifiers, us</w:t>
+        <w:t>In order to determine the best hyperparamters for KNN, we conducted two experiments.</w:t>
+      </w:r>
+      <w:r>
+        <w:rPr>
+          <w:bCs/>
+        </w:rPr>
+        <w:t xml:space="preserve">  These can both be found in the classifier_1.py file under the two methods experiment_one() and experiment_two().</w:t>
+      </w:r>
+      <w:r>
+        <w:rPr>
+          <w:bCs/>
+        </w:rPr>
+        <w:t xml:space="preserve">  First, we looked to determine which training set size produced the best performance on the testing data.  As such, we developed 5 different classifiers, us</w:t>
       </w:r>
       <w:r>
         <w:rPr>
@@ -1213,7 +1251,6 @@
         <w:rPr>
           <w:bCs/>
         </w:rPr>
-        <w:lastRenderedPageBreak/>
         <w:t xml:space="preserve"> O</w:t>
       </w:r>
       <w:r>
@@ -1898,6 +1935,7 @@
                 <w:bCs/>
                 <w:iCs/>
               </w:rPr>
+              <w:lastRenderedPageBreak/>
               <w:t>Number of Neighbors</w:t>
             </w:r>
             <w:r>
@@ -1936,7 +1974,6 @@
           </w:tcPr>
           <w:p>
             <w:r>
-              <w:lastRenderedPageBreak/>
               <w:t>1</w:t>
             </w:r>
           </w:p>
@@ -4360,7 +4397,10 @@
         <w:t xml:space="preserve">A. </w:t>
       </w:r>
       <w:r>
-        <w:t>The code used for this problem can be found in classifier_2.py.  It can be run using the following command:</w:t>
+        <w:t>Implemented</w:t>
+      </w:r>
+      <w:r>
+        <w:t xml:space="preserve"> in classifier_2.py.  It can be run using the following command:</w:t>
       </w:r>
     </w:p>
     <w:p>
@@ -4436,7 +4476,37 @@
         <w:rPr>
           <w:bCs/>
         </w:rPr>
-        <w:t xml:space="preserve">  The first experiment </w:t>
+        <w:t xml:space="preserve"> </w:t>
+      </w:r>
+      <w:r>
+        <w:rPr>
+          <w:bCs/>
+        </w:rPr>
+        <w:t xml:space="preserve"> </w:t>
+      </w:r>
+      <w:r>
+        <w:rPr>
+          <w:bCs/>
+        </w:rPr>
+        <w:t>These can b</w:t>
+      </w:r>
+      <w:r>
+        <w:rPr>
+          <w:bCs/>
+        </w:rPr>
+        <w:t>oth be found in the classifier_2</w:t>
+      </w:r>
+      <w:r>
+        <w:rPr>
+          <w:bCs/>
+        </w:rPr>
+        <w:t xml:space="preserve">.py file under the two methods experiment_one() and experiment_two().  </w:t>
+      </w:r>
+      <w:r>
+        <w:rPr>
+          <w:bCs/>
+        </w:rPr>
+        <w:t xml:space="preserve"> The first experiment </w:t>
       </w:r>
       <w:r>
         <w:rPr>
@@ -4444,6 +4514,8 @@
         </w:rPr>
         <w:t>that looked</w:t>
       </w:r>
+      <w:bookmarkStart w:id="0" w:name="_GoBack"/>
+      <w:bookmarkEnd w:id="0"/>
       <w:r>
         <w:rPr>
           <w:bCs/>
@@ -4928,6 +5000,7 @@
           </w:tcPr>
           <w:p>
             <w:r>
+              <w:lastRenderedPageBreak/>
               <w:t>15000</w:t>
             </w:r>
           </w:p>
@@ -4963,7 +5036,6 @@
           <w:b/>
           <w:noProof/>
         </w:rPr>
-        <w:lastRenderedPageBreak/>
         <w:drawing>
           <wp:inline distT="0" distB="0" distL="0" distR="0" wp14:anchorId="0FB9AAEB" wp14:editId="7A7CB292">
             <wp:extent cx="5943600" cy="4033520"/>
@@ -8524,11 +8596,125 @@
       </w:pPr>
     </w:p>
     <w:p/>
-    <w:p/>
-    <w:p/>
+    <w:p>
+      <w:r>
+        <w:t>KNN find</w:t>
+      </w:r>
+      <w:r>
+        <w:t>s</w:t>
+      </w:r>
+      <w:r>
+        <w:t xml:space="preserve"> k feature vectors that are most similar to the inputted feature vector</w:t>
+      </w:r>
+      <w:r>
+        <w:t>, and classifies it as the majority label</w:t>
+      </w:r>
+      <w:r>
+        <w:t xml:space="preserve"> of these neighbors</w:t>
+      </w:r>
+      <w:r>
+        <w:t xml:space="preserve">.  In turn, if a number </w:t>
+      </w:r>
+      <w:r>
+        <w:t xml:space="preserve">is messily written so </w:t>
+      </w:r>
+      <w:r>
+        <w:t xml:space="preserve">that a dominant component of it appears to be another number, then it </w:t>
+      </w:r>
+      <w:r>
+        <w:t>is</w:t>
+      </w:r>
+      <w:r>
+        <w:t xml:space="preserve"> often misclassified.  For example, the “9” in the bottom right is written at a slant, such that the bottom of the curve and straight line up well with a “7” feature vector.  Moreover, the top curve of the </w:t>
+      </w:r>
+      <w:r>
+        <w:t>“</w:t>
+      </w:r>
+      <w:r>
+        <w:t>9</w:t>
+      </w:r>
+      <w:r>
+        <w:t>”</w:t>
+      </w:r>
+      <w:r>
+        <w:t xml:space="preserve"> is not in </w:t>
+      </w:r>
+      <w:r>
+        <w:t xml:space="preserve">a </w:t>
+      </w:r>
+      <w:r>
+        <w:t>standard position, so it’s</w:t>
+      </w:r>
+      <w:r>
+        <w:t xml:space="preserve"> likely </w:t>
+      </w:r>
+      <w:r>
+        <w:t>that it did</w:t>
+      </w:r>
+      <w:r>
+        <w:t xml:space="preserve"> not match up with the pixels</w:t>
+      </w:r>
+      <w:r>
+        <w:t xml:space="preserve"> of “9” images</w:t>
+      </w:r>
+      <w:r>
+        <w:t xml:space="preserve"> in the training set</w:t>
+      </w:r>
+      <w:r>
+        <w:t>.</w:t>
+      </w:r>
+      <w:r>
+        <w:t xml:space="preserve">  Similarly, the top left “7” was misclassified as a “1” due to its proportions and angles.  A standard “7” image likely has a longer top line that is more flat.  In turn, this slight tweak ma</w:t>
+      </w:r>
+      <w:r>
+        <w:t>de it such that it matched up better with the standard “1” feature vector.  The other two images are similarly disproportionate, resulting in their misclassifications.</w:t>
+      </w:r>
+    </w:p>
     <w:p/>
     <w:p>
       <w:r>
+        <w:t xml:space="preserve">When inspecting the data in problem 1, we focused on images that were so messy that it was hard to discern </w:t>
+      </w:r>
+      <w:r>
+        <w:t>if it is even intended to be a digit</w:t>
+      </w:r>
+      <w:r>
+        <w:t>.  While we did touch upon confusion between digits, the examples primarily looked to expose how handwriting can result in digits that are confusing to</w:t>
+      </w:r>
+      <w:r>
+        <w:t xml:space="preserve"> distinguish beyond squiggly lines</w:t>
+      </w:r>
+      <w:r>
+        <w:t xml:space="preserve"> and blobs</w:t>
+      </w:r>
+      <w:r>
+        <w:t>.  That being said, these misclassified images shed light on our initial misconception.  Although the examples in problem 1 were confusing to the human eye, they were predominantly well classified under KNN because their actual feature vectors still match up best to their given digit.  Meaning, even if defining</w:t>
+      </w:r>
+      <w:r>
+        <w:t xml:space="preserve"> elements were missing,</w:t>
+      </w:r>
+      <w:r>
+        <w:t xml:space="preserve"> faint</w:t>
+      </w:r>
+      <w:r>
+        <w:t>, or too thick</w:t>
+      </w:r>
+      <w:r>
+        <w:t xml:space="preserve">, such that a human eye is confused, the feature vectors did not emulate any other digit more.  In turn, these </w:t>
+      </w:r>
+      <w:r>
+        <w:t>examples were no</w:t>
+      </w:r>
+      <w:r>
+        <w:t xml:space="preserve">t </w:t>
+      </w:r>
+      <w:r>
+        <w:t>as challenging as anticipated.</w:t>
+      </w:r>
+    </w:p>
+    <w:p>
+      <w:r>
+        <w:lastRenderedPageBreak/>
         <w:t>Misclassified images for SVM</w:t>
       </w:r>
     </w:p>
@@ -8543,16 +8729,91 @@
           <w:b/>
           <w:noProof/>
         </w:rPr>
+        <w:drawing>
+          <wp:anchor distT="0" distB="0" distL="114300" distR="114300" simplePos="0" relativeHeight="251670528" behindDoc="0" locked="0" layoutInCell="1" allowOverlap="1" wp14:anchorId="3D08873F" wp14:editId="2A90D3EF">
+            <wp:simplePos x="0" y="0"/>
+            <wp:positionH relativeFrom="column">
+              <wp:posOffset>2908935</wp:posOffset>
+            </wp:positionH>
+            <wp:positionV relativeFrom="paragraph">
+              <wp:posOffset>147320</wp:posOffset>
+            </wp:positionV>
+            <wp:extent cx="3204845" cy="2399665"/>
+            <wp:effectExtent l="0" t="0" r="0" b="0"/>
+            <wp:wrapNone/>
+            <wp:docPr id="10" name="Picture 10" descr="Macintosh HD:private:var:folders:g6:6px88jx08xl1jq008k8bnkpr0000gr:T:com.apple.iChat:Messages:Transfers:15000_698.png"/>
+            <wp:cNvGraphicFramePr>
+              <a:graphicFrameLocks xmlns:a="http://schemas.openxmlformats.org/drawingml/2006/main" noChangeAspect="1"/>
+            </wp:cNvGraphicFramePr>
+            <a:graphic xmlns:a="http://schemas.openxmlformats.org/drawingml/2006/main">
+              <a:graphicData uri="http://schemas.openxmlformats.org/drawingml/2006/picture">
+                <pic:pic xmlns:pic="http://schemas.openxmlformats.org/drawingml/2006/picture">
+                  <pic:nvPicPr>
+                    <pic:cNvPr id="0" name="Picture 2" descr="Macintosh HD:private:var:folders:g6:6px88jx08xl1jq008k8bnkpr0000gr:T:com.apple.iChat:Messages:Transfers:15000_698.png"/>
+                    <pic:cNvPicPr>
+                      <a:picLocks noChangeAspect="1" noChangeArrowheads="1"/>
+                    </pic:cNvPicPr>
+                  </pic:nvPicPr>
+                  <pic:blipFill>
+                    <a:blip r:embed="rId25">
+                      <a:extLst>
+                        <a:ext uri="{28A0092B-C50C-407E-A947-70E740481C1C}">
+                          <a14:useLocalDpi xmlns:a14="http://schemas.microsoft.com/office/drawing/2010/main" val="0"/>
+                        </a:ext>
+                      </a:extLst>
+                    </a:blip>
+                    <a:srcRect/>
+                    <a:stretch>
+                      <a:fillRect/>
+                    </a:stretch>
+                  </pic:blipFill>
+                  <pic:spPr bwMode="auto">
+                    <a:xfrm>
+                      <a:off x="0" y="0"/>
+                      <a:ext cx="3204845" cy="2399665"/>
+                    </a:xfrm>
+                    <a:prstGeom prst="rect">
+                      <a:avLst/>
+                    </a:prstGeom>
+                    <a:noFill/>
+                    <a:ln>
+                      <a:noFill/>
+                    </a:ln>
+                  </pic:spPr>
+                </pic:pic>
+              </a:graphicData>
+            </a:graphic>
+            <wp14:sizeRelH relativeFrom="page">
+              <wp14:pctWidth>0</wp14:pctWidth>
+            </wp14:sizeRelH>
+            <wp14:sizeRelV relativeFrom="page">
+              <wp14:pctHeight>0</wp14:pctHeight>
+            </wp14:sizeRelV>
+          </wp:anchor>
+        </w:drawing>
+      </w:r>
+    </w:p>
+    <w:p>
+      <w:pPr>
+        <w:rPr>
+          <w:b/>
+        </w:rPr>
+      </w:pPr>
+      <w:r>
+        <w:rPr>
+          <w:b/>
+          <w:noProof/>
+        </w:rPr>
         <mc:AlternateContent>
           <mc:Choice Requires="wpg">
             <w:drawing>
-              <wp:anchor distT="0" distB="0" distL="114300" distR="114300" simplePos="0" relativeHeight="251669504" behindDoc="0" locked="0" layoutInCell="1" allowOverlap="1" wp14:anchorId="2E163424" wp14:editId="642450B2">
+              <wp:anchor distT="0" distB="0" distL="114300" distR="114300" simplePos="0" relativeHeight="251669504" behindDoc="0" locked="0" layoutInCell="1" allowOverlap="1" wp14:anchorId="2E163424" wp14:editId="48612B84">
                 <wp:simplePos x="0" y="0"/>
                 <wp:positionH relativeFrom="column">
                   <wp:posOffset>-177165</wp:posOffset>
                 </wp:positionH>
                 <wp:positionV relativeFrom="paragraph">
-                  <wp:posOffset>92710</wp:posOffset>
+                  <wp:posOffset>2255520</wp:posOffset>
                 </wp:positionV>
                 <wp:extent cx="6400800" cy="2631440"/>
                 <wp:effectExtent l="0" t="0" r="0" b="10160"/>
@@ -8579,7 +8840,7 @@
                           </pic:cNvPicPr>
                         </pic:nvPicPr>
                         <pic:blipFill>
-                          <a:blip r:embed="rId25">
+                          <a:blip r:embed="rId26">
                             <a:extLst>
                               <a:ext uri="{28A0092B-C50C-407E-A947-70E740481C1C}">
                                 <a14:useLocalDpi xmlns:a14="http://schemas.microsoft.com/office/drawing/2010/main" val="0"/>
@@ -8613,7 +8874,7 @@
                           </pic:cNvPicPr>
                         </pic:nvPicPr>
                         <pic:blipFill>
-                          <a:blip r:embed="rId26">
+                          <a:blip r:embed="rId27">
                             <a:extLst>
                               <a:ext uri="{28A0092B-C50C-407E-A947-70E740481C1C}">
                                 <a14:useLocalDpi xmlns:a14="http://schemas.microsoft.com/office/drawing/2010/main" val="0"/>
@@ -8645,111 +8906,40 @@
               </wp:anchor>
             </w:drawing>
           </mc:Choice>
-          <mc:Fallback xmlns:w15="http://schemas.microsoft.com/office/word/2012/wordml">
+          <mc:Fallback>
             <w:pict>
-              <v:group id="Group 17" o:spid="_x0000_s1026" style="position:absolute;margin-left:-13.9pt;margin-top:7.3pt;width:7in;height:207.2pt;z-index:251669504" coordsize="6400800,2631440" o:gfxdata="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">
+              <v:group id="Group 17" o:spid="_x0000_s1026" style="position:absolute;margin-left:-13.9pt;margin-top:177.6pt;width:7in;height:207.2pt;z-index:251669504" coordsize="6400800,2631440" o:gfxdata="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">
+                <v:shapetype id="_x0000_t75" coordsize="21600,21600" o:spt="75" o:preferrelative="t" path="m@4@5l@4@11@9@11@9@5xe" filled="f" stroked="f">
+                  <v:stroke joinstyle="miter"/>
+                  <v:formulas>
+                    <v:f eqn="if lineDrawn pixelLineWidth 0"/>
+                    <v:f eqn="sum @0 1 0"/>
+                    <v:f eqn="sum 0 0 @1"/>
+                    <v:f eqn="prod @2 1 2"/>
+                    <v:f eqn="prod @3 21600 pixelWidth"/>
+                    <v:f eqn="prod @3 21600 pixelHeight"/>
+                    <v:f eqn="sum @0 0 1"/>
+                    <v:f eqn="prod @6 1 2"/>
+                    <v:f eqn="prod @7 21600 pixelWidth"/>
+                    <v:f eqn="sum @8 21600 0"/>
+                    <v:f eqn="prod @7 21600 pixelHeight"/>
+                    <v:f eqn="sum @10 21600 0"/>
+                  </v:formulas>
+                  <v:path o:extrusionok="f" gradientshapeok="t" o:connecttype="rect"/>
+                  <o:lock v:ext="edit" aspectratio="t"/>
+                </v:shapetype>
                 <v:shape id="Picture 14" o:spid="_x0000_s1027" type="#_x0000_t75" alt="Macintosh HD:private:var:folders:g6:6px88jx08xl1jq008k8bnkpr0000gr:T:com.apple.iChat:Messages:Transfers:15000_354.png" style="position:absolute;width:3514090;height:2631440;visibility:visible;mso-wrap-style:square" o:gfxdata="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">
-                  <v:imagedata r:id="rId27" o:title="15000_354.png"/>
+                  <v:imagedata r:id="rId28" o:title="15000_354.png"/>
                   <v:path arrowok="t"/>
                 </v:shape>
                 <v:shape id="Picture 16" o:spid="_x0000_s1028" type="#_x0000_t75" alt="Macintosh HD:private:var:folders:g6:6px88jx08xl1jq008k8bnkpr0000gr:T:com.apple.iChat:Messages:Transfers:10000_846.png" style="position:absolute;left:2971800;top:2540;width:3429000;height:2566670;visibility:visible;mso-wrap-style:square" o:gfxdata="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">
-                  <v:imagedata r:id="rId28" o:title="10000_846.png"/>
+                  <v:imagedata r:id="rId29" o:title="10000_846.png"/>
                   <v:path arrowok="t"/>
                 </v:shape>
               </v:group>
             </w:pict>
           </mc:Fallback>
         </mc:AlternateContent>
-      </w:r>
-    </w:p>
-    <w:p>
-      <w:pPr>
-        <w:rPr>
-          <w:b/>
-        </w:rPr>
-      </w:pPr>
-    </w:p>
-    <w:p>
-      <w:pPr>
-        <w:rPr>
-          <w:b/>
-        </w:rPr>
-      </w:pPr>
-    </w:p>
-    <w:p>
-      <w:pPr>
-        <w:rPr>
-          <w:b/>
-        </w:rPr>
-      </w:pPr>
-      <w:r>
-        <w:rPr>
-          <w:b/>
-          <w:noProof/>
-        </w:rPr>
-        <w:lastRenderedPageBreak/>
-        <w:drawing>
-          <wp:anchor distT="0" distB="0" distL="114300" distR="114300" simplePos="0" relativeHeight="251670528" behindDoc="0" locked="0" layoutInCell="1" allowOverlap="1" wp14:anchorId="3D08873F" wp14:editId="61950956">
-            <wp:simplePos x="0" y="0"/>
-            <wp:positionH relativeFrom="column">
-              <wp:posOffset>2908935</wp:posOffset>
-            </wp:positionH>
-            <wp:positionV relativeFrom="paragraph">
-              <wp:posOffset>2540</wp:posOffset>
-            </wp:positionV>
-            <wp:extent cx="3205235" cy="2400068"/>
-            <wp:effectExtent l="0" t="0" r="0" b="0"/>
-            <wp:wrapNone/>
-            <wp:docPr id="10" name="Picture 10" descr="Macintosh HD:private:var:folders:g6:6px88jx08xl1jq008k8bnkpr0000gr:T:com.apple.iChat:Messages:Transfers:15000_698.png"/>
-            <wp:cNvGraphicFramePr>
-              <a:graphicFrameLocks xmlns:a="http://schemas.openxmlformats.org/drawingml/2006/main" noChangeAspect="1"/>
-            </wp:cNvGraphicFramePr>
-            <a:graphic xmlns:a="http://schemas.openxmlformats.org/drawingml/2006/main">
-              <a:graphicData uri="http://schemas.openxmlformats.org/drawingml/2006/picture">
-                <pic:pic xmlns:pic="http://schemas.openxmlformats.org/drawingml/2006/picture">
-                  <pic:nvPicPr>
-                    <pic:cNvPr id="0" name="Picture 2" descr="Macintosh HD:private:var:folders:g6:6px88jx08xl1jq008k8bnkpr0000gr:T:com.apple.iChat:Messages:Transfers:15000_698.png"/>
-                    <pic:cNvPicPr>
-                      <a:picLocks noChangeAspect="1" noChangeArrowheads="1"/>
-                    </pic:cNvPicPr>
-                  </pic:nvPicPr>
-                  <pic:blipFill>
-                    <a:blip r:embed="rId29">
-                      <a:extLst>
-                        <a:ext uri="{28A0092B-C50C-407E-A947-70E740481C1C}">
-                          <a14:useLocalDpi xmlns:a14="http://schemas.microsoft.com/office/drawing/2010/main" val="0"/>
-                        </a:ext>
-                      </a:extLst>
-                    </a:blip>
-                    <a:srcRect/>
-                    <a:stretch>
-                      <a:fillRect/>
-                    </a:stretch>
-                  </pic:blipFill>
-                  <pic:spPr bwMode="auto">
-                    <a:xfrm>
-                      <a:off x="0" y="0"/>
-                      <a:ext cx="3205235" cy="2400068"/>
-                    </a:xfrm>
-                    <a:prstGeom prst="rect">
-                      <a:avLst/>
-                    </a:prstGeom>
-                    <a:noFill/>
-                    <a:ln>
-                      <a:noFill/>
-                    </a:ln>
-                  </pic:spPr>
-                </pic:pic>
-              </a:graphicData>
-            </a:graphic>
-            <wp14:sizeRelH relativeFrom="page">
-              <wp14:pctWidth>0</wp14:pctWidth>
-            </wp14:sizeRelH>
-            <wp14:sizeRelV relativeFrom="page">
-              <wp14:pctHeight>0</wp14:pctHeight>
-            </wp14:sizeRelV>
-          </wp:anchor>
-        </w:drawing>
       </w:r>
       <w:r>
         <w:rPr>
@@ -8774,7 +8964,7 @@
                     </pic:cNvPicPr>
                   </pic:nvPicPr>
                   <pic:blipFill>
-                    <a:blip r:embed="rId25">
+                    <a:blip r:embed="rId26">
                       <a:extLst>
                         <a:ext uri="{28A0092B-C50C-407E-A947-70E740481C1C}">
                           <a14:useLocalDpi xmlns:a14="http://schemas.microsoft.com/office/drawing/2010/main" val="0"/>
@@ -8826,19 +9016,117 @@
           <w:b/>
         </w:rPr>
       </w:pPr>
-      <w:r>
-        <w:rPr>
-          <w:b/>
-        </w:rPr>
-        <w:t>Problem 6</w:t>
-      </w:r>
     </w:p>
     <w:p>
       <w:pPr>
         <w:rPr>
-          <w:bCs/>
+          <w:b/>
         </w:rPr>
       </w:pPr>
+    </w:p>
+    <w:p>
+      <w:pPr>
+        <w:rPr>
+          <w:b/>
+        </w:rPr>
+      </w:pPr>
+    </w:p>
+    <w:p>
+      <w:pPr>
+        <w:rPr>
+          <w:b/>
+        </w:rPr>
+      </w:pPr>
+    </w:p>
+    <w:p>
+      <w:pPr>
+        <w:rPr>
+          <w:b/>
+        </w:rPr>
+      </w:pPr>
+    </w:p>
+    <w:p>
+      <w:pPr>
+        <w:rPr>
+          <w:b/>
+        </w:rPr>
+      </w:pPr>
+    </w:p>
+    <w:p>
+      <w:pPr>
+        <w:rPr>
+          <w:b/>
+        </w:rPr>
+      </w:pPr>
+    </w:p>
+    <w:p>
+      <w:pPr>
+        <w:rPr>
+          <w:b/>
+        </w:rPr>
+      </w:pPr>
+    </w:p>
+    <w:p>
+      <w:pPr>
+        <w:rPr>
+          <w:b/>
+        </w:rPr>
+      </w:pPr>
+    </w:p>
+    <w:p>
+      <w:pPr>
+        <w:rPr>
+          <w:b/>
+        </w:rPr>
+      </w:pPr>
+    </w:p>
+    <w:p>
+      <w:pPr>
+        <w:rPr>
+          <w:b/>
+        </w:rPr>
+      </w:pPr>
+    </w:p>
+    <w:p>
+      <w:pPr>
+        <w:rPr>
+          <w:b/>
+        </w:rPr>
+      </w:pPr>
+    </w:p>
+    <w:p>
+      <w:pPr>
+        <w:rPr>
+          <w:b/>
+        </w:rPr>
+      </w:pPr>
+    </w:p>
+    <w:p>
+      <w:pPr>
+        <w:rPr>
+          <w:b/>
+        </w:rPr>
+      </w:pPr>
+    </w:p>
+    <w:p>
+      <w:pPr>
+        <w:rPr>
+          <w:b/>
+        </w:rPr>
+      </w:pPr>
+      <w:r>
+        <w:rPr>
+          <w:b/>
+        </w:rPr>
+        <w:t>Problem 6</w:t>
+      </w:r>
+    </w:p>
+    <w:p>
+      <w:pPr>
+        <w:rPr>
+          <w:bCs/>
+        </w:rPr>
+      </w:pPr>
       <w:r>
         <w:rPr>
           <w:bCs/>
@@ -8891,13 +9179,109 @@
         <w:rPr>
           <w:bCs/>
         </w:rPr>
-        <w:t>10. The KNN classifier performed better than the SVM by 0.0918%. This is hardly a practical improvement—the classifiers were similar in performance. However, what little performance improvement the KNN classifier had was likely since there was a very high probability of any given handwritten digit being similar to several other handwritten digits and a somewhat low chance of a “8” for instance</w:t>
-      </w:r>
-      <w:r>
-        <w:rPr>
-          <w:bCs/>
-        </w:rPr>
-        <w:t xml:space="preserve"> would be </w:t>
+        <w:t xml:space="preserve">10. The KNN classifier performed better than the SVM by 0.0918%. This is hardly a practical improvement—the classifiers were </w:t>
+      </w:r>
+      <w:r>
+        <w:rPr>
+          <w:bCs/>
+        </w:rPr>
+        <w:t xml:space="preserve">extremely </w:t>
+      </w:r>
+      <w:r>
+        <w:rPr>
+          <w:bCs/>
+        </w:rPr>
+        <w:t xml:space="preserve">similar in performance. However, what little performance improvement the KNN classifier had was likely </w:t>
+      </w:r>
+      <w:r>
+        <w:rPr>
+          <w:bCs/>
+        </w:rPr>
+        <w:t>due to the fact that there is a</w:t>
+      </w:r>
+      <w:r>
+        <w:rPr>
+          <w:bCs/>
+        </w:rPr>
+        <w:t xml:space="preserve"> very high probability of any given handwritten digit being similar to several other handwritten digits</w:t>
+      </w:r>
+      <w:r>
+        <w:rPr>
+          <w:bCs/>
+        </w:rPr>
+        <w:t xml:space="preserve"> of the same type</w:t>
+      </w:r>
+      <w:r>
+        <w:rPr>
+          <w:bCs/>
+        </w:rPr>
+        <w:t xml:space="preserve">.  </w:t>
+      </w:r>
+      <w:r>
+        <w:rPr>
+          <w:bCs/>
+        </w:rPr>
+        <w:t>For example</w:t>
+      </w:r>
+      <w:r>
+        <w:rPr>
+          <w:bCs/>
+        </w:rPr>
+        <w:t>,</w:t>
+      </w:r>
+      <w:r>
+        <w:rPr>
+          <w:bCs/>
+        </w:rPr>
+        <w:t xml:space="preserve"> </w:t>
+      </w:r>
+      <w:r>
+        <w:rPr>
+          <w:bCs/>
+        </w:rPr>
+        <w:t>there is</w:t>
+      </w:r>
+      <w:r>
+        <w:rPr>
+          <w:bCs/>
+        </w:rPr>
+        <w:t xml:space="preserve"> a somewhat low chance of a</w:t>
+      </w:r>
+      <w:r>
+        <w:rPr>
+          <w:bCs/>
+        </w:rPr>
+        <w:t>n</w:t>
+      </w:r>
+      <w:r>
+        <w:rPr>
+          <w:bCs/>
+        </w:rPr>
+        <w:t xml:space="preserve"> “8” </w:t>
+      </w:r>
+      <w:r>
+        <w:rPr>
+          <w:bCs/>
+        </w:rPr>
+        <w:t>from</w:t>
+      </w:r>
+      <w:r>
+        <w:rPr>
+          <w:bCs/>
+        </w:rPr>
+        <w:t xml:space="preserve"> the testing set</w:t>
+      </w:r>
+      <w:r>
+        <w:rPr>
+          <w:bCs/>
+        </w:rPr>
+        <w:t xml:space="preserve"> </w:t>
+      </w:r>
+      <w:r>
+        <w:rPr>
+          <w:bCs/>
+        </w:rPr>
+        <w:t xml:space="preserve">being </w:t>
       </w:r>
       <w:r>
         <w:rPr>
@@ -8909,7 +9293,61 @@
         <w:rPr>
           <w:bCs/>
         </w:rPr>
-        <w:t xml:space="preserve"> is ideal for a KNN classifier.</w:t>
+        <w:t xml:space="preserve"> is ideal for a KNN classifier, as the clusters are </w:t>
+      </w:r>
+      <w:r>
+        <w:rPr>
+          <w:bCs/>
+        </w:rPr>
+        <w:t>well defined</w:t>
+      </w:r>
+      <w:r>
+        <w:rPr>
+          <w:bCs/>
+        </w:rPr>
+        <w:t xml:space="preserve">, </w:t>
+      </w:r>
+      <w:r>
+        <w:rPr>
+          <w:bCs/>
+        </w:rPr>
+        <w:t>for</w:t>
+      </w:r>
+      <w:r>
+        <w:rPr>
+          <w:bCs/>
+        </w:rPr>
+        <w:t xml:space="preserve"> there is not much room for haziness or overlap.</w:t>
+      </w:r>
+      <w:r>
+        <w:rPr>
+          <w:bCs/>
+        </w:rPr>
+        <w:t xml:space="preserve">  Meaning, for the most part, the 10 digits </w:t>
+      </w:r>
+      <w:r>
+        <w:rPr>
+          <w:bCs/>
+        </w:rPr>
+        <w:t>are</w:t>
+      </w:r>
+      <w:r>
+        <w:rPr>
+          <w:bCs/>
+        </w:rPr>
+        <w:t xml:space="preserve"> quite distinctive.  By limiting the number of neighbors to be well within a given cluster, the KNN </w:t>
+      </w:r>
+      <w:r>
+        <w:rPr>
+          <w:bCs/>
+        </w:rPr>
+        <w:t>algorithm excelled in classification.</w:t>
+      </w:r>
+      <w:r>
+        <w:rPr>
+          <w:bCs/>
+        </w:rPr>
+        <w:t xml:space="preserve">  While some handwritten digits are extremely messy, and are hard to distinguish even with a human eye, for the most part they fall well within their defined cluster.  This is further bolstered by the fact that this image set is preprocessed such that the feature vectors are well aligned.</w:t>
       </w:r>
     </w:p>
     <w:p>
@@ -11012,7 +11450,6 @@
           <w:b/>
           <w:bCs/>
         </w:rPr>
-        <w:lastRenderedPageBreak/>
         <w:t>B.</w:t>
       </w:r>
     </w:p>
@@ -13085,7 +13522,14 @@
         <w:rPr>
           <w:bCs/>
         </w:rPr>
-        <w:t>d adapt the SVM classifier to be more efficient</w:t>
+        <w:t xml:space="preserve">d </w:t>
+      </w:r>
+      <w:r>
+        <w:rPr>
+          <w:bCs/>
+        </w:rPr>
+        <w:lastRenderedPageBreak/>
+        <w:t>adapt the SVM classifier to be more efficient</w:t>
       </w:r>
       <w:r>
         <w:rPr>
@@ -13290,8 +13734,6 @@
       <w:r>
         <w:t xml:space="preserve">  That being said, with less processed images, this may be a viable concern to consider.</w:t>
       </w:r>
-      <w:bookmarkStart w:id="0" w:name="_GoBack"/>
-      <w:bookmarkEnd w:id="0"/>
     </w:p>
     <w:p>
       <w:pPr>
@@ -14299,7 +14741,7 @@
 </file>
 
 <file path=customXml/itemProps1.xml><?xml version="1.0" encoding="utf-8"?>
-<ds:datastoreItem xmlns:ds="http://schemas.openxmlformats.org/officeDocument/2006/customXml" ds:itemID="{DE2935EC-4E8C-4545-8740-216CB753F315}">
+<ds:datastoreItem xmlns:ds="http://schemas.openxmlformats.org/officeDocument/2006/customXml" ds:itemID="{32BD8252-93B7-6340-9AC4-6F0D95601692}">
   <ds:schemaRefs>
     <ds:schemaRef ds:uri="http://schemas.openxmlformats.org/officeDocument/2006/bibliography"/>
   </ds:schemaRefs>

</xml_diff>

<commit_message>
updated doc for error measure
</commit_message>
<xml_diff>
--- a/hw9.docx
+++ b/hw9.docx
@@ -1,6 +1,6 @@
 
 <file path=word/document.xml><?xml version="1.0" encoding="utf-8"?>
-<w:document xmlns:wpc="http://schemas.microsoft.com/office/word/2010/wordprocessingCanvas" xmlns:mo="http://schemas.microsoft.com/office/mac/office/2008/main" xmlns:mc="http://schemas.openxmlformats.org/markup-compatibility/2006" xmlns:mv="urn:schemas-microsoft-com:mac:vml" xmlns:o="urn:schemas-microsoft-com:office:office" xmlns:r="http://schemas.openxmlformats.org/officeDocument/2006/relationships" xmlns:m="http://schemas.openxmlformats.org/officeDocument/2006/math" xmlns:v="urn:schemas-microsoft-com:vml" xmlns:wp14="http://schemas.microsoft.com/office/word/2010/wordprocessingDrawing" xmlns:wp="http://schemas.openxmlformats.org/drawingml/2006/wordprocessingDrawing" xmlns:w10="urn:schemas-microsoft-com:office:word" xmlns:w="http://schemas.openxmlformats.org/wordprocessingml/2006/main" xmlns:w14="http://schemas.microsoft.com/office/word/2010/wordml" xmlns:w15="http://schemas.microsoft.com/office/word/2012/wordml" xmlns:wpg="http://schemas.microsoft.com/office/word/2010/wordprocessingGroup" xmlns:wpi="http://schemas.microsoft.com/office/word/2010/wordprocessingInk" xmlns:wne="http://schemas.microsoft.com/office/word/2006/wordml" xmlns:wps="http://schemas.microsoft.com/office/word/2010/wordprocessingShape" mc:Ignorable="w14 w15 wp14">
+<w:document xmlns:wpc="http://schemas.microsoft.com/office/word/2010/wordprocessingCanvas" xmlns:mo="http://schemas.microsoft.com/office/mac/office/2008/main" xmlns:mc="http://schemas.openxmlformats.org/markup-compatibility/2006" xmlns:mv="urn:schemas-microsoft-com:mac:vml" xmlns:o="urn:schemas-microsoft-com:office:office" xmlns:r="http://schemas.openxmlformats.org/officeDocument/2006/relationships" xmlns:m="http://schemas.openxmlformats.org/officeDocument/2006/math" xmlns:v="urn:schemas-microsoft-com:vml" xmlns:wp14="http://schemas.microsoft.com/office/word/2010/wordprocessingDrawing" xmlns:wp="http://schemas.openxmlformats.org/drawingml/2006/wordprocessingDrawing" xmlns:w10="urn:schemas-microsoft-com:office:word" xmlns:w="http://schemas.openxmlformats.org/wordprocessingml/2006/main" xmlns:w14="http://schemas.microsoft.com/office/word/2010/wordml" xmlns:wpg="http://schemas.microsoft.com/office/word/2010/wordprocessingGroup" xmlns:wpi="http://schemas.microsoft.com/office/word/2010/wordprocessingInk" xmlns:wne="http://schemas.microsoft.com/office/word/2006/wordml" xmlns:wps="http://schemas.microsoft.com/office/word/2010/wordprocessingShape" mc:Ignorable="w14 wp14">
   <w:body>
     <w:p>
       <w:pPr>
@@ -13,7 +13,13 @@
         <w:rPr>
           <w:b/>
         </w:rPr>
-        <w:t xml:space="preserve">S it </w:t>
+        <w:t>Partners:</w:t>
+      </w:r>
+      <w:r>
+        <w:rPr>
+          <w:b/>
+        </w:rPr>
+        <w:t xml:space="preserve"> </w:t>
       </w:r>
       <w:r>
         <w:rPr>
@@ -52,11 +58,19 @@
           <w:i/>
         </w:rPr>
       </w:pPr>
+      <w:proofErr w:type="gramStart"/>
       <w:r>
         <w:rPr>
           <w:i/>
         </w:rPr>
-        <w:t>python understanding_data.py</w:t>
+        <w:t>python</w:t>
+      </w:r>
+      <w:proofErr w:type="gramEnd"/>
+      <w:r>
+        <w:rPr>
+          <w:i/>
+        </w:rPr>
+        <w:t xml:space="preserve"> understanding_data.py</w:t>
       </w:r>
     </w:p>
     <w:p>
@@ -105,7 +119,6 @@
       <w:r>
         <w:rPr>
           <w:noProof/>
-          <w:lang w:eastAsia="zh-CN" w:bidi="th-TH"/>
         </w:rPr>
         <w:drawing>
           <wp:anchor distT="0" distB="0" distL="114300" distR="114300" simplePos="0" relativeHeight="251660288" behindDoc="0" locked="0" layoutInCell="1" allowOverlap="1" wp14:anchorId="76F18469" wp14:editId="49001AD2">
@@ -133,7 +146,7 @@
                     </pic:cNvPicPr>
                   </pic:nvPicPr>
                   <pic:blipFill>
-                    <a:blip r:embed="rId6">
+                    <a:blip r:embed="rId7">
                       <a:extLst>
                         <a:ext uri="{28A0092B-C50C-407E-A947-70E740481C1C}">
                           <a14:useLocalDpi xmlns:a14="http://schemas.microsoft.com/office/drawing/2010/main" val="0"/>
@@ -173,7 +186,6 @@
       <w:r>
         <w:rPr>
           <w:noProof/>
-          <w:lang w:eastAsia="zh-CN" w:bidi="th-TH"/>
         </w:rPr>
         <w:drawing>
           <wp:anchor distT="0" distB="0" distL="114300" distR="114300" simplePos="0" relativeHeight="251658240" behindDoc="0" locked="0" layoutInCell="1" allowOverlap="1" wp14:anchorId="589A6C96" wp14:editId="7DA54975">
@@ -201,7 +213,7 @@
                     </pic:cNvPicPr>
                   </pic:nvPicPr>
                   <pic:blipFill>
-                    <a:blip r:embed="rId7">
+                    <a:blip r:embed="rId8">
                       <a:extLst>
                         <a:ext uri="{28A0092B-C50C-407E-A947-70E740481C1C}">
                           <a14:useLocalDpi xmlns:a14="http://schemas.microsoft.com/office/drawing/2010/main" val="0"/>
@@ -241,7 +253,6 @@
       <w:r>
         <w:rPr>
           <w:noProof/>
-          <w:lang w:eastAsia="zh-CN" w:bidi="th-TH"/>
         </w:rPr>
         <w:drawing>
           <wp:anchor distT="0" distB="0" distL="114300" distR="114300" simplePos="0" relativeHeight="251659264" behindDoc="0" locked="0" layoutInCell="1" allowOverlap="1" wp14:anchorId="54F9BF78" wp14:editId="1E855F4A">
@@ -269,7 +280,7 @@
                     </pic:cNvPicPr>
                   </pic:nvPicPr>
                   <pic:blipFill>
-                    <a:blip r:embed="rId8">
+                    <a:blip r:embed="rId9">
                       <a:extLst>
                         <a:ext uri="{28A0092B-C50C-407E-A947-70E740481C1C}">
                           <a14:useLocalDpi xmlns:a14="http://schemas.microsoft.com/office/drawing/2010/main" val="0"/>
@@ -370,7 +381,6 @@
       <w:r>
         <w:rPr>
           <w:noProof/>
-          <w:lang w:eastAsia="zh-CN" w:bidi="th-TH"/>
         </w:rPr>
         <w:drawing>
           <wp:anchor distT="0" distB="0" distL="114300" distR="114300" simplePos="0" relativeHeight="251662336" behindDoc="0" locked="0" layoutInCell="1" allowOverlap="1" wp14:anchorId="3B2FF957" wp14:editId="29611B5F">
@@ -398,7 +408,7 @@
                     </pic:cNvPicPr>
                   </pic:nvPicPr>
                   <pic:blipFill>
-                    <a:blip r:embed="rId9">
+                    <a:blip r:embed="rId10">
                       <a:extLst>
                         <a:ext uri="{28A0092B-C50C-407E-A947-70E740481C1C}">
                           <a14:useLocalDpi xmlns:a14="http://schemas.microsoft.com/office/drawing/2010/main" val="0"/>
@@ -438,7 +448,6 @@
       <w:r>
         <w:rPr>
           <w:noProof/>
-          <w:lang w:eastAsia="zh-CN" w:bidi="th-TH"/>
         </w:rPr>
         <w:drawing>
           <wp:anchor distT="0" distB="0" distL="114300" distR="114300" simplePos="0" relativeHeight="251663360" behindDoc="0" locked="0" layoutInCell="1" allowOverlap="1" wp14:anchorId="100EF1F9" wp14:editId="4FA054AC">
@@ -466,7 +475,7 @@
                     </pic:cNvPicPr>
                   </pic:nvPicPr>
                   <pic:blipFill>
-                    <a:blip r:embed="rId10">
+                    <a:blip r:embed="rId11">
                       <a:extLst>
                         <a:ext uri="{28A0092B-C50C-407E-A947-70E740481C1C}">
                           <a14:useLocalDpi xmlns:a14="http://schemas.microsoft.com/office/drawing/2010/main" val="0"/>
@@ -506,7 +515,6 @@
       <w:r>
         <w:rPr>
           <w:noProof/>
-          <w:lang w:eastAsia="zh-CN" w:bidi="th-TH"/>
         </w:rPr>
         <w:drawing>
           <wp:anchor distT="0" distB="0" distL="114300" distR="114300" simplePos="0" relativeHeight="251661312" behindDoc="0" locked="0" layoutInCell="1" allowOverlap="1" wp14:anchorId="4479305B" wp14:editId="15D0F801">
@@ -534,7 +542,7 @@
                     </pic:cNvPicPr>
                   </pic:nvPicPr>
                   <pic:blipFill>
-                    <a:blip r:embed="rId11">
+                    <a:blip r:embed="rId12">
                       <a:extLst>
                         <a:ext uri="{28A0092B-C50C-407E-A947-70E740481C1C}">
                           <a14:useLocalDpi xmlns:a14="http://schemas.microsoft.com/office/drawing/2010/main" val="0"/>
@@ -894,7 +902,15 @@
         <w:t>finds</w:t>
       </w:r>
       <w:r>
-        <w:t xml:space="preserve"> the hyperplane that maximizes the margin to the nearest data points in each class, dubbed the “support vectors.” </w:t>
+        <w:t xml:space="preserve"> the </w:t>
+      </w:r>
+      <w:proofErr w:type="spellStart"/>
+      <w:r>
+        <w:t>hyperplane</w:t>
+      </w:r>
+      <w:proofErr w:type="spellEnd"/>
+      <w:r>
+        <w:t xml:space="preserve"> that maximizes the margin to the nearest data points in each class, dubbed the “support vectors.” </w:t>
       </w:r>
       <w:r>
         <w:t>I</w:t>
@@ -942,7 +958,15 @@
     <w:p/>
     <w:p>
       <w:r>
-        <w:t xml:space="preserve"> SVM, on the other hand, can find a hyperplane that linearly separates the observations possibly using a kernel trick to make the data linearly separable.</w:t>
+        <w:t xml:space="preserve"> SVM, on the other hand, can find a </w:t>
+      </w:r>
+      <w:proofErr w:type="spellStart"/>
+      <w:r>
+        <w:t>hyperplane</w:t>
+      </w:r>
+      <w:proofErr w:type="spellEnd"/>
+      <w:r>
+        <w:t xml:space="preserve"> that linearly separates the observations possibly using a kernel trick to make the data linearly separable.</w:t>
       </w:r>
     </w:p>
     <w:p/>
@@ -962,8 +986,13 @@
       <w:r>
         <w:t xml:space="preserve">In K Nearest Neighbors, changing the </w:t>
       </w:r>
-      <w:r>
-        <w:t>hyperparamter, k</w:t>
+      <w:proofErr w:type="spellStart"/>
+      <w:r>
+        <w:t>hyperparamter</w:t>
+      </w:r>
+      <w:proofErr w:type="spellEnd"/>
+      <w:r>
+        <w:t>, k</w:t>
       </w:r>
       <w:r>
         <w:t>, changes how many neighbors are considered during classification.</w:t>
@@ -1078,11 +1107,19 @@
           <w:i/>
         </w:rPr>
       </w:pPr>
+      <w:proofErr w:type="gramStart"/>
       <w:r>
         <w:rPr>
           <w:i/>
         </w:rPr>
-        <w:t xml:space="preserve">python </w:t>
+        <w:t>python</w:t>
+      </w:r>
+      <w:proofErr w:type="gramEnd"/>
+      <w:r>
+        <w:rPr>
+          <w:i/>
+        </w:rPr>
+        <w:t xml:space="preserve"> </w:t>
       </w:r>
       <w:r>
         <w:rPr>
@@ -1127,13 +1164,69 @@
         <w:rPr>
           <w:bCs/>
         </w:rPr>
-        <w:t>In order to determine the best hyperparamters for KNN, we conducted two experiments.</w:t>
-      </w:r>
-      <w:r>
-        <w:rPr>
-          <w:bCs/>
-        </w:rPr>
-        <w:t xml:space="preserve">  These can both be found in the classifier_1.py file under the two methods experiment_one() and experiment_two().</w:t>
+        <w:t xml:space="preserve">In order to determine the best </w:t>
+      </w:r>
+      <w:proofErr w:type="spellStart"/>
+      <w:r>
+        <w:rPr>
+          <w:bCs/>
+        </w:rPr>
+        <w:t>hyperparamters</w:t>
+      </w:r>
+      <w:proofErr w:type="spellEnd"/>
+      <w:r>
+        <w:rPr>
+          <w:bCs/>
+        </w:rPr>
+        <w:t xml:space="preserve"> for KNN, we conducted two experiments.</w:t>
+      </w:r>
+      <w:r>
+        <w:rPr>
+          <w:bCs/>
+        </w:rPr>
+        <w:t xml:space="preserve">  These can both be found in the classifier_1.py file under the two methods </w:t>
+      </w:r>
+      <w:proofErr w:type="spellStart"/>
+      <w:r>
+        <w:rPr>
+          <w:bCs/>
+        </w:rPr>
+        <w:t>experiment_</w:t>
+      </w:r>
+      <w:proofErr w:type="gramStart"/>
+      <w:r>
+        <w:rPr>
+          <w:bCs/>
+        </w:rPr>
+        <w:t>one</w:t>
+      </w:r>
+      <w:proofErr w:type="spellEnd"/>
+      <w:r>
+        <w:rPr>
+          <w:bCs/>
+        </w:rPr>
+        <w:t>(</w:t>
+      </w:r>
+      <w:proofErr w:type="gramEnd"/>
+      <w:r>
+        <w:rPr>
+          <w:bCs/>
+        </w:rPr>
+        <w:t xml:space="preserve">) and </w:t>
+      </w:r>
+      <w:proofErr w:type="spellStart"/>
+      <w:r>
+        <w:rPr>
+          <w:bCs/>
+        </w:rPr>
+        <w:t>experiment_two</w:t>
+      </w:r>
+      <w:proofErr w:type="spellEnd"/>
+      <w:r>
+        <w:rPr>
+          <w:bCs/>
+        </w:rPr>
+        <w:t>().</w:t>
       </w:r>
       <w:r>
         <w:rPr>
@@ -1466,6 +1559,40 @@
         </w:rPr>
         <w:t xml:space="preserve"> and in turn is often used to gauge classification performance.</w:t>
       </w:r>
+      <w:r>
+        <w:rPr>
+          <w:bCs/>
+        </w:rPr>
+        <w:t xml:space="preserve">  This can found in another function, called </w:t>
+      </w:r>
+      <w:proofErr w:type="spellStart"/>
+      <w:r>
+        <w:rPr>
+          <w:bCs/>
+        </w:rPr>
+        <w:t>exp_error_</w:t>
+      </w:r>
+      <w:proofErr w:type="gramStart"/>
+      <w:r>
+        <w:rPr>
+          <w:bCs/>
+        </w:rPr>
+        <w:t>measure</w:t>
+      </w:r>
+      <w:proofErr w:type="spellEnd"/>
+      <w:r>
+        <w:rPr>
+          <w:bCs/>
+        </w:rPr>
+        <w:t>(</w:t>
+      </w:r>
+      <w:proofErr w:type="gramEnd"/>
+      <w:r>
+        <w:rPr>
+          <w:bCs/>
+        </w:rPr>
+        <w:t>).</w:t>
+      </w:r>
     </w:p>
     <w:p>
       <w:pPr>
@@ -1480,6 +1607,7 @@
           <w:b/>
         </w:rPr>
       </w:pPr>
+      <w:proofErr w:type="gramStart"/>
       <w:r>
         <w:rPr>
           <w:b/>
@@ -1496,7 +1624,14 @@
         <w:rPr>
           <w:b/>
         </w:rPr>
-        <w:t xml:space="preserve">KNN </w:t>
+        <w:t>KNN</w:t>
+      </w:r>
+      <w:proofErr w:type="gramEnd"/>
+      <w:r>
+        <w:rPr>
+          <w:b/>
+        </w:rPr>
+        <w:t xml:space="preserve"> </w:t>
       </w:r>
       <w:r>
         <w:rPr>
@@ -1827,7 +1962,6 @@
         <w:rPr>
           <w:b/>
           <w:noProof/>
-          <w:lang w:eastAsia="zh-CN" w:bidi="th-TH"/>
         </w:rPr>
         <w:drawing>
           <wp:inline distT="0" distB="0" distL="0" distR="0" wp14:anchorId="150E2145" wp14:editId="0AABE051">
@@ -1847,7 +1981,7 @@
                     </pic:cNvPicPr>
                   </pic:nvPicPr>
                   <pic:blipFill>
-                    <a:blip r:embed="rId12">
+                    <a:blip r:embed="rId13">
                       <a:extLst>
                         <a:ext uri="{28A0092B-C50C-407E-A947-70E740481C1C}">
                           <a14:useLocalDpi xmlns:a14="http://schemas.microsoft.com/office/drawing/2010/main" val="0"/>
@@ -1899,6 +2033,7 @@
           <w:b/>
         </w:rPr>
       </w:pPr>
+      <w:proofErr w:type="gramStart"/>
       <w:r>
         <w:rPr>
           <w:b/>
@@ -1921,7 +2056,14 @@
         <w:rPr>
           <w:b/>
         </w:rPr>
-        <w:t>KNN Parameters</w:t>
+        <w:t>KNN</w:t>
+      </w:r>
+      <w:proofErr w:type="gramEnd"/>
+      <w:r>
+        <w:rPr>
+          <w:b/>
+        </w:rPr>
+        <w:t xml:space="preserve"> Parameters</w:t>
       </w:r>
     </w:p>
     <w:tbl>
@@ -2155,7 +2297,6 @@
       <w:r>
         <w:rPr>
           <w:noProof/>
-          <w:lang w:eastAsia="zh-CN" w:bidi="th-TH"/>
         </w:rPr>
         <w:drawing>
           <wp:inline distT="0" distB="0" distL="0" distR="0" wp14:anchorId="22C60798" wp14:editId="0979A408">
@@ -2175,7 +2316,7 @@
                     </pic:cNvPicPr>
                   </pic:nvPicPr>
                   <pic:blipFill>
-                    <a:blip r:embed="rId13">
+                    <a:blip r:embed="rId14">
                       <a:extLst>
                         <a:ext uri="{28A0092B-C50C-407E-A947-70E740481C1C}">
                           <a14:useLocalDpi xmlns:a14="http://schemas.microsoft.com/office/drawing/2010/main" val="0"/>
@@ -4428,11 +4569,19 @@
           <w:i/>
         </w:rPr>
       </w:pPr>
+      <w:proofErr w:type="gramStart"/>
       <w:r>
         <w:rPr>
           <w:i/>
         </w:rPr>
-        <w:t xml:space="preserve">python </w:t>
+        <w:t>python</w:t>
+      </w:r>
+      <w:proofErr w:type="gramEnd"/>
+      <w:r>
+        <w:rPr>
+          <w:i/>
+        </w:rPr>
+        <w:t xml:space="preserve"> </w:t>
       </w:r>
       <w:r>
         <w:rPr>
@@ -4477,7 +4626,14 @@
         <w:rPr>
           <w:bCs/>
         </w:rPr>
-        <w:t>In order to determine the best hyperparam</w:t>
+        <w:t xml:space="preserve">In order to determine the best </w:t>
+      </w:r>
+      <w:proofErr w:type="spellStart"/>
+      <w:r>
+        <w:rPr>
+          <w:bCs/>
+        </w:rPr>
+        <w:t>hyperparam</w:t>
       </w:r>
       <w:r>
         <w:rPr>
@@ -4489,7 +4645,14 @@
         <w:rPr>
           <w:bCs/>
         </w:rPr>
-        <w:t>ters for SVM, we conducted two experiments.</w:t>
+        <w:t>ters</w:t>
+      </w:r>
+      <w:proofErr w:type="spellEnd"/>
+      <w:r>
+        <w:rPr>
+          <w:bCs/>
+        </w:rPr>
+        <w:t xml:space="preserve"> for SVM, we conducted two experiments.</w:t>
       </w:r>
       <w:r>
         <w:rPr>
@@ -4501,7 +4664,49 @@
         <w:rPr>
           <w:bCs/>
         </w:rPr>
-        <w:t xml:space="preserve"> These can both be found in the classifier_2.py file under the two methods experiment_one() and experiment_two().  </w:t>
+        <w:t xml:space="preserve"> These can both be found in the classifier_2.py file under the two methods </w:t>
+      </w:r>
+      <w:proofErr w:type="spellStart"/>
+      <w:r>
+        <w:rPr>
+          <w:bCs/>
+        </w:rPr>
+        <w:t>experiment_</w:t>
+      </w:r>
+      <w:proofErr w:type="gramStart"/>
+      <w:r>
+        <w:rPr>
+          <w:bCs/>
+        </w:rPr>
+        <w:t>one</w:t>
+      </w:r>
+      <w:proofErr w:type="spellEnd"/>
+      <w:r>
+        <w:rPr>
+          <w:bCs/>
+        </w:rPr>
+        <w:t>(</w:t>
+      </w:r>
+      <w:proofErr w:type="gramEnd"/>
+      <w:r>
+        <w:rPr>
+          <w:bCs/>
+        </w:rPr>
+        <w:t xml:space="preserve">) and </w:t>
+      </w:r>
+      <w:proofErr w:type="spellStart"/>
+      <w:r>
+        <w:rPr>
+          <w:bCs/>
+        </w:rPr>
+        <w:t>experiment_two</w:t>
+      </w:r>
+      <w:proofErr w:type="spellEnd"/>
+      <w:r>
+        <w:rPr>
+          <w:bCs/>
+        </w:rPr>
+        <w:t xml:space="preserve">().  </w:t>
       </w:r>
       <w:r>
         <w:rPr>
@@ -4663,7 +4868,35 @@
         <w:rPr>
           <w:bCs/>
         </w:rPr>
-        <w:t>with a grid search over the parameter C of {1, 5, 10, 100} and the kernels of {“linear”, “poly”, “rbf”, and “sigmoid”}</w:t>
+        <w:t xml:space="preserve">with a grid search over the parameter C of {1, 5, </w:t>
+      </w:r>
+      <w:proofErr w:type="gramStart"/>
+      <w:r>
+        <w:rPr>
+          <w:bCs/>
+        </w:rPr>
+        <w:t>10</w:t>
+      </w:r>
+      <w:proofErr w:type="gramEnd"/>
+      <w:r>
+        <w:rPr>
+          <w:bCs/>
+        </w:rPr>
+        <w:t>, 100} and the kernels of {“linear”, “poly”, “</w:t>
+      </w:r>
+      <w:proofErr w:type="spellStart"/>
+      <w:r>
+        <w:rPr>
+          <w:bCs/>
+        </w:rPr>
+        <w:t>rbf</w:t>
+      </w:r>
+      <w:proofErr w:type="spellEnd"/>
+      <w:r>
+        <w:rPr>
+          <w:bCs/>
+        </w:rPr>
+        <w:t>”, and “sigmoid”}</w:t>
       </w:r>
       <w:r>
         <w:rPr>
@@ -4702,6 +4935,46 @@
           <w:bCs/>
         </w:rPr>
         <w:t>We chose F1-measure as a means to determine performance of a classifier because it provides a holistic measure of accuracy.  F1-measure takes both precision and recall into account, and in turn is often used to gauge classification performance.</w:t>
+      </w:r>
+      <w:r>
+        <w:rPr>
+          <w:bCs/>
+        </w:rPr>
+        <w:t xml:space="preserve"> </w:t>
+      </w:r>
+      <w:r>
+        <w:rPr>
+          <w:bCs/>
+        </w:rPr>
+        <w:t xml:space="preserve">This can found in another function, called </w:t>
+      </w:r>
+      <w:proofErr w:type="spellStart"/>
+      <w:r>
+        <w:rPr>
+          <w:bCs/>
+        </w:rPr>
+        <w:t>exp_error_</w:t>
+      </w:r>
+      <w:proofErr w:type="gramStart"/>
+      <w:r>
+        <w:rPr>
+          <w:bCs/>
+        </w:rPr>
+        <w:t>measure</w:t>
+      </w:r>
+      <w:proofErr w:type="spellEnd"/>
+      <w:r>
+        <w:rPr>
+          <w:bCs/>
+        </w:rPr>
+        <w:t>(</w:t>
+      </w:r>
+      <w:proofErr w:type="gramEnd"/>
+      <w:r>
+        <w:rPr>
+          <w:bCs/>
+        </w:rPr>
+        <w:t>).</w:t>
       </w:r>
     </w:p>
     <w:p>
@@ -4789,6 +5062,7 @@
           </w:tcPr>
           <w:p>
             <w:r>
+              <w:lastRenderedPageBreak/>
               <w:t>500</w:t>
             </w:r>
           </w:p>
@@ -4849,7 +5123,6 @@
           </w:tcPr>
           <w:p>
             <w:r>
-              <w:lastRenderedPageBreak/>
               <w:t>5000</w:t>
             </w:r>
           </w:p>
@@ -5034,7 +5307,6 @@
         <w:rPr>
           <w:b/>
           <w:noProof/>
-          <w:lang w:eastAsia="zh-CN" w:bidi="th-TH"/>
         </w:rPr>
         <w:drawing>
           <wp:inline distT="0" distB="0" distL="0" distR="0" wp14:anchorId="0FB9AAEB" wp14:editId="49C54BC6">
@@ -5054,7 +5326,7 @@
                     </pic:cNvPicPr>
                   </pic:nvPicPr>
                   <pic:blipFill>
-                    <a:blip r:embed="rId14">
+                    <a:blip r:embed="rId15">
                       <a:extLst>
                         <a:ext uri="{28A0092B-C50C-407E-A947-70E740481C1C}">
                           <a14:useLocalDpi xmlns:a14="http://schemas.microsoft.com/office/drawing/2010/main" val="0"/>
@@ -5852,7 +6124,6 @@
         <w:rPr>
           <w:b/>
           <w:noProof/>
-          <w:lang w:eastAsia="zh-CN" w:bidi="th-TH"/>
         </w:rPr>
         <w:drawing>
           <wp:anchor distT="0" distB="0" distL="114300" distR="114300" simplePos="0" relativeHeight="251671552" behindDoc="0" locked="0" layoutInCell="1" allowOverlap="1" wp14:anchorId="500BB1F7" wp14:editId="19D9CC6C">
@@ -5880,7 +6151,7 @@
                     </pic:cNvPicPr>
                   </pic:nvPicPr>
                   <pic:blipFill>
-                    <a:blip r:embed="rId15">
+                    <a:blip r:embed="rId16">
                       <a:extLst>
                         <a:ext uri="{28A0092B-C50C-407E-A947-70E740481C1C}">
                           <a14:useLocalDpi xmlns:a14="http://schemas.microsoft.com/office/drawing/2010/main" val="0"/>
@@ -5928,7 +6199,6 @@
         <w:rPr>
           <w:b/>
           <w:noProof/>
-          <w:lang w:eastAsia="zh-CN" w:bidi="th-TH"/>
         </w:rPr>
         <w:lastRenderedPageBreak/>
         <w:drawing>
@@ -5949,7 +6219,7 @@
                     </pic:cNvPicPr>
                   </pic:nvPicPr>
                   <pic:blipFill>
-                    <a:blip r:embed="rId16">
+                    <a:blip r:embed="rId17">
                       <a:extLst>
                         <a:ext uri="{28A0092B-C50C-407E-A947-70E740481C1C}">
                           <a14:useLocalDpi xmlns:a14="http://schemas.microsoft.com/office/drawing/2010/main" val="0"/>
@@ -5998,7 +6268,37 @@
         <w:rPr>
           <w:bCs/>
         </w:rPr>
-        <w:t>For kernels, linear and rbf performed comparably, with rdf performing slightly bett</w:t>
+        <w:t xml:space="preserve">For kernels, linear and </w:t>
+      </w:r>
+      <w:proofErr w:type="spellStart"/>
+      <w:r>
+        <w:rPr>
+          <w:bCs/>
+        </w:rPr>
+        <w:t>rbf</w:t>
+      </w:r>
+      <w:proofErr w:type="spellEnd"/>
+      <w:r>
+        <w:rPr>
+          <w:bCs/>
+        </w:rPr>
+        <w:t xml:space="preserve"> performed comparably, with </w:t>
+      </w:r>
+      <w:proofErr w:type="spellStart"/>
+      <w:proofErr w:type="gramStart"/>
+      <w:r>
+        <w:rPr>
+          <w:bCs/>
+        </w:rPr>
+        <w:t>rdf</w:t>
+      </w:r>
+      <w:proofErr w:type="spellEnd"/>
+      <w:proofErr w:type="gramEnd"/>
+      <w:r>
+        <w:rPr>
+          <w:bCs/>
+        </w:rPr>
+        <w:t xml:space="preserve"> performing slightly bett</w:t>
       </w:r>
       <w:r>
         <w:rPr>
@@ -6052,7 +6352,21 @@
         <w:rPr>
           <w:bCs/>
         </w:rPr>
-        <w:t xml:space="preserve"> the best classifier used rbf </w:t>
+        <w:t xml:space="preserve"> the best classifier used </w:t>
+      </w:r>
+      <w:proofErr w:type="spellStart"/>
+      <w:r>
+        <w:rPr>
+          <w:bCs/>
+        </w:rPr>
+        <w:t>rbf</w:t>
+      </w:r>
+      <w:proofErr w:type="spellEnd"/>
+      <w:r>
+        <w:rPr>
+          <w:bCs/>
+        </w:rPr>
+        <w:t xml:space="preserve"> </w:t>
       </w:r>
       <w:r>
         <w:rPr>
@@ -6090,7 +6404,21 @@
         <w:rPr>
           <w:bCs/>
         </w:rPr>
-        <w:t xml:space="preserve">However, because C=100 did only marginally better than C=10, and because there was little performance improvement between linear and rbf kernels, </w:t>
+        <w:t xml:space="preserve">However, because C=100 did only marginally better than C=10, and because there was little performance improvement between linear and </w:t>
+      </w:r>
+      <w:proofErr w:type="spellStart"/>
+      <w:r>
+        <w:rPr>
+          <w:bCs/>
+        </w:rPr>
+        <w:t>rbf</w:t>
+      </w:r>
+      <w:proofErr w:type="spellEnd"/>
+      <w:r>
+        <w:rPr>
+          <w:bCs/>
+        </w:rPr>
+        <w:t xml:space="preserve"> kernels, </w:t>
       </w:r>
       <w:r>
         <w:rPr>
@@ -6108,7 +6436,21 @@
         <w:rPr>
           <w:bCs/>
         </w:rPr>
-        <w:t xml:space="preserve">hose to run a second experiment between comparing linear and rbf kernels across C-values of {10, 20, 30, 40, 50, 60}. </w:t>
+        <w:t xml:space="preserve">hose to run a second experiment between comparing linear and </w:t>
+      </w:r>
+      <w:proofErr w:type="spellStart"/>
+      <w:r>
+        <w:rPr>
+          <w:bCs/>
+        </w:rPr>
+        <w:t>rbf</w:t>
+      </w:r>
+      <w:proofErr w:type="spellEnd"/>
+      <w:r>
+        <w:rPr>
+          <w:bCs/>
+        </w:rPr>
+        <w:t xml:space="preserve"> kernels across C-values of {10, 20, 30, 40, 50, 60}. </w:t>
       </w:r>
       <w:r>
         <w:rPr>
@@ -6127,7 +6469,6 @@
         <w:rPr>
           <w:bCs/>
           <w:noProof/>
-          <w:lang w:eastAsia="zh-CN" w:bidi="th-TH"/>
         </w:rPr>
         <w:drawing>
           <wp:anchor distT="0" distB="0" distL="114300" distR="114300" simplePos="0" relativeHeight="251672576" behindDoc="0" locked="0" layoutInCell="1" allowOverlap="1" wp14:anchorId="54CD477C" wp14:editId="027125FE">
@@ -6155,7 +6496,7 @@
                     </pic:cNvPicPr>
                   </pic:nvPicPr>
                   <pic:blipFill>
-                    <a:blip r:embed="rId17">
+                    <a:blip r:embed="rId18">
                       <a:extLst>
                         <a:ext uri="{28A0092B-C50C-407E-A947-70E740481C1C}">
                           <a14:useLocalDpi xmlns:a14="http://schemas.microsoft.com/office/drawing/2010/main" val="0"/>
@@ -6281,8 +6622,16 @@
         <w:rPr>
           <w:b/>
         </w:rPr>
-        <w:t>, kernel=rbf</w:t>
-      </w:r>
+        <w:t>, kernel=</w:t>
+      </w:r>
+      <w:proofErr w:type="spellStart"/>
+      <w:r>
+        <w:rPr>
+          <w:b/>
+        </w:rPr>
+        <w:t>rbf</w:t>
+      </w:r>
+      <w:proofErr w:type="spellEnd"/>
       <w:r>
         <w:rPr>
           <w:b/>
@@ -8286,7 +8635,6 @@
         <w:rPr>
           <w:bCs/>
           <w:noProof/>
-          <w:lang w:eastAsia="zh-CN" w:bidi="th-TH"/>
         </w:rPr>
         <mc:AlternateContent>
           <mc:Choice Requires="wpg">
@@ -8324,7 +8672,7 @@
                           </pic:cNvPicPr>
                         </pic:nvPicPr>
                         <pic:blipFill>
-                          <a:blip r:embed="rId18">
+                          <a:blip r:embed="rId19">
                             <a:extLst>
                               <a:ext uri="{28A0092B-C50C-407E-A947-70E740481C1C}">
                                 <a14:useLocalDpi xmlns:a14="http://schemas.microsoft.com/office/drawing/2010/main" val="0"/>
@@ -8358,7 +8706,7 @@
                           </pic:cNvPicPr>
                         </pic:nvPicPr>
                         <pic:blipFill>
-                          <a:blip r:embed="rId19">
+                          <a:blip r:embed="rId20">
                             <a:extLst>
                               <a:ext uri="{28A0092B-C50C-407E-A947-70E740481C1C}">
                                 <a14:useLocalDpi xmlns:a14="http://schemas.microsoft.com/office/drawing/2010/main" val="0"/>
@@ -8390,7 +8738,7 @@
               </wp:anchor>
             </w:drawing>
           </mc:Choice>
-          <mc:Fallback>
+          <mc:Fallback xmlns:w15="http://schemas.microsoft.com/office/word/2012/wordml">
             <w:pict>
               <v:group id="Group 18" o:spid="_x0000_s1026" style="position:absolute;margin-left:4.05pt;margin-top:171.9pt;width:463.05pt;height:181.95pt;z-index:251666432" coordsize="5880735,2310765" o:gfxdata="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">
                 <v:shapetype id="_x0000_t75" coordsize="21600,21600" o:spt="75" o:preferrelative="t" path="m@4@5l@4@11@9@11@9@5xe" filled="f" stroked="f">
@@ -8429,7 +8777,6 @@
         <w:rPr>
           <w:bCs/>
           <w:noProof/>
-          <w:lang w:eastAsia="zh-CN" w:bidi="th-TH"/>
         </w:rPr>
         <w:drawing>
           <wp:anchor distT="0" distB="0" distL="114300" distR="114300" simplePos="0" relativeHeight="251665408" behindDoc="0" locked="0" layoutInCell="1" allowOverlap="1" wp14:anchorId="3B42C9F4" wp14:editId="20064C86">
@@ -8498,7 +8845,6 @@
         <w:rPr>
           <w:b/>
           <w:noProof/>
-          <w:lang w:eastAsia="zh-CN" w:bidi="th-TH"/>
         </w:rPr>
         <w:drawing>
           <wp:inline distT="0" distB="0" distL="0" distR="0" wp14:anchorId="2213B233" wp14:editId="3BA24D95">
@@ -8766,7 +9112,6 @@
         <w:rPr>
           <w:b/>
           <w:noProof/>
-          <w:lang w:eastAsia="zh-CN" w:bidi="th-TH"/>
         </w:rPr>
         <w:drawing>
           <wp:anchor distT="0" distB="0" distL="114300" distR="114300" simplePos="0" relativeHeight="251670528" behindDoc="0" locked="0" layoutInCell="1" allowOverlap="1" wp14:anchorId="3D08873F" wp14:editId="2A90D3EF">
@@ -8842,7 +9187,6 @@
         <w:rPr>
           <w:b/>
           <w:noProof/>
-          <w:lang w:eastAsia="zh-CN" w:bidi="th-TH"/>
         </w:rPr>
         <mc:AlternateContent>
           <mc:Choice Requires="wpg">
@@ -8946,7 +9290,7 @@
               </wp:anchor>
             </w:drawing>
           </mc:Choice>
-          <mc:Fallback>
+          <mc:Fallback xmlns:w15="http://schemas.microsoft.com/office/word/2012/wordml">
             <w:pict>
               <v:group id="Group 17" o:spid="_x0000_s1026" style="position:absolute;margin-left:-13.9pt;margin-top:177.6pt;width:7in;height:207.2pt;z-index:251669504" coordsize="6400800,2631440" o:gfxdata="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">
                 <v:shapetype id="_x0000_t75" coordsize="21600,21600" o:spt="75" o:preferrelative="t" path="m@4@5l@4@11@9@11@9@5xe" filled="f" stroked="f">
@@ -8985,7 +9329,6 @@
         <w:rPr>
           <w:b/>
           <w:noProof/>
-          <w:lang w:eastAsia="zh-CN" w:bidi="th-TH"/>
         </w:rPr>
         <w:drawing>
           <wp:inline distT="0" distB="0" distL="0" distR="0" wp14:anchorId="3FEBF0A1" wp14:editId="1770D888">
@@ -9416,11 +9759,19 @@
         </w:rPr>
         <w:t xml:space="preserve">Confusion Matrix for </w:t>
       </w:r>
+      <w:proofErr w:type="spellStart"/>
       <w:r>
         <w:rPr>
           <w:b/>
         </w:rPr>
-        <w:t xml:space="preserve">AdaBoosting </w:t>
+        <w:t>AdaBoosting</w:t>
+      </w:r>
+      <w:proofErr w:type="spellEnd"/>
+      <w:r>
+        <w:rPr>
+          <w:b/>
+        </w:rPr>
+        <w:t xml:space="preserve"> </w:t>
       </w:r>
       <w:r>
         <w:rPr>
@@ -11418,9 +11769,11 @@
           <w:bCs/>
         </w:rPr>
       </w:pPr>
+      <w:proofErr w:type="spellStart"/>
       <w:r>
         <w:t>AdaBoosting</w:t>
       </w:r>
+      <w:proofErr w:type="spellEnd"/>
       <w:r>
         <w:t xml:space="preserve"> with a weak classifier produced an F1-measure of </w:t>
       </w:r>
@@ -11494,7 +11847,21 @@
         <w:rPr>
           <w:b/>
         </w:rPr>
-        <w:t>Confusion Matrix for AdaBoosting with SVM</w:t>
+        <w:t xml:space="preserve">Confusion Matrix for </w:t>
+      </w:r>
+      <w:proofErr w:type="spellStart"/>
+      <w:r>
+        <w:rPr>
+          <w:b/>
+        </w:rPr>
+        <w:t>AdaBoosting</w:t>
+      </w:r>
+      <w:proofErr w:type="spellEnd"/>
+      <w:r>
+        <w:rPr>
+          <w:b/>
+        </w:rPr>
+        <w:t xml:space="preserve"> with SVM</w:t>
       </w:r>
     </w:p>
     <w:tbl>
@@ -13478,7 +13845,15 @@
         </w:rPr>
       </w:pPr>
       <w:r>
-        <w:t xml:space="preserve">The AdaBoosting with an SVM classifier had an F1-measure of </w:t>
+        <w:t xml:space="preserve">The </w:t>
+      </w:r>
+      <w:proofErr w:type="spellStart"/>
+      <w:r>
+        <w:t>AdaBoosting</w:t>
+      </w:r>
+      <w:proofErr w:type="spellEnd"/>
+      <w:r>
+        <w:t xml:space="preserve"> with an SVM classifier had an F1-measure of </w:t>
       </w:r>
       <w:r>
         <w:t>0.945612622791</w:t>
@@ -13522,7 +13897,21 @@
         <w:rPr>
           <w:bCs/>
         </w:rPr>
-        <w:t>One would expect the AdaBoosting with an SVM classifier to outperform the standalone SVM classifier</w:t>
+        <w:t xml:space="preserve">One would expect the </w:t>
+      </w:r>
+      <w:proofErr w:type="spellStart"/>
+      <w:r>
+        <w:rPr>
+          <w:bCs/>
+        </w:rPr>
+        <w:t>AdaBoosting</w:t>
+      </w:r>
+      <w:proofErr w:type="spellEnd"/>
+      <w:r>
+        <w:rPr>
+          <w:bCs/>
+        </w:rPr>
+        <w:t xml:space="preserve"> with an SVM classifier to outperform the standalone SVM classifier</w:t>
       </w:r>
       <w:r>
         <w:rPr>
@@ -13540,7 +13929,21 @@
         <w:rPr>
           <w:bCs/>
         </w:rPr>
-        <w:t xml:space="preserve">when we implemented AdaBoosting </w:t>
+        <w:t xml:space="preserve">when we implemented </w:t>
+      </w:r>
+      <w:proofErr w:type="spellStart"/>
+      <w:r>
+        <w:rPr>
+          <w:bCs/>
+        </w:rPr>
+        <w:t>AdaBoosting</w:t>
+      </w:r>
+      <w:proofErr w:type="spellEnd"/>
+      <w:r>
+        <w:rPr>
+          <w:bCs/>
+        </w:rPr>
+        <w:t xml:space="preserve"> </w:t>
       </w:r>
       <w:r>
         <w:rPr>
@@ -13566,17 +13969,39 @@
         </w:rPr>
         <w:t xml:space="preserve">a </w:t>
       </w:r>
-      <w:r>
-        <w:rPr>
-          <w:bCs/>
-        </w:rPr>
-        <w:t xml:space="preserve">LinearSVC </w:t>
-      </w:r>
-      <w:r>
-        <w:rPr>
-          <w:bCs/>
-        </w:rPr>
-        <w:t xml:space="preserve">with AdaBoosting </w:t>
+      <w:proofErr w:type="spellStart"/>
+      <w:r>
+        <w:rPr>
+          <w:bCs/>
+        </w:rPr>
+        <w:t>LinearSVC</w:t>
+      </w:r>
+      <w:proofErr w:type="spellEnd"/>
+      <w:r>
+        <w:rPr>
+          <w:bCs/>
+        </w:rPr>
+        <w:t xml:space="preserve"> </w:t>
+      </w:r>
+      <w:r>
+        <w:rPr>
+          <w:bCs/>
+        </w:rPr>
+        <w:t xml:space="preserve">with </w:t>
+      </w:r>
+      <w:proofErr w:type="spellStart"/>
+      <w:r>
+        <w:rPr>
+          <w:bCs/>
+        </w:rPr>
+        <w:t>AdaBoosting</w:t>
+      </w:r>
+      <w:proofErr w:type="spellEnd"/>
+      <w:r>
+        <w:rPr>
+          <w:bCs/>
+        </w:rPr>
+        <w:t xml:space="preserve"> </w:t>
       </w:r>
       <w:r>
         <w:rPr>
@@ -13588,14 +14013,16 @@
         <w:rPr>
           <w:bCs/>
         </w:rPr>
-        <w:t xml:space="preserve">a </w:t>
-      </w:r>
+        <w:t xml:space="preserve">an </w:t>
+      </w:r>
+      <w:proofErr w:type="spellStart"/>
       <w:r>
         <w:rPr>
           <w:bCs/>
         </w:rPr>
         <w:t>rbf</w:t>
       </w:r>
+      <w:proofErr w:type="spellEnd"/>
       <w:r>
         <w:rPr>
           <w:bCs/>
@@ -13624,10 +14051,36 @@
         <w:rPr>
           <w:bCs/>
         </w:rPr>
-        <w:t>everaging a LinearSVC in the AdaBoosting SVM made for an increasingly efficient algorithm, but likely was the cause for a decrease in F1-measure.</w:t>
-      </w:r>
-      <w:bookmarkStart w:id="0" w:name="_GoBack"/>
-      <w:bookmarkEnd w:id="0"/>
+        <w:t xml:space="preserve">everaging a </w:t>
+      </w:r>
+      <w:proofErr w:type="spellStart"/>
+      <w:r>
+        <w:rPr>
+          <w:bCs/>
+        </w:rPr>
+        <w:t>LinearSVC</w:t>
+      </w:r>
+      <w:proofErr w:type="spellEnd"/>
+      <w:r>
+        <w:rPr>
+          <w:bCs/>
+        </w:rPr>
+        <w:t xml:space="preserve"> in the </w:t>
+      </w:r>
+      <w:proofErr w:type="spellStart"/>
+      <w:r>
+        <w:rPr>
+          <w:bCs/>
+        </w:rPr>
+        <w:t>AdaBoosting</w:t>
+      </w:r>
+      <w:proofErr w:type="spellEnd"/>
+      <w:r>
+        <w:rPr>
+          <w:bCs/>
+        </w:rPr>
+        <w:t xml:space="preserve"> SVM made for an increasingly efficient algorithm, but likely was the cause for a decrease in F1-measure.</w:t>
+      </w:r>
     </w:p>
     <w:p>
       <w:pPr>
@@ -13651,6 +14104,7 @@
         </w:rPr>
         <w:t xml:space="preserve">  </w:t>
       </w:r>
+      <w:proofErr w:type="spellStart"/>
       <w:r>
         <w:rPr>
           <w:bCs/>
@@ -13661,25 +14115,60 @@
         <w:rPr>
           <w:bCs/>
         </w:rPr>
-        <w:t xml:space="preserve">oosting with SVM produced better results </w:t>
-      </w:r>
-      <w:r>
-        <w:rPr>
-          <w:bCs/>
-        </w:rPr>
-        <w:t>than AdaB</w:t>
-      </w:r>
-      <w:r>
-        <w:rPr>
-          <w:bCs/>
-        </w:rPr>
-        <w:t>oosting with a weak classifier.</w:t>
-      </w:r>
-      <w:r>
-        <w:rPr>
-          <w:bCs/>
-        </w:rPr>
-        <w:t xml:space="preserve">  Based on the confusion matrices above, one can see that AdaBoosting with SVM produced more accurate results.  Moreover, we calculated the F1-measure for both classifiers </w:t>
+        <w:t>oosting</w:t>
+      </w:r>
+      <w:proofErr w:type="spellEnd"/>
+      <w:r>
+        <w:rPr>
+          <w:bCs/>
+        </w:rPr>
+        <w:t xml:space="preserve"> with SVM produced better results </w:t>
+      </w:r>
+      <w:r>
+        <w:rPr>
+          <w:bCs/>
+        </w:rPr>
+        <w:t xml:space="preserve">than </w:t>
+      </w:r>
+      <w:proofErr w:type="spellStart"/>
+      <w:r>
+        <w:rPr>
+          <w:bCs/>
+        </w:rPr>
+        <w:t>AdaB</w:t>
+      </w:r>
+      <w:r>
+        <w:rPr>
+          <w:bCs/>
+        </w:rPr>
+        <w:t>oosting</w:t>
+      </w:r>
+      <w:proofErr w:type="spellEnd"/>
+      <w:r>
+        <w:rPr>
+          <w:bCs/>
+        </w:rPr>
+        <w:t xml:space="preserve"> with a weak classifier.</w:t>
+      </w:r>
+      <w:r>
+        <w:rPr>
+          <w:bCs/>
+        </w:rPr>
+        <w:t xml:space="preserve">  Based on the confusion matrices above, one can see that </w:t>
+      </w:r>
+      <w:proofErr w:type="spellStart"/>
+      <w:r>
+        <w:rPr>
+          <w:bCs/>
+        </w:rPr>
+        <w:t>AdaBoosting</w:t>
+      </w:r>
+      <w:proofErr w:type="spellEnd"/>
+      <w:r>
+        <w:rPr>
+          <w:bCs/>
+        </w:rPr>
+        <w:t xml:space="preserve"> with SVM produced more accurate results.  Moreover, we calculated the F1-measure for both classifiers </w:t>
       </w:r>
       <w:r>
         <w:rPr>
@@ -13703,13 +14192,35 @@
         <w:rPr>
           <w:bCs/>
         </w:rPr>
-        <w:t xml:space="preserve"> between the two algorithms was the base classifier.  AdaBoosting with a weak classifier had an F1-measure of </w:t>
+        <w:t xml:space="preserve"> between the two algorithms was the base classifier.  </w:t>
+      </w:r>
+      <w:proofErr w:type="spellStart"/>
+      <w:r>
+        <w:rPr>
+          <w:bCs/>
+        </w:rPr>
+        <w:t>AdaBoosting</w:t>
+      </w:r>
+      <w:proofErr w:type="spellEnd"/>
+      <w:r>
+        <w:rPr>
+          <w:bCs/>
+        </w:rPr>
+        <w:t xml:space="preserve"> with a weak classifier had an F1-measure of </w:t>
       </w:r>
       <w:r>
         <w:t>0.696320382937</w:t>
       </w:r>
       <w:r>
-        <w:t xml:space="preserve"> and AdaBoosting with SVM had an F1-measure of </w:t>
+        <w:t xml:space="preserve"> and </w:t>
+      </w:r>
+      <w:proofErr w:type="spellStart"/>
+      <w:r>
+        <w:t>AdaBoosting</w:t>
+      </w:r>
+      <w:proofErr w:type="spellEnd"/>
+      <w:r>
+        <w:t xml:space="preserve"> with SVM had an F1-measure of </w:t>
       </w:r>
       <w:r>
         <w:t>0.945612622791</w:t>
@@ -13718,7 +14229,23 @@
         <w:t>.</w:t>
       </w:r>
       <w:r>
-        <w:t xml:space="preserve">  Normally you are advised to use a weaker classifier than SVM with AdaBoosting because SVM oftentimes overfits to the training data.  In this case, due to the increase in F1-measure, we conclude that the training and testing data are </w:t>
+        <w:t xml:space="preserve">  Normally you are advised to use a weaker classifier than SVM with </w:t>
+      </w:r>
+      <w:proofErr w:type="spellStart"/>
+      <w:r>
+        <w:t>AdaBoosting</w:t>
+      </w:r>
+      <w:proofErr w:type="spellEnd"/>
+      <w:r>
+        <w:t xml:space="preserve"> because SVM oftentimes </w:t>
+      </w:r>
+      <w:proofErr w:type="spellStart"/>
+      <w:r>
+        <w:t>overfits</w:t>
+      </w:r>
+      <w:proofErr w:type="spellEnd"/>
+      <w:r>
+        <w:t xml:space="preserve"> to the training data.  In this case, due to the increase in F1-measure, we conclude that the training and testing data are </w:t>
       </w:r>
       <w:r>
         <w:t>so well aligned</w:t>
@@ -13736,6 +14263,8 @@
           <w:tab w:val="left" w:pos="3296"/>
         </w:tabs>
       </w:pPr>
+      <w:bookmarkStart w:id="0" w:name="_GoBack"/>
+      <w:bookmarkEnd w:id="0"/>
     </w:p>
     <w:sectPr>
       <w:pgSz w:w="12240" w:h="15840"/>
@@ -13747,7 +14276,7 @@
 </file>
 
 <file path=word/numbering.xml><?xml version="1.0" encoding="utf-8"?>
-<w:numbering xmlns:wpc="http://schemas.microsoft.com/office/word/2010/wordprocessingCanvas" xmlns:mo="http://schemas.microsoft.com/office/mac/office/2008/main" xmlns:mc="http://schemas.openxmlformats.org/markup-compatibility/2006" xmlns:mv="urn:schemas-microsoft-com:mac:vml" xmlns:o="urn:schemas-microsoft-com:office:office" xmlns:r="http://schemas.openxmlformats.org/officeDocument/2006/relationships" xmlns:m="http://schemas.openxmlformats.org/officeDocument/2006/math" xmlns:v="urn:schemas-microsoft-com:vml" xmlns:wp14="http://schemas.microsoft.com/office/word/2010/wordprocessingDrawing" xmlns:wp="http://schemas.openxmlformats.org/drawingml/2006/wordprocessingDrawing" xmlns:w10="urn:schemas-microsoft-com:office:word" xmlns:w="http://schemas.openxmlformats.org/wordprocessingml/2006/main" xmlns:w14="http://schemas.microsoft.com/office/word/2010/wordml" xmlns:w15="http://schemas.microsoft.com/office/word/2012/wordml" xmlns:wpg="http://schemas.microsoft.com/office/word/2010/wordprocessingGroup" xmlns:wpi="http://schemas.microsoft.com/office/word/2010/wordprocessingInk" xmlns:wne="http://schemas.microsoft.com/office/word/2006/wordml" xmlns:wps="http://schemas.microsoft.com/office/word/2010/wordprocessingShape" mc:Ignorable="w14 w15 wp14">
+<w:numbering xmlns:wpc="http://schemas.microsoft.com/office/word/2010/wordprocessingCanvas" xmlns:mo="http://schemas.microsoft.com/office/mac/office/2008/main" xmlns:mc="http://schemas.openxmlformats.org/markup-compatibility/2006" xmlns:mv="urn:schemas-microsoft-com:mac:vml" xmlns:o="urn:schemas-microsoft-com:office:office" xmlns:r="http://schemas.openxmlformats.org/officeDocument/2006/relationships" xmlns:m="http://schemas.openxmlformats.org/officeDocument/2006/math" xmlns:v="urn:schemas-microsoft-com:vml" xmlns:wp14="http://schemas.microsoft.com/office/word/2010/wordprocessingDrawing" xmlns:wp="http://schemas.openxmlformats.org/drawingml/2006/wordprocessingDrawing" xmlns:w10="urn:schemas-microsoft-com:office:word" xmlns:w="http://schemas.openxmlformats.org/wordprocessingml/2006/main" xmlns:w14="http://schemas.microsoft.com/office/word/2010/wordml" xmlns:wpg="http://schemas.microsoft.com/office/word/2010/wordprocessingGroup" xmlns:wpi="http://schemas.microsoft.com/office/word/2010/wordprocessingInk" xmlns:wne="http://schemas.microsoft.com/office/word/2006/wordml" xmlns:wps="http://schemas.microsoft.com/office/word/2010/wordprocessingShape" mc:Ignorable="w14 wp14">
   <w:abstractNum w:abstractNumId="0">
     <w:nsid w:val="1747282D"/>
     <w:multiLevelType w:val="hybridMultilevel"/>
@@ -13844,7 +14373,7 @@
 </file>
 
 <file path=word/styles.xml><?xml version="1.0" encoding="utf-8"?>
-<w:styles xmlns:mc="http://schemas.openxmlformats.org/markup-compatibility/2006" xmlns:r="http://schemas.openxmlformats.org/officeDocument/2006/relationships" xmlns:w="http://schemas.openxmlformats.org/wordprocessingml/2006/main" xmlns:w14="http://schemas.microsoft.com/office/word/2010/wordml" xmlns:w15="http://schemas.microsoft.com/office/word/2012/wordml" mc:Ignorable="w14 w15">
+<w:styles xmlns:mc="http://schemas.openxmlformats.org/markup-compatibility/2006" xmlns:r="http://schemas.openxmlformats.org/officeDocument/2006/relationships" xmlns:w="http://schemas.openxmlformats.org/wordprocessingml/2006/main" xmlns:w14="http://schemas.microsoft.com/office/word/2010/wordml" mc:Ignorable="w14">
   <w:docDefaults>
     <w:rPrDefault>
       <w:rPr>
@@ -13854,389 +14383,429 @@
     </w:rPrDefault>
     <w:pPrDefault/>
   </w:docDefaults>
-  <w:latentStyles w:defLockedState="0" w:defUIPriority="99" w:defSemiHidden="0" w:defUnhideWhenUsed="0" w:defQFormat="0" w:count="382">
-    <w:lsdException w:name="Normal" w:uiPriority="0" w:qFormat="1"/>
-    <w:lsdException w:name="heading 1" w:uiPriority="9" w:qFormat="1"/>
-    <w:lsdException w:name="heading 2" w:semiHidden="1" w:uiPriority="9" w:unhideWhenUsed="1" w:qFormat="1"/>
-    <w:lsdException w:name="heading 3" w:semiHidden="1" w:uiPriority="9" w:unhideWhenUsed="1" w:qFormat="1"/>
-    <w:lsdException w:name="heading 4" w:semiHidden="1" w:uiPriority="9" w:unhideWhenUsed="1" w:qFormat="1"/>
-    <w:lsdException w:name="heading 5" w:semiHidden="1" w:uiPriority="9" w:unhideWhenUsed="1" w:qFormat="1"/>
-    <w:lsdException w:name="heading 6" w:semiHidden="1" w:uiPriority="9" w:unhideWhenUsed="1" w:qFormat="1"/>
-    <w:lsdException w:name="heading 7" w:semiHidden="1" w:uiPriority="9" w:unhideWhenUsed="1" w:qFormat="1"/>
-    <w:lsdException w:name="heading 8" w:semiHidden="1" w:uiPriority="9" w:unhideWhenUsed="1" w:qFormat="1"/>
-    <w:lsdException w:name="heading 9" w:semiHidden="1" w:uiPriority="9" w:unhideWhenUsed="1" w:qFormat="1"/>
-    <w:lsdException w:name="index 1" w:semiHidden="1" w:unhideWhenUsed="1"/>
-    <w:lsdException w:name="index 2" w:semiHidden="1" w:unhideWhenUsed="1"/>
-    <w:lsdException w:name="index 3" w:semiHidden="1" w:unhideWhenUsed="1"/>
-    <w:lsdException w:name="index 4" w:semiHidden="1" w:unhideWhenUsed="1"/>
-    <w:lsdException w:name="index 5" w:semiHidden="1" w:unhideWhenUsed="1"/>
-    <w:lsdException w:name="index 6" w:semiHidden="1" w:unhideWhenUsed="1"/>
-    <w:lsdException w:name="index 7" w:semiHidden="1" w:unhideWhenUsed="1"/>
-    <w:lsdException w:name="index 8" w:semiHidden="1" w:unhideWhenUsed="1"/>
-    <w:lsdException w:name="index 9" w:semiHidden="1" w:unhideWhenUsed="1"/>
-    <w:lsdException w:name="toc 1" w:semiHidden="1" w:uiPriority="39" w:unhideWhenUsed="1"/>
-    <w:lsdException w:name="toc 2" w:semiHidden="1" w:uiPriority="39" w:unhideWhenUsed="1"/>
-    <w:lsdException w:name="toc 3" w:semiHidden="1" w:uiPriority="39" w:unhideWhenUsed="1"/>
-    <w:lsdException w:name="toc 4" w:semiHidden="1" w:uiPriority="39" w:unhideWhenUsed="1"/>
-    <w:lsdException w:name="toc 5" w:semiHidden="1" w:uiPriority="39" w:unhideWhenUsed="1"/>
-    <w:lsdException w:name="toc 6" w:semiHidden="1" w:uiPriority="39" w:unhideWhenUsed="1"/>
-    <w:lsdException w:name="toc 7" w:semiHidden="1" w:uiPriority="39" w:unhideWhenUsed="1"/>
-    <w:lsdException w:name="toc 8" w:semiHidden="1" w:uiPriority="39" w:unhideWhenUsed="1"/>
-    <w:lsdException w:name="toc 9" w:semiHidden="1" w:uiPriority="39" w:unhideWhenUsed="1"/>
-    <w:lsdException w:name="Normal Indent" w:semiHidden="1" w:unhideWhenUsed="1"/>
-    <w:lsdException w:name="footnote text" w:semiHidden="1" w:unhideWhenUsed="1"/>
-    <w:lsdException w:name="annotation text" w:semiHidden="1" w:unhideWhenUsed="1"/>
-    <w:lsdException w:name="header" w:semiHidden="1" w:unhideWhenUsed="1"/>
-    <w:lsdException w:name="footer" w:semiHidden="1" w:unhideWhenUsed="1"/>
-    <w:lsdException w:name="index heading" w:semiHidden="1" w:unhideWhenUsed="1"/>
-    <w:lsdException w:name="caption" w:semiHidden="1" w:uiPriority="35" w:unhideWhenUsed="1" w:qFormat="1"/>
-    <w:lsdException w:name="table of figures" w:semiHidden="1" w:unhideWhenUsed="1"/>
-    <w:lsdException w:name="envelope address" w:semiHidden="1" w:unhideWhenUsed="1"/>
-    <w:lsdException w:name="envelope return" w:semiHidden="1" w:unhideWhenUsed="1"/>
-    <w:lsdException w:name="footnote reference" w:semiHidden="1" w:unhideWhenUsed="1"/>
-    <w:lsdException w:name="annotation reference" w:semiHidden="1" w:unhideWhenUsed="1"/>
-    <w:lsdException w:name="line number" w:semiHidden="1" w:unhideWhenUsed="1"/>
-    <w:lsdException w:name="page number" w:semiHidden="1" w:unhideWhenUsed="1"/>
-    <w:lsdException w:name="endnote reference" w:semiHidden="1" w:unhideWhenUsed="1"/>
-    <w:lsdException w:name="endnote text" w:semiHidden="1" w:unhideWhenUsed="1"/>
-    <w:lsdException w:name="table of authorities" w:semiHidden="1" w:unhideWhenUsed="1"/>
-    <w:lsdException w:name="macro" w:semiHidden="1" w:unhideWhenUsed="1"/>
-    <w:lsdException w:name="toa heading" w:semiHidden="1" w:unhideWhenUsed="1"/>
-    <w:lsdException w:name="List" w:semiHidden="1" w:unhideWhenUsed="1"/>
-    <w:lsdException w:name="List Bullet" w:semiHidden="1" w:unhideWhenUsed="1"/>
-    <w:lsdException w:name="List Number" w:semiHidden="1" w:unhideWhenUsed="1"/>
-    <w:lsdException w:name="List 2" w:semiHidden="1" w:unhideWhenUsed="1"/>
-    <w:lsdException w:name="List 3" w:semiHidden="1" w:unhideWhenUsed="1"/>
-    <w:lsdException w:name="List 4" w:semiHidden="1" w:unhideWhenUsed="1"/>
-    <w:lsdException w:name="List 5" w:semiHidden="1" w:unhideWhenUsed="1"/>
-    <w:lsdException w:name="List Bullet 2" w:semiHidden="1" w:unhideWhenUsed="1"/>
-    <w:lsdException w:name="List Bullet 3" w:semiHidden="1" w:unhideWhenUsed="1"/>
-    <w:lsdException w:name="List Bullet 4" w:semiHidden="1" w:unhideWhenUsed="1"/>
-    <w:lsdException w:name="List Bullet 5" w:semiHidden="1" w:unhideWhenUsed="1"/>
-    <w:lsdException w:name="List Number 2" w:semiHidden="1" w:unhideWhenUsed="1"/>
-    <w:lsdException w:name="List Number 3" w:semiHidden="1" w:unhideWhenUsed="1"/>
-    <w:lsdException w:name="List Number 4" w:semiHidden="1" w:unhideWhenUsed="1"/>
-    <w:lsdException w:name="List Number 5" w:semiHidden="1" w:unhideWhenUsed="1"/>
-    <w:lsdException w:name="Title" w:uiPriority="10" w:qFormat="1"/>
-    <w:lsdException w:name="Closing" w:semiHidden="1" w:unhideWhenUsed="1"/>
-    <w:lsdException w:name="Signature" w:semiHidden="1" w:unhideWhenUsed="1"/>
-    <w:lsdException w:name="Default Paragraph Font" w:semiHidden="1" w:uiPriority="1" w:unhideWhenUsed="1"/>
-    <w:lsdException w:name="Body Text" w:semiHidden="1" w:unhideWhenUsed="1"/>
-    <w:lsdException w:name="Body Text Indent" w:semiHidden="1" w:unhideWhenUsed="1"/>
-    <w:lsdException w:name="List Continue" w:semiHidden="1" w:unhideWhenUsed="1"/>
-    <w:lsdException w:name="List Continue 2" w:semiHidden="1" w:unhideWhenUsed="1"/>
-    <w:lsdException w:name="List Continue 3" w:semiHidden="1" w:unhideWhenUsed="1"/>
-    <w:lsdException w:name="List Continue 4" w:semiHidden="1" w:unhideWhenUsed="1"/>
-    <w:lsdException w:name="List Continue 5" w:semiHidden="1" w:unhideWhenUsed="1"/>
-    <w:lsdException w:name="Message Header" w:semiHidden="1" w:unhideWhenUsed="1"/>
-    <w:lsdException w:name="Subtitle" w:uiPriority="11" w:qFormat="1"/>
-    <w:lsdException w:name="Salutation" w:semiHidden="1" w:unhideWhenUsed="1"/>
-    <w:lsdException w:name="Date" w:semiHidden="1" w:unhideWhenUsed="1"/>
-    <w:lsdException w:name="Body Text First Indent" w:semiHidden="1" w:unhideWhenUsed="1"/>
-    <w:lsdException w:name="Body Text First Indent 2" w:semiHidden="1" w:unhideWhenUsed="1"/>
-    <w:lsdException w:name="Note Heading" w:semiHidden="1" w:unhideWhenUsed="1"/>
-    <w:lsdException w:name="Body Text 2" w:semiHidden="1" w:unhideWhenUsed="1"/>
-    <w:lsdException w:name="Body Text 3" w:semiHidden="1" w:unhideWhenUsed="1"/>
-    <w:lsdException w:name="Body Text Indent 2" w:semiHidden="1" w:unhideWhenUsed="1"/>
-    <w:lsdException w:name="Body Text Indent 3" w:semiHidden="1" w:unhideWhenUsed="1"/>
-    <w:lsdException w:name="Block Text" w:semiHidden="1" w:unhideWhenUsed="1"/>
-    <w:lsdException w:name="Hyperlink" w:semiHidden="1" w:unhideWhenUsed="1"/>
-    <w:lsdException w:name="FollowedHyperlink" w:semiHidden="1" w:unhideWhenUsed="1"/>
-    <w:lsdException w:name="Strong" w:uiPriority="22" w:qFormat="1"/>
-    <w:lsdException w:name="Emphasis" w:uiPriority="20" w:qFormat="1"/>
-    <w:lsdException w:name="Document Map" w:semiHidden="1" w:unhideWhenUsed="1"/>
-    <w:lsdException w:name="Plain Text" w:semiHidden="1" w:unhideWhenUsed="1"/>
-    <w:lsdException w:name="E-mail Signature" w:semiHidden="1" w:unhideWhenUsed="1"/>
-    <w:lsdException w:name="HTML Top of Form" w:semiHidden="1" w:unhideWhenUsed="1"/>
-    <w:lsdException w:name="HTML Bottom of Form" w:semiHidden="1" w:unhideWhenUsed="1"/>
-    <w:lsdException w:name="Normal (Web)" w:semiHidden="1" w:unhideWhenUsed="1"/>
-    <w:lsdException w:name="HTML Acronym" w:semiHidden="1" w:unhideWhenUsed="1"/>
-    <w:lsdException w:name="HTML Address" w:semiHidden="1" w:unhideWhenUsed="1"/>
-    <w:lsdException w:name="HTML Cite" w:semiHidden="1" w:unhideWhenUsed="1"/>
-    <w:lsdException w:name="HTML Code" w:semiHidden="1" w:unhideWhenUsed="1"/>
-    <w:lsdException w:name="HTML Definition" w:semiHidden="1" w:unhideWhenUsed="1"/>
-    <w:lsdException w:name="HTML Keyboard" w:semiHidden="1" w:unhideWhenUsed="1"/>
-    <w:lsdException w:name="HTML Preformatted" w:semiHidden="1" w:unhideWhenUsed="1"/>
-    <w:lsdException w:name="HTML Sample" w:semiHidden="1" w:unhideWhenUsed="1"/>
-    <w:lsdException w:name="HTML Typewriter" w:semiHidden="1" w:unhideWhenUsed="1"/>
-    <w:lsdException w:name="HTML Variable" w:semiHidden="1" w:unhideWhenUsed="1"/>
-    <w:lsdException w:name="Normal Table" w:semiHidden="1" w:unhideWhenUsed="1"/>
-    <w:lsdException w:name="annotation subject" w:semiHidden="1" w:unhideWhenUsed="1"/>
-    <w:lsdException w:name="No List" w:semiHidden="1" w:unhideWhenUsed="1"/>
-    <w:lsdException w:name="Outline List 1" w:semiHidden="1" w:unhideWhenUsed="1"/>
-    <w:lsdException w:name="Outline List 2" w:semiHidden="1" w:unhideWhenUsed="1"/>
-    <w:lsdException w:name="Outline List 3" w:semiHidden="1" w:unhideWhenUsed="1"/>
-    <w:lsdException w:name="Table Simple 1" w:semiHidden="1" w:unhideWhenUsed="1"/>
-    <w:lsdException w:name="Table Simple 2" w:semiHidden="1" w:unhideWhenUsed="1"/>
-    <w:lsdException w:name="Table Simple 3" w:semiHidden="1" w:unhideWhenUsed="1"/>
-    <w:lsdException w:name="Table Classic 1" w:semiHidden="1" w:unhideWhenUsed="1"/>
-    <w:lsdException w:name="Table Classic 2" w:semiHidden="1" w:unhideWhenUsed="1"/>
-    <w:lsdException w:name="Table Classic 3" w:semiHidden="1" w:unhideWhenUsed="1"/>
-    <w:lsdException w:name="Table Classic 4" w:semiHidden="1" w:unhideWhenUsed="1"/>
-    <w:lsdException w:name="Table Colorful 1" w:semiHidden="1" w:unhideWhenUsed="1"/>
-    <w:lsdException w:name="Table Colorful 2" w:semiHidden="1" w:unhideWhenUsed="1"/>
-    <w:lsdException w:name="Table Colorful 3" w:semiHidden="1" w:unhideWhenUsed="1"/>
-    <w:lsdException w:name="Table Columns 1" w:semiHidden="1" w:unhideWhenUsed="1"/>
-    <w:lsdException w:name="Table Columns 2" w:semiHidden="1" w:unhideWhenUsed="1"/>
-    <w:lsdException w:name="Table Columns 3" w:semiHidden="1" w:unhideWhenUsed="1"/>
-    <w:lsdException w:name="Table Columns 4" w:semiHidden="1" w:unhideWhenUsed="1"/>
-    <w:lsdException w:name="Table Columns 5" w:semiHidden="1" w:unhideWhenUsed="1"/>
-    <w:lsdException w:name="Table Grid 1" w:semiHidden="1" w:unhideWhenUsed="1"/>
-    <w:lsdException w:name="Table Grid 2" w:semiHidden="1" w:unhideWhenUsed="1"/>
-    <w:lsdException w:name="Table Grid 3" w:semiHidden="1" w:unhideWhenUsed="1"/>
-    <w:lsdException w:name="Table Grid 4" w:semiHidden="1" w:unhideWhenUsed="1"/>
-    <w:lsdException w:name="Table Grid 5" w:semiHidden="1" w:unhideWhenUsed="1"/>
-    <w:lsdException w:name="Table Grid 6" w:semiHidden="1" w:unhideWhenUsed="1"/>
-    <w:lsdException w:name="Table Grid 7" w:semiHidden="1" w:unhideWhenUsed="1"/>
-    <w:lsdException w:name="Table Grid 8" w:semiHidden="1" w:unhideWhenUsed="1"/>
-    <w:lsdException w:name="Table List 1" w:semiHidden="1" w:unhideWhenUsed="1"/>
-    <w:lsdException w:name="Table List 2" w:semiHidden="1" w:unhideWhenUsed="1"/>
-    <w:lsdException w:name="Table List 3" w:semiHidden="1" w:unhideWhenUsed="1"/>
-    <w:lsdException w:name="Table List 4" w:semiHidden="1" w:unhideWhenUsed="1"/>
-    <w:lsdException w:name="Table List 5" w:semiHidden="1" w:unhideWhenUsed="1"/>
-    <w:lsdException w:name="Table List 6" w:semiHidden="1" w:unhideWhenUsed="1"/>
-    <w:lsdException w:name="Table List 7" w:semiHidden="1" w:unhideWhenUsed="1"/>
-    <w:lsdException w:name="Table List 8" w:semiHidden="1" w:unhideWhenUsed="1"/>
-    <w:lsdException w:name="Table 3D effects 1" w:semiHidden="1" w:unhideWhenUsed="1"/>
-    <w:lsdException w:name="Table 3D effects 2" w:semiHidden="1" w:unhideWhenUsed="1"/>
-    <w:lsdException w:name="Table 3D effects 3" w:semiHidden="1" w:unhideWhenUsed="1"/>
-    <w:lsdException w:name="Table Contemporary" w:semiHidden="1" w:unhideWhenUsed="1"/>
-    <w:lsdException w:name="Table Elegant" w:semiHidden="1" w:unhideWhenUsed="1"/>
-    <w:lsdException w:name="Table Professional" w:semiHidden="1" w:unhideWhenUsed="1"/>
-    <w:lsdException w:name="Table Subtle 1" w:semiHidden="1" w:unhideWhenUsed="1"/>
-    <w:lsdException w:name="Table Subtle 2" w:semiHidden="1" w:unhideWhenUsed="1"/>
-    <w:lsdException w:name="Table Web 1" w:semiHidden="1" w:unhideWhenUsed="1"/>
-    <w:lsdException w:name="Table Web 2" w:semiHidden="1" w:unhideWhenUsed="1"/>
-    <w:lsdException w:name="Table Web 3" w:semiHidden="1" w:unhideWhenUsed="1"/>
-    <w:lsdException w:name="Balloon Text" w:semiHidden="1" w:unhideWhenUsed="1"/>
-    <w:lsdException w:name="Table Grid" w:uiPriority="59"/>
-    <w:lsdException w:name="Table Theme" w:semiHidden="1" w:unhideWhenUsed="1"/>
-    <w:lsdException w:name="Note Level 1" w:semiHidden="1" w:unhideWhenUsed="1"/>
-    <w:lsdException w:name="Note Level 2" w:semiHidden="1" w:unhideWhenUsed="1"/>
-    <w:lsdException w:name="Note Level 3" w:semiHidden="1" w:unhideWhenUsed="1"/>
-    <w:lsdException w:name="Note Level 4" w:semiHidden="1" w:unhideWhenUsed="1"/>
-    <w:lsdException w:name="Note Level 5" w:semiHidden="1" w:unhideWhenUsed="1"/>
-    <w:lsdException w:name="Note Level 6" w:semiHidden="1" w:unhideWhenUsed="1"/>
-    <w:lsdException w:name="Note Level 7" w:semiHidden="1" w:unhideWhenUsed="1"/>
-    <w:lsdException w:name="Note Level 8" w:semiHidden="1" w:unhideWhenUsed="1"/>
-    <w:lsdException w:name="Note Level 9" w:semiHidden="1" w:unhideWhenUsed="1"/>
-    <w:lsdException w:name="Placeholder Text" w:semiHidden="1"/>
-    <w:lsdException w:name="No Spacing" w:uiPriority="1" w:qFormat="1"/>
-    <w:lsdException w:name="Light Shading" w:uiPriority="60"/>
-    <w:lsdException w:name="Light List" w:uiPriority="61"/>
-    <w:lsdException w:name="Light Grid" w:uiPriority="62"/>
-    <w:lsdException w:name="Medium Shading 1" w:uiPriority="63"/>
-    <w:lsdException w:name="Medium Shading 2" w:uiPriority="64"/>
-    <w:lsdException w:name="Medium List 1" w:uiPriority="65"/>
-    <w:lsdException w:name="Medium List 2" w:uiPriority="66"/>
-    <w:lsdException w:name="Medium Grid 1" w:uiPriority="67"/>
-    <w:lsdException w:name="Medium Grid 2" w:uiPriority="68"/>
-    <w:lsdException w:name="Medium Grid 3" w:uiPriority="69"/>
-    <w:lsdException w:name="Dark List" w:uiPriority="70"/>
-    <w:lsdException w:name="Colorful Shading" w:uiPriority="71"/>
-    <w:lsdException w:name="Colorful List" w:uiPriority="72"/>
-    <w:lsdException w:name="Colorful Grid" w:uiPriority="73"/>
-    <w:lsdException w:name="Light Shading Accent 1" w:uiPriority="60"/>
-    <w:lsdException w:name="Light List Accent 1" w:uiPriority="61"/>
-    <w:lsdException w:name="Light Grid Accent 1" w:uiPriority="62"/>
-    <w:lsdException w:name="Medium Shading 1 Accent 1" w:uiPriority="63"/>
-    <w:lsdException w:name="Medium Shading 2 Accent 1" w:uiPriority="64"/>
-    <w:lsdException w:name="Medium List 1 Accent 1" w:uiPriority="65"/>
-    <w:lsdException w:name="Revision" w:semiHidden="1"/>
-    <w:lsdException w:name="List Paragraph" w:uiPriority="34" w:qFormat="1"/>
-    <w:lsdException w:name="Quote" w:uiPriority="29" w:qFormat="1"/>
-    <w:lsdException w:name="Intense Quote" w:uiPriority="30" w:qFormat="1"/>
-    <w:lsdException w:name="Medium List 2 Accent 1" w:uiPriority="66"/>
-    <w:lsdException w:name="Medium Grid 1 Accent 1" w:uiPriority="67"/>
-    <w:lsdException w:name="Medium Grid 2 Accent 1" w:uiPriority="68"/>
-    <w:lsdException w:name="Medium Grid 3 Accent 1" w:uiPriority="69"/>
-    <w:lsdException w:name="Dark List Accent 1" w:uiPriority="70"/>
-    <w:lsdException w:name="Colorful Shading Accent 1" w:uiPriority="71"/>
-    <w:lsdException w:name="Colorful List Accent 1" w:uiPriority="72"/>
-    <w:lsdException w:name="Colorful Grid Accent 1" w:uiPriority="73"/>
-    <w:lsdException w:name="Light Shading Accent 2" w:uiPriority="60"/>
-    <w:lsdException w:name="Light List Accent 2" w:uiPriority="61"/>
-    <w:lsdException w:name="Light Grid Accent 2" w:uiPriority="62"/>
-    <w:lsdException w:name="Medium Shading 1 Accent 2" w:uiPriority="63"/>
-    <w:lsdException w:name="Medium Shading 2 Accent 2" w:uiPriority="64"/>
-    <w:lsdException w:name="Medium List 1 Accent 2" w:uiPriority="65"/>
-    <w:lsdException w:name="Medium List 2 Accent 2" w:uiPriority="66"/>
-    <w:lsdException w:name="Medium Grid 1 Accent 2" w:uiPriority="67"/>
-    <w:lsdException w:name="Medium Grid 2 Accent 2" w:uiPriority="68"/>
-    <w:lsdException w:name="Medium Grid 3 Accent 2" w:uiPriority="69"/>
-    <w:lsdException w:name="Dark List Accent 2" w:uiPriority="70"/>
-    <w:lsdException w:name="Colorful Shading Accent 2" w:uiPriority="71"/>
-    <w:lsdException w:name="Colorful List Accent 2" w:uiPriority="72"/>
-    <w:lsdException w:name="Colorful Grid Accent 2" w:uiPriority="73"/>
-    <w:lsdException w:name="Light Shading Accent 3" w:uiPriority="60"/>
-    <w:lsdException w:name="Light List Accent 3" w:uiPriority="61"/>
-    <w:lsdException w:name="Light Grid Accent 3" w:uiPriority="62"/>
-    <w:lsdException w:name="Medium Shading 1 Accent 3" w:uiPriority="63"/>
-    <w:lsdException w:name="Medium Shading 2 Accent 3" w:uiPriority="64"/>
-    <w:lsdException w:name="Medium List 1 Accent 3" w:uiPriority="65"/>
-    <w:lsdException w:name="Medium List 2 Accent 3" w:uiPriority="66"/>
-    <w:lsdException w:name="Medium Grid 1 Accent 3" w:uiPriority="67"/>
-    <w:lsdException w:name="Medium Grid 2 Accent 3" w:uiPriority="68"/>
-    <w:lsdException w:name="Medium Grid 3 Accent 3" w:uiPriority="69"/>
-    <w:lsdException w:name="Dark List Accent 3" w:uiPriority="70"/>
-    <w:lsdException w:name="Colorful Shading Accent 3" w:uiPriority="71"/>
-    <w:lsdException w:name="Colorful List Accent 3" w:uiPriority="72"/>
-    <w:lsdException w:name="Colorful Grid Accent 3" w:uiPriority="73"/>
-    <w:lsdException w:name="Light Shading Accent 4" w:uiPriority="60"/>
-    <w:lsdException w:name="Light List Accent 4" w:uiPriority="61"/>
-    <w:lsdException w:name="Light Grid Accent 4" w:uiPriority="62"/>
-    <w:lsdException w:name="Medium Shading 1 Accent 4" w:uiPriority="63"/>
-    <w:lsdException w:name="Medium Shading 2 Accent 4" w:uiPriority="64"/>
-    <w:lsdException w:name="Medium List 1 Accent 4" w:uiPriority="65"/>
-    <w:lsdException w:name="Medium List 2 Accent 4" w:uiPriority="66"/>
-    <w:lsdException w:name="Medium Grid 1 Accent 4" w:uiPriority="67"/>
-    <w:lsdException w:name="Medium Grid 2 Accent 4" w:uiPriority="68"/>
-    <w:lsdException w:name="Medium Grid 3 Accent 4" w:uiPriority="69"/>
-    <w:lsdException w:name="Dark List Accent 4" w:uiPriority="70"/>
-    <w:lsdException w:name="Colorful Shading Accent 4" w:uiPriority="71"/>
-    <w:lsdException w:name="Colorful List Accent 4" w:uiPriority="72"/>
-    <w:lsdException w:name="Colorful Grid Accent 4" w:uiPriority="73"/>
-    <w:lsdException w:name="Light Shading Accent 5" w:uiPriority="60"/>
-    <w:lsdException w:name="Light List Accent 5" w:uiPriority="61"/>
-    <w:lsdException w:name="Light Grid Accent 5" w:uiPriority="62"/>
-    <w:lsdException w:name="Medium Shading 1 Accent 5" w:uiPriority="63"/>
-    <w:lsdException w:name="Medium Shading 2 Accent 5" w:uiPriority="64"/>
-    <w:lsdException w:name="Medium List 1 Accent 5" w:uiPriority="65"/>
-    <w:lsdException w:name="Medium List 2 Accent 5" w:uiPriority="66"/>
-    <w:lsdException w:name="Medium Grid 1 Accent 5" w:uiPriority="67"/>
-    <w:lsdException w:name="Medium Grid 2 Accent 5" w:uiPriority="68"/>
-    <w:lsdException w:name="Medium Grid 3 Accent 5" w:uiPriority="69"/>
-    <w:lsdException w:name="Dark List Accent 5" w:uiPriority="70"/>
-    <w:lsdException w:name="Colorful Shading Accent 5" w:uiPriority="71"/>
-    <w:lsdException w:name="Colorful List Accent 5" w:uiPriority="72"/>
-    <w:lsdException w:name="Colorful Grid Accent 5" w:uiPriority="73"/>
-    <w:lsdException w:name="Light Shading Accent 6" w:uiPriority="60"/>
-    <w:lsdException w:name="Light List Accent 6" w:uiPriority="61"/>
-    <w:lsdException w:name="Light Grid Accent 6" w:uiPriority="62"/>
-    <w:lsdException w:name="Medium Shading 1 Accent 6" w:uiPriority="63"/>
-    <w:lsdException w:name="Medium Shading 2 Accent 6" w:uiPriority="64"/>
-    <w:lsdException w:name="Medium List 1 Accent 6" w:uiPriority="65"/>
-    <w:lsdException w:name="Medium List 2 Accent 6" w:uiPriority="66"/>
-    <w:lsdException w:name="Medium Grid 1 Accent 6" w:uiPriority="67"/>
-    <w:lsdException w:name="Medium Grid 2 Accent 6" w:uiPriority="68"/>
-    <w:lsdException w:name="Medium Grid 3 Accent 6" w:uiPriority="69"/>
-    <w:lsdException w:name="Dark List Accent 6" w:uiPriority="70"/>
-    <w:lsdException w:name="Colorful Shading Accent 6" w:uiPriority="71"/>
-    <w:lsdException w:name="Colorful List Accent 6" w:uiPriority="72"/>
-    <w:lsdException w:name="Colorful Grid Accent 6" w:uiPriority="73"/>
-    <w:lsdException w:name="Subtle Emphasis" w:uiPriority="19" w:qFormat="1"/>
-    <w:lsdException w:name="Intense Emphasis" w:uiPriority="21" w:qFormat="1"/>
-    <w:lsdException w:name="Subtle Reference" w:uiPriority="31" w:qFormat="1"/>
-    <w:lsdException w:name="Intense Reference" w:uiPriority="32" w:qFormat="1"/>
-    <w:lsdException w:name="Book Title" w:uiPriority="33" w:qFormat="1"/>
-    <w:lsdException w:name="Bibliography" w:semiHidden="1" w:uiPriority="37" w:unhideWhenUsed="1"/>
-    <w:lsdException w:name="TOC Heading" w:semiHidden="1" w:uiPriority="39" w:unhideWhenUsed="1" w:qFormat="1"/>
-    <w:lsdException w:name="Plain Table 1" w:uiPriority="41"/>
-    <w:lsdException w:name="Plain Table 2" w:uiPriority="42"/>
-    <w:lsdException w:name="Plain Table 3" w:uiPriority="43"/>
-    <w:lsdException w:name="Plain Table 4" w:uiPriority="44"/>
-    <w:lsdException w:name="Plain Table 5" w:uiPriority="45"/>
-    <w:lsdException w:name="Grid Table Light" w:uiPriority="40"/>
-    <w:lsdException w:name="Grid Table 1 Light" w:uiPriority="46"/>
-    <w:lsdException w:name="Grid Table 2" w:uiPriority="47"/>
-    <w:lsdException w:name="Grid Table 3" w:uiPriority="48"/>
-    <w:lsdException w:name="Grid Table 4" w:uiPriority="49"/>
-    <w:lsdException w:name="Grid Table 5 Dark" w:uiPriority="50"/>
-    <w:lsdException w:name="Grid Table 6 Colorful" w:uiPriority="51"/>
-    <w:lsdException w:name="Grid Table 7 Colorful" w:uiPriority="52"/>
-    <w:lsdException w:name="Grid Table 1 Light Accent 1" w:uiPriority="46"/>
-    <w:lsdException w:name="Grid Table 2 Accent 1" w:uiPriority="47"/>
-    <w:lsdException w:name="Grid Table 3 Accent 1" w:uiPriority="48"/>
-    <w:lsdException w:name="Grid Table 4 Accent 1" w:uiPriority="49"/>
-    <w:lsdException w:name="Grid Table 5 Dark Accent 1" w:uiPriority="50"/>
-    <w:lsdException w:name="Grid Table 6 Colorful Accent 1" w:uiPriority="51"/>
-    <w:lsdException w:name="Grid Table 7 Colorful Accent 1" w:uiPriority="52"/>
-    <w:lsdException w:name="Grid Table 1 Light Accent 2" w:uiPriority="46"/>
-    <w:lsdException w:name="Grid Table 2 Accent 2" w:uiPriority="47"/>
-    <w:lsdException w:name="Grid Table 3 Accent 2" w:uiPriority="48"/>
-    <w:lsdException w:name="Grid Table 4 Accent 2" w:uiPriority="49"/>
-    <w:lsdException w:name="Grid Table 5 Dark Accent 2" w:uiPriority="50"/>
-    <w:lsdException w:name="Grid Table 6 Colorful Accent 2" w:uiPriority="51"/>
-    <w:lsdException w:name="Grid Table 7 Colorful Accent 2" w:uiPriority="52"/>
-    <w:lsdException w:name="Grid Table 1 Light Accent 3" w:uiPriority="46"/>
-    <w:lsdException w:name="Grid Table 2 Accent 3" w:uiPriority="47"/>
-    <w:lsdException w:name="Grid Table 3 Accent 3" w:uiPriority="48"/>
-    <w:lsdException w:name="Grid Table 4 Accent 3" w:uiPriority="49"/>
-    <w:lsdException w:name="Grid Table 5 Dark Accent 3" w:uiPriority="50"/>
-    <w:lsdException w:name="Grid Table 6 Colorful Accent 3" w:uiPriority="51"/>
-    <w:lsdException w:name="Grid Table 7 Colorful Accent 3" w:uiPriority="52"/>
-    <w:lsdException w:name="Grid Table 1 Light Accent 4" w:uiPriority="46"/>
-    <w:lsdException w:name="Grid Table 2 Accent 4" w:uiPriority="47"/>
-    <w:lsdException w:name="Grid Table 3 Accent 4" w:uiPriority="48"/>
-    <w:lsdException w:name="Grid Table 4 Accent 4" w:uiPriority="49"/>
-    <w:lsdException w:name="Grid Table 5 Dark Accent 4" w:uiPriority="50"/>
-    <w:lsdException w:name="Grid Table 6 Colorful Accent 4" w:uiPriority="51"/>
-    <w:lsdException w:name="Grid Table 7 Colorful Accent 4" w:uiPriority="52"/>
-    <w:lsdException w:name="Grid Table 1 Light Accent 5" w:uiPriority="46"/>
-    <w:lsdException w:name="Grid Table 2 Accent 5" w:uiPriority="47"/>
-    <w:lsdException w:name="Grid Table 3 Accent 5" w:uiPriority="48"/>
-    <w:lsdException w:name="Grid Table 4 Accent 5" w:uiPriority="49"/>
-    <w:lsdException w:name="Grid Table 5 Dark Accent 5" w:uiPriority="50"/>
-    <w:lsdException w:name="Grid Table 6 Colorful Accent 5" w:uiPriority="51"/>
-    <w:lsdException w:name="Grid Table 7 Colorful Accent 5" w:uiPriority="52"/>
-    <w:lsdException w:name="Grid Table 1 Light Accent 6" w:uiPriority="46"/>
-    <w:lsdException w:name="Grid Table 2 Accent 6" w:uiPriority="47"/>
-    <w:lsdException w:name="Grid Table 3 Accent 6" w:uiPriority="48"/>
-    <w:lsdException w:name="Grid Table 4 Accent 6" w:uiPriority="49"/>
-    <w:lsdException w:name="Grid Table 5 Dark Accent 6" w:uiPriority="50"/>
-    <w:lsdException w:name="Grid Table 6 Colorful Accent 6" w:uiPriority="51"/>
-    <w:lsdException w:name="Grid Table 7 Colorful Accent 6" w:uiPriority="52"/>
-    <w:lsdException w:name="List Table 1 Light" w:uiPriority="46"/>
-    <w:lsdException w:name="List Table 2" w:uiPriority="47"/>
-    <w:lsdException w:name="List Table 3" w:uiPriority="48"/>
-    <w:lsdException w:name="List Table 4" w:uiPriority="49"/>
-    <w:lsdException w:name="List Table 5 Dark" w:uiPriority="50"/>
-    <w:lsdException w:name="List Table 6 Colorful" w:uiPriority="51"/>
-    <w:lsdException w:name="List Table 7 Colorful" w:uiPriority="52"/>
-    <w:lsdException w:name="List Table 1 Light Accent 1" w:uiPriority="46"/>
-    <w:lsdException w:name="List Table 2 Accent 1" w:uiPriority="47"/>
-    <w:lsdException w:name="List Table 3 Accent 1" w:uiPriority="48"/>
-    <w:lsdException w:name="List Table 4 Accent 1" w:uiPriority="49"/>
-    <w:lsdException w:name="List Table 5 Dark Accent 1" w:uiPriority="50"/>
-    <w:lsdException w:name="List Table 6 Colorful Accent 1" w:uiPriority="51"/>
-    <w:lsdException w:name="List Table 7 Colorful Accent 1" w:uiPriority="52"/>
-    <w:lsdException w:name="List Table 1 Light Accent 2" w:uiPriority="46"/>
-    <w:lsdException w:name="List Table 2 Accent 2" w:uiPriority="47"/>
-    <w:lsdException w:name="List Table 3 Accent 2" w:uiPriority="48"/>
-    <w:lsdException w:name="List Table 4 Accent 2" w:uiPriority="49"/>
-    <w:lsdException w:name="List Table 5 Dark Accent 2" w:uiPriority="50"/>
-    <w:lsdException w:name="List Table 6 Colorful Accent 2" w:uiPriority="51"/>
-    <w:lsdException w:name="List Table 7 Colorful Accent 2" w:uiPriority="52"/>
-    <w:lsdException w:name="List Table 1 Light Accent 3" w:uiPriority="46"/>
-    <w:lsdException w:name="List Table 2 Accent 3" w:uiPriority="47"/>
-    <w:lsdException w:name="List Table 3 Accent 3" w:uiPriority="48"/>
-    <w:lsdException w:name="List Table 4 Accent 3" w:uiPriority="49"/>
-    <w:lsdException w:name="List Table 5 Dark Accent 3" w:uiPriority="50"/>
-    <w:lsdException w:name="List Table 6 Colorful Accent 3" w:uiPriority="51"/>
-    <w:lsdException w:name="List Table 7 Colorful Accent 3" w:uiPriority="52"/>
-    <w:lsdException w:name="List Table 1 Light Accent 4" w:uiPriority="46"/>
-    <w:lsdException w:name="List Table 2 Accent 4" w:uiPriority="47"/>
-    <w:lsdException w:name="List Table 3 Accent 4" w:uiPriority="48"/>
-    <w:lsdException w:name="List Table 4 Accent 4" w:uiPriority="49"/>
-    <w:lsdException w:name="List Table 5 Dark Accent 4" w:uiPriority="50"/>
-    <w:lsdException w:name="List Table 6 Colorful Accent 4" w:uiPriority="51"/>
-    <w:lsdException w:name="List Table 7 Colorful Accent 4" w:uiPriority="52"/>
-    <w:lsdException w:name="List Table 1 Light Accent 5" w:uiPriority="46"/>
-    <w:lsdException w:name="List Table 2 Accent 5" w:uiPriority="47"/>
-    <w:lsdException w:name="List Table 3 Accent 5" w:uiPriority="48"/>
-    <w:lsdException w:name="List Table 4 Accent 5" w:uiPriority="49"/>
-    <w:lsdException w:name="List Table 5 Dark Accent 5" w:uiPriority="50"/>
-    <w:lsdException w:name="List Table 6 Colorful Accent 5" w:uiPriority="51"/>
-    <w:lsdException w:name="List Table 7 Colorful Accent 5" w:uiPriority="52"/>
-    <w:lsdException w:name="List Table 1 Light Accent 6" w:uiPriority="46"/>
-    <w:lsdException w:name="List Table 2 Accent 6" w:uiPriority="47"/>
-    <w:lsdException w:name="List Table 3 Accent 6" w:uiPriority="48"/>
-    <w:lsdException w:name="List Table 4 Accent 6" w:uiPriority="49"/>
-    <w:lsdException w:name="List Table 5 Dark Accent 6" w:uiPriority="50"/>
-    <w:lsdException w:name="List Table 6 Colorful Accent 6" w:uiPriority="51"/>
-    <w:lsdException w:name="List Table 7 Colorful Accent 6" w:uiPriority="52"/>
-    <w:lsdException w:name="Mention" w:semiHidden="1" w:unhideWhenUsed="1"/>
-    <w:lsdException w:name="Smart Hyperlink" w:semiHidden="1" w:unhideWhenUsed="1"/>
+  <w:latentStyles w:defLockedState="0" w:defUIPriority="99" w:defSemiHidden="1" w:defUnhideWhenUsed="1" w:defQFormat="0" w:count="276">
+    <w:lsdException w:name="Normal" w:semiHidden="0" w:uiPriority="0" w:unhideWhenUsed="0" w:qFormat="1"/>
+    <w:lsdException w:name="heading 1" w:semiHidden="0" w:uiPriority="9" w:unhideWhenUsed="0" w:qFormat="1"/>
+    <w:lsdException w:name="heading 2" w:uiPriority="9" w:qFormat="1"/>
+    <w:lsdException w:name="heading 3" w:uiPriority="9" w:qFormat="1"/>
+    <w:lsdException w:name="heading 4" w:uiPriority="9" w:qFormat="1"/>
+    <w:lsdException w:name="heading 5" w:uiPriority="9" w:qFormat="1"/>
+    <w:lsdException w:name="heading 6" w:uiPriority="9" w:qFormat="1"/>
+    <w:lsdException w:name="heading 7" w:uiPriority="9" w:qFormat="1"/>
+    <w:lsdException w:name="heading 8" w:uiPriority="9" w:qFormat="1"/>
+    <w:lsdException w:name="heading 9" w:uiPriority="9" w:qFormat="1"/>
+    <w:lsdException w:name="toc 1" w:uiPriority="39"/>
+    <w:lsdException w:name="toc 2" w:uiPriority="39"/>
+    <w:lsdException w:name="toc 3" w:uiPriority="39"/>
+    <w:lsdException w:name="toc 4" w:uiPriority="39"/>
+    <w:lsdException w:name="toc 5" w:uiPriority="39"/>
+    <w:lsdException w:name="toc 6" w:uiPriority="39"/>
+    <w:lsdException w:name="toc 7" w:uiPriority="39"/>
+    <w:lsdException w:name="toc 8" w:uiPriority="39"/>
+    <w:lsdException w:name="toc 9" w:uiPriority="39"/>
+    <w:lsdException w:name="caption" w:uiPriority="35" w:qFormat="1"/>
+    <w:lsdException w:name="Title" w:semiHidden="0" w:uiPriority="10" w:unhideWhenUsed="0" w:qFormat="1"/>
+    <w:lsdException w:name="Default Paragraph Font" w:uiPriority="1"/>
+    <w:lsdException w:name="Subtitle" w:semiHidden="0" w:uiPriority="11" w:unhideWhenUsed="0" w:qFormat="1"/>
+    <w:lsdException w:name="Strong" w:semiHidden="0" w:uiPriority="22" w:unhideWhenUsed="0" w:qFormat="1"/>
+    <w:lsdException w:name="Emphasis" w:semiHidden="0" w:uiPriority="20" w:unhideWhenUsed="0" w:qFormat="1"/>
+    <w:lsdException w:name="Table Grid" w:semiHidden="0" w:uiPriority="59" w:unhideWhenUsed="0"/>
+    <w:lsdException w:name="Placeholder Text" w:unhideWhenUsed="0"/>
+    <w:lsdException w:name="No Spacing" w:semiHidden="0" w:uiPriority="1" w:unhideWhenUsed="0" w:qFormat="1"/>
+    <w:lsdException w:name="Light Shading" w:semiHidden="0" w:uiPriority="60" w:unhideWhenUsed="0"/>
+    <w:lsdException w:name="Light List" w:semiHidden="0" w:uiPriority="61" w:unhideWhenUsed="0"/>
+    <w:lsdException w:name="Light Grid" w:semiHidden="0" w:uiPriority="62" w:unhideWhenUsed="0"/>
+    <w:lsdException w:name="Medium Shading 1" w:semiHidden="0" w:uiPriority="63" w:unhideWhenUsed="0"/>
+    <w:lsdException w:name="Medium Shading 2" w:semiHidden="0" w:uiPriority="64" w:unhideWhenUsed="0"/>
+    <w:lsdException w:name="Medium List 1" w:semiHidden="0" w:uiPriority="65" w:unhideWhenUsed="0"/>
+    <w:lsdException w:name="Medium List 2" w:semiHidden="0" w:uiPriority="66" w:unhideWhenUsed="0"/>
+    <w:lsdException w:name="Medium Grid 1" w:semiHidden="0" w:uiPriority="67" w:unhideWhenUsed="0"/>
+    <w:lsdException w:name="Medium Grid 2" w:semiHidden="0" w:uiPriority="68" w:unhideWhenUsed="0"/>
+    <w:lsdException w:name="Medium Grid 3" w:semiHidden="0" w:uiPriority="69" w:unhideWhenUsed="0"/>
+    <w:lsdException w:name="Dark List" w:semiHidden="0" w:uiPriority="70" w:unhideWhenUsed="0"/>
+    <w:lsdException w:name="Colorful Shading" w:semiHidden="0" w:uiPriority="71" w:unhideWhenUsed="0"/>
+    <w:lsdException w:name="Colorful List" w:semiHidden="0" w:uiPriority="72" w:unhideWhenUsed="0"/>
+    <w:lsdException w:name="Colorful Grid" w:semiHidden="0" w:uiPriority="73" w:unhideWhenUsed="0"/>
+    <w:lsdException w:name="Light Shading Accent 1" w:semiHidden="0" w:uiPriority="60" w:unhideWhenUsed="0"/>
+    <w:lsdException w:name="Light List Accent 1" w:semiHidden="0" w:uiPriority="61" w:unhideWhenUsed="0"/>
+    <w:lsdException w:name="Light Grid Accent 1" w:semiHidden="0" w:uiPriority="62" w:unhideWhenUsed="0"/>
+    <w:lsdException w:name="Medium Shading 1 Accent 1" w:semiHidden="0" w:uiPriority="63" w:unhideWhenUsed="0"/>
+    <w:lsdException w:name="Medium Shading 2 Accent 1" w:semiHidden="0" w:uiPriority="64" w:unhideWhenUsed="0"/>
+    <w:lsdException w:name="Medium List 1 Accent 1" w:semiHidden="0" w:uiPriority="65" w:unhideWhenUsed="0"/>
+    <w:lsdException w:name="Revision" w:unhideWhenUsed="0"/>
+    <w:lsdException w:name="List Paragraph" w:semiHidden="0" w:uiPriority="34" w:unhideWhenUsed="0" w:qFormat="1"/>
+    <w:lsdException w:name="Quote" w:semiHidden="0" w:uiPriority="29" w:unhideWhenUsed="0" w:qFormat="1"/>
+    <w:lsdException w:name="Intense Quote" w:semiHidden="0" w:uiPriority="30" w:unhideWhenUsed="0" w:qFormat="1"/>
+    <w:lsdException w:name="Medium List 2 Accent 1" w:semiHidden="0" w:uiPriority="66" w:unhideWhenUsed="0"/>
+    <w:lsdException w:name="Medium Grid 1 Accent 1" w:semiHidden="0" w:uiPriority="67" w:unhideWhenUsed="0"/>
+    <w:lsdException w:name="Medium Grid 2 Accent 1" w:semiHidden="0" w:uiPriority="68" w:unhideWhenUsed="0"/>
+    <w:lsdException w:name="Medium Grid 3 Accent 1" w:semiHidden="0" w:uiPriority="69" w:unhideWhenUsed="0"/>
+    <w:lsdException w:name="Dark List Accent 1" w:semiHidden="0" w:uiPriority="70" w:unhideWhenUsed="0"/>
+    <w:lsdException w:name="Colorful Shading Accent 1" w:semiHidden="0" w:uiPriority="71" w:unhideWhenUsed="0"/>
+    <w:lsdException w:name="Colorful List Accent 1" w:semiHidden="0" w:uiPriority="72" w:unhideWhenUsed="0"/>
+    <w:lsdException w:name="Colorful Grid Accent 1" w:semiHidden="0" w:uiPriority="73" w:unhideWhenUsed="0"/>
+    <w:lsdException w:name="Light Shading Accent 2" w:semiHidden="0" w:uiPriority="60" w:unhideWhenUsed="0"/>
+    <w:lsdException w:name="Light List Accent 2" w:semiHidden="0" w:uiPriority="61" w:unhideWhenUsed="0"/>
+    <w:lsdException w:name="Light Grid Accent 2" w:semiHidden="0" w:uiPriority="62" w:unhideWhenUsed="0"/>
+    <w:lsdException w:name="Medium Shading 1 Accent 2" w:semiHidden="0" w:uiPriority="63" w:unhideWhenUsed="0"/>
+    <w:lsdException w:name="Medium Shading 2 Accent 2" w:semiHidden="0" w:uiPriority="64" w:unhideWhenUsed="0"/>
+    <w:lsdException w:name="Medium List 1 Accent 2" w:semiHidden="0" w:uiPriority="65" w:unhideWhenUsed="0"/>
+    <w:lsdException w:name="Medium List 2 Accent 2" w:semiHidden="0" w:uiPriority="66" w:unhideWhenUsed="0"/>
+    <w:lsdException w:name="Medium Grid 1 Accent 2" w:semiHidden="0" w:uiPriority="67" w:unhideWhenUsed="0"/>
+    <w:lsdException w:name="Medium Grid 2 Accent 2" w:semiHidden="0" w:uiPriority="68" w:unhideWhenUsed="0"/>
+    <w:lsdException w:name="Medium Grid 3 Accent 2" w:semiHidden="0" w:uiPriority="69" w:unhideWhenUsed="0"/>
+    <w:lsdException w:name="Dark List Accent 2" w:semiHidden="0" w:uiPriority="70" w:unhideWhenUsed="0"/>
+    <w:lsdException w:name="Colorful Shading Accent 2" w:semiHidden="0" w:uiPriority="71" w:unhideWhenUsed="0"/>
+    <w:lsdException w:name="Colorful List Accent 2" w:semiHidden="0" w:uiPriority="72" w:unhideWhenUsed="0"/>
+    <w:lsdException w:name="Colorful Grid Accent 2" w:semiHidden="0" w:uiPriority="73" w:unhideWhenUsed="0"/>
+    <w:lsdException w:name="Light Shading Accent 3" w:semiHidden="0" w:uiPriority="60" w:unhideWhenUsed="0"/>
+    <w:lsdException w:name="Light List Accent 3" w:semiHidden="0" w:uiPriority="61" w:unhideWhenUsed="0"/>
+    <w:lsdException w:name="Light Grid Accent 3" w:semiHidden="0" w:uiPriority="62" w:unhideWhenUsed="0"/>
+    <w:lsdException w:name="Medium Shading 1 Accent 3" w:semiHidden="0" w:uiPriority="63" w:unhideWhenUsed="0"/>
+    <w:lsdException w:name="Medium Shading 2 Accent 3" w:semiHidden="0" w:uiPriority="64" w:unhideWhenUsed="0"/>
+    <w:lsdException w:name="Medium List 1 Accent 3" w:semiHidden="0" w:uiPriority="65" w:unhideWhenUsed="0"/>
+    <w:lsdException w:name="Medium List 2 Accent 3" w:semiHidden="0" w:uiPriority="66" w:unhideWhenUsed="0"/>
+    <w:lsdException w:name="Medium Grid 1 Accent 3" w:semiHidden="0" w:uiPriority="67" w:unhideWhenUsed="0"/>
+    <w:lsdException w:name="Medium Grid 2 Accent 3" w:semiHidden="0" w:uiPriority="68" w:unhideWhenUsed="0"/>
+    <w:lsdException w:name="Medium Grid 3 Accent 3" w:semiHidden="0" w:uiPriority="69" w:unhideWhenUsed="0"/>
+    <w:lsdException w:name="Dark List Accent 3" w:semiHidden="0" w:uiPriority="70" w:unhideWhenUsed="0"/>
+    <w:lsdException w:name="Colorful Shading Accent 3" w:semiHidden="0" w:uiPriority="71" w:unhideWhenUsed="0"/>
+    <w:lsdException w:name="Colorful List Accent 3" w:semiHidden="0" w:uiPriority="72" w:unhideWhenUsed="0"/>
+    <w:lsdException w:name="Colorful Grid Accent 3" w:semiHidden="0" w:uiPriority="73" w:unhideWhenUsed="0"/>
+    <w:lsdException w:name="Light Shading Accent 4" w:semiHidden="0" w:uiPriority="60" w:unhideWhenUsed="0"/>
+    <w:lsdException w:name="Light List Accent 4" w:semiHidden="0" w:uiPriority="61" w:unhideWhenUsed="0"/>
+    <w:lsdException w:name="Light Grid Accent 4" w:semiHidden="0" w:uiPriority="62" w:unhideWhenUsed="0"/>
+    <w:lsdException w:name="Medium Shading 1 Accent 4" w:semiHidden="0" w:uiPriority="63" w:unhideWhenUsed="0"/>
+    <w:lsdException w:name="Medium Shading 2 Accent 4" w:semiHidden="0" w:uiPriority="64" w:unhideWhenUsed="0"/>
+    <w:lsdException w:name="Medium List 1 Accent 4" w:semiHidden="0" w:uiPriority="65" w:unhideWhenUsed="0"/>
+    <w:lsdException w:name="Medium List 2 Accent 4" w:semiHidden="0" w:uiPriority="66" w:unhideWhenUsed="0"/>
+    <w:lsdException w:name="Medium Grid 1 Accent 4" w:semiHidden="0" w:uiPriority="67" w:unhideWhenUsed="0"/>
+    <w:lsdException w:name="Medium Grid 2 Accent 4" w:semiHidden="0" w:uiPriority="68" w:unhideWhenUsed="0"/>
+    <w:lsdException w:name="Medium Grid 3 Accent 4" w:semiHidden="0" w:uiPriority="69" w:unhideWhenUsed="0"/>
+    <w:lsdException w:name="Dark List Accent 4" w:semiHidden="0" w:uiPriority="70" w:unhideWhenUsed="0"/>
+    <w:lsdException w:name="Colorful Shading Accent 4" w:semiHidden="0" w:uiPriority="71" w:unhideWhenUsed="0"/>
+    <w:lsdException w:name="Colorful List Accent 4" w:semiHidden="0" w:uiPriority="72" w:unhideWhenUsed="0"/>
+    <w:lsdException w:name="Colorful Grid Accent 4" w:semiHidden="0" w:uiPriority="73" w:unhideWhenUsed="0"/>
+    <w:lsdException w:name="Light Shading Accent 5" w:semiHidden="0" w:uiPriority="60" w:unhideWhenUsed="0"/>
+    <w:lsdException w:name="Light List Accent 5" w:semiHidden="0" w:uiPriority="61" w:unhideWhenUsed="0"/>
+    <w:lsdException w:name="Light Grid Accent 5" w:semiHidden="0" w:uiPriority="62" w:unhideWhenUsed="0"/>
+    <w:lsdException w:name="Medium Shading 1 Accent 5" w:semiHidden="0" w:uiPriority="63" w:unhideWhenUsed="0"/>
+    <w:lsdException w:name="Medium Shading 2 Accent 5" w:semiHidden="0" w:uiPriority="64" w:unhideWhenUsed="0"/>
+    <w:lsdException w:name="Medium List 1 Accent 5" w:semiHidden="0" w:uiPriority="65" w:unhideWhenUsed="0"/>
+    <w:lsdException w:name="Medium List 2 Accent 5" w:semiHidden="0" w:uiPriority="66" w:unhideWhenUsed="0"/>
+    <w:lsdException w:name="Medium Grid 1 Accent 5" w:semiHidden="0" w:uiPriority="67" w:unhideWhenUsed="0"/>
+    <w:lsdException w:name="Medium Grid 2 Accent 5" w:semiHidden="0" w:uiPriority="68" w:unhideWhenUsed="0"/>
+    <w:lsdException w:name="Medium Grid 3 Accent 5" w:semiHidden="0" w:uiPriority="69" w:unhideWhenUsed="0"/>
+    <w:lsdException w:name="Dark List Accent 5" w:semiHidden="0" w:uiPriority="70" w:unhideWhenUsed="0"/>
+    <w:lsdException w:name="Colorful Shading Accent 5" w:semiHidden="0" w:uiPriority="71" w:unhideWhenUsed="0"/>
+    <w:lsdException w:name="Colorful List Accent 5" w:semiHidden="0" w:uiPriority="72" w:unhideWhenUsed="0"/>
+    <w:lsdException w:name="Colorful Grid Accent 5" w:semiHidden="0" w:uiPriority="73" w:unhideWhenUsed="0"/>
+    <w:lsdException w:name="Light Shading Accent 6" w:semiHidden="0" w:uiPriority="60" w:unhideWhenUsed="0"/>
+    <w:lsdException w:name="Light List Accent 6" w:semiHidden="0" w:uiPriority="61" w:unhideWhenUsed="0"/>
+    <w:lsdException w:name="Light Grid Accent 6" w:semiHidden="0" w:uiPriority="62" w:unhideWhenUsed="0"/>
+    <w:lsdException w:name="Medium Shading 1 Accent 6" w:semiHidden="0" w:uiPriority="63" w:unhideWhenUsed="0"/>
+    <w:lsdException w:name="Medium Shading 2 Accent 6" w:semiHidden="0" w:uiPriority="64" w:unhideWhenUsed="0"/>
+    <w:lsdException w:name="Medium List 1 Accent 6" w:semiHidden="0" w:uiPriority="65" w:unhideWhenUsed="0"/>
+    <w:lsdException w:name="Medium List 2 Accent 6" w:semiHidden="0" w:uiPriority="66" w:unhideWhenUsed="0"/>
+    <w:lsdException w:name="Medium Grid 1 Accent 6" w:semiHidden="0" w:uiPriority="67" w:unhideWhenUsed="0"/>
+    <w:lsdException w:name="Medium Grid 2 Accent 6" w:semiHidden="0" w:uiPriority="68" w:unhideWhenUsed="0"/>
+    <w:lsdException w:name="Medium Grid 3 Accent 6" w:semiHidden="0" w:uiPriority="69" w:unhideWhenUsed="0"/>
+    <w:lsdException w:name="Dark List Accent 6" w:semiHidden="0" w:uiPriority="70" w:unhideWhenUsed="0"/>
+    <w:lsdException w:name="Colorful Shading Accent 6" w:semiHidden="0" w:uiPriority="71" w:unhideWhenUsed="0"/>
+    <w:lsdException w:name="Colorful List Accent 6" w:semiHidden="0" w:uiPriority="72" w:unhideWhenUsed="0"/>
+    <w:lsdException w:name="Colorful Grid Accent 6" w:semiHidden="0" w:uiPriority="73" w:unhideWhenUsed="0"/>
+    <w:lsdException w:name="Subtle Emphasis" w:semiHidden="0" w:uiPriority="19" w:unhideWhenUsed="0" w:qFormat="1"/>
+    <w:lsdException w:name="Intense Emphasis" w:semiHidden="0" w:uiPriority="21" w:unhideWhenUsed="0" w:qFormat="1"/>
+    <w:lsdException w:name="Subtle Reference" w:semiHidden="0" w:uiPriority="31" w:unhideWhenUsed="0" w:qFormat="1"/>
+    <w:lsdException w:name="Intense Reference" w:semiHidden="0" w:uiPriority="32" w:unhideWhenUsed="0" w:qFormat="1"/>
+    <w:lsdException w:name="Book Title" w:semiHidden="0" w:uiPriority="33" w:unhideWhenUsed="0" w:qFormat="1"/>
+    <w:lsdException w:name="Bibliography" w:uiPriority="37"/>
+    <w:lsdException w:name="TOC Heading" w:uiPriority="39" w:qFormat="1"/>
+  </w:latentStyles>
+  <w:style w:type="paragraph" w:default="1" w:styleId="Normal">
+    <w:name w:val="Normal"/>
+    <w:qFormat/>
+    <w:rsid w:val="00E17485"/>
+    <w:rPr>
+      <w:sz w:val="24"/>
+      <w:szCs w:val="24"/>
+      <w:lang w:eastAsia="en-US"/>
+    </w:rPr>
+  </w:style>
+  <w:style w:type="character" w:default="1" w:styleId="DefaultParagraphFont">
+    <w:name w:val="Default Paragraph Font"/>
+    <w:uiPriority w:val="1"/>
+    <w:semiHidden/>
+    <w:unhideWhenUsed/>
+  </w:style>
+  <w:style w:type="table" w:default="1" w:styleId="TableNormal">
+    <w:name w:val="Normal Table"/>
+    <w:uiPriority w:val="99"/>
+    <w:semiHidden/>
+    <w:unhideWhenUsed/>
+    <w:tblPr>
+      <w:tblInd w:w="0" w:type="dxa"/>
+      <w:tblCellMar>
+        <w:top w:w="0" w:type="dxa"/>
+        <w:left w:w="108" w:type="dxa"/>
+        <w:bottom w:w="0" w:type="dxa"/>
+        <w:right w:w="108" w:type="dxa"/>
+      </w:tblCellMar>
+    </w:tblPr>
+  </w:style>
+  <w:style w:type="numbering" w:default="1" w:styleId="NoList">
+    <w:name w:val="No List"/>
+    <w:uiPriority w:val="99"/>
+    <w:semiHidden/>
+    <w:unhideWhenUsed/>
+  </w:style>
+  <w:style w:type="paragraph" w:styleId="BalloonText">
+    <w:name w:val="Balloon Text"/>
+    <w:basedOn w:val="Normal"/>
+    <w:link w:val="BalloonTextChar"/>
+    <w:uiPriority w:val="99"/>
+    <w:semiHidden/>
+    <w:unhideWhenUsed/>
+    <w:rsid w:val="00A373D9"/>
+    <w:rPr>
+      <w:rFonts w:ascii="Lucida Grande" w:hAnsi="Lucida Grande"/>
+      <w:sz w:val="18"/>
+      <w:szCs w:val="18"/>
+    </w:rPr>
+  </w:style>
+  <w:style w:type="character" w:customStyle="1" w:styleId="BalloonTextChar">
+    <w:name w:val="Balloon Text Char"/>
+    <w:basedOn w:val="DefaultParagraphFont"/>
+    <w:link w:val="BalloonText"/>
+    <w:uiPriority w:val="99"/>
+    <w:semiHidden/>
+    <w:rsid w:val="00A373D9"/>
+    <w:rPr>
+      <w:rFonts w:ascii="Lucida Grande" w:hAnsi="Lucida Grande"/>
+      <w:sz w:val="18"/>
+      <w:szCs w:val="18"/>
+      <w:lang w:eastAsia="en-US"/>
+    </w:rPr>
+  </w:style>
+  <w:style w:type="paragraph" w:styleId="DocumentMap">
+    <w:name w:val="Document Map"/>
+    <w:basedOn w:val="Normal"/>
+    <w:link w:val="DocumentMapChar"/>
+    <w:uiPriority w:val="99"/>
+    <w:semiHidden/>
+    <w:unhideWhenUsed/>
+    <w:rsid w:val="00F00270"/>
+  </w:style>
+  <w:style w:type="character" w:customStyle="1" w:styleId="DocumentMapChar">
+    <w:name w:val="Document Map Char"/>
+    <w:basedOn w:val="DefaultParagraphFont"/>
+    <w:link w:val="DocumentMap"/>
+    <w:uiPriority w:val="99"/>
+    <w:semiHidden/>
+    <w:rsid w:val="00F00270"/>
+    <w:rPr>
+      <w:sz w:val="24"/>
+      <w:szCs w:val="24"/>
+      <w:lang w:eastAsia="en-US"/>
+    </w:rPr>
+  </w:style>
+  <w:style w:type="paragraph" w:styleId="ListParagraph">
+    <w:name w:val="List Paragraph"/>
+    <w:basedOn w:val="Normal"/>
+    <w:uiPriority w:val="34"/>
+    <w:qFormat/>
+    <w:rsid w:val="00CB14CD"/>
+    <w:pPr>
+      <w:ind w:left="720"/>
+      <w:contextualSpacing/>
+    </w:pPr>
+  </w:style>
+  <w:style w:type="table" w:styleId="TableGrid">
+    <w:name w:val="Table Grid"/>
+    <w:basedOn w:val="TableNormal"/>
+    <w:uiPriority w:val="59"/>
+    <w:rsid w:val="00CB14CD"/>
+    <w:tblPr>
+      <w:tblInd w:w="0" w:type="dxa"/>
+      <w:tblBorders>
+        <w:top w:val="single" w:sz="4" w:space="0" w:color="auto"/>
+        <w:left w:val="single" w:sz="4" w:space="0" w:color="auto"/>
+        <w:bottom w:val="single" w:sz="4" w:space="0" w:color="auto"/>
+        <w:right w:val="single" w:sz="4" w:space="0" w:color="auto"/>
+        <w:insideH w:val="single" w:sz="4" w:space="0" w:color="auto"/>
+        <w:insideV w:val="single" w:sz="4" w:space="0" w:color="auto"/>
+      </w:tblBorders>
+      <w:tblCellMar>
+        <w:top w:w="0" w:type="dxa"/>
+        <w:left w:w="108" w:type="dxa"/>
+        <w:bottom w:w="0" w:type="dxa"/>
+        <w:right w:w="108" w:type="dxa"/>
+      </w:tblCellMar>
+    </w:tblPr>
+  </w:style>
+  <w:style w:type="character" w:styleId="Strong">
+    <w:name w:val="Strong"/>
+    <w:basedOn w:val="DefaultParagraphFont"/>
+    <w:uiPriority w:val="22"/>
+    <w:qFormat/>
+    <w:rsid w:val="004D0652"/>
+    <w:rPr>
+      <w:b/>
+      <w:bCs/>
+    </w:rPr>
+  </w:style>
+</w:styles>
+</file>
+
+<file path=word/stylesWithEffects.xml><?xml version="1.0" encoding="utf-8"?>
+<w:styles xmlns:wpc="http://schemas.microsoft.com/office/word/2010/wordprocessingCanvas" xmlns:mo="http://schemas.microsoft.com/office/mac/office/2008/main" xmlns:mc="http://schemas.openxmlformats.org/markup-compatibility/2006" xmlns:mv="urn:schemas-microsoft-com:mac:vml" xmlns:o="urn:schemas-microsoft-com:office:office" xmlns:r="http://schemas.openxmlformats.org/officeDocument/2006/relationships" xmlns:m="http://schemas.openxmlformats.org/officeDocument/2006/math" xmlns:v="urn:schemas-microsoft-com:vml" xmlns:wp14="http://schemas.microsoft.com/office/word/2010/wordprocessingDrawing" xmlns:wp="http://schemas.openxmlformats.org/drawingml/2006/wordprocessingDrawing" xmlns:w10="urn:schemas-microsoft-com:office:word" xmlns:w="http://schemas.openxmlformats.org/wordprocessingml/2006/main" xmlns:w14="http://schemas.microsoft.com/office/word/2010/wordml" xmlns:wpg="http://schemas.microsoft.com/office/word/2010/wordprocessingGroup" xmlns:wpi="http://schemas.microsoft.com/office/word/2010/wordprocessingInk" xmlns:wne="http://schemas.microsoft.com/office/word/2006/wordml" xmlns:wps="http://schemas.microsoft.com/office/word/2010/wordprocessingShape" mc:Ignorable="w14 wp14">
+  <w:docDefaults>
+    <w:rPrDefault>
+      <w:rPr>
+        <w:rFonts w:ascii="Times New Roman" w:eastAsiaTheme="minorEastAsia" w:hAnsi="Times New Roman" w:cs="Times New Roman"/>
+        <w:lang w:val="en-US" w:eastAsia="ja-JP" w:bidi="ar-SA"/>
+      </w:rPr>
+    </w:rPrDefault>
+    <w:pPrDefault/>
+  </w:docDefaults>
+  <w:latentStyles w:defLockedState="0" w:defUIPriority="99" w:defSemiHidden="1" w:defUnhideWhenUsed="1" w:defQFormat="0" w:count="276">
+    <w:lsdException w:name="Normal" w:semiHidden="0" w:uiPriority="0" w:unhideWhenUsed="0" w:qFormat="1"/>
+    <w:lsdException w:name="heading 1" w:semiHidden="0" w:uiPriority="9" w:unhideWhenUsed="0" w:qFormat="1"/>
+    <w:lsdException w:name="heading 2" w:uiPriority="9" w:qFormat="1"/>
+    <w:lsdException w:name="heading 3" w:uiPriority="9" w:qFormat="1"/>
+    <w:lsdException w:name="heading 4" w:uiPriority="9" w:qFormat="1"/>
+    <w:lsdException w:name="heading 5" w:uiPriority="9" w:qFormat="1"/>
+    <w:lsdException w:name="heading 6" w:uiPriority="9" w:qFormat="1"/>
+    <w:lsdException w:name="heading 7" w:uiPriority="9" w:qFormat="1"/>
+    <w:lsdException w:name="heading 8" w:uiPriority="9" w:qFormat="1"/>
+    <w:lsdException w:name="heading 9" w:uiPriority="9" w:qFormat="1"/>
+    <w:lsdException w:name="toc 1" w:uiPriority="39"/>
+    <w:lsdException w:name="toc 2" w:uiPriority="39"/>
+    <w:lsdException w:name="toc 3" w:uiPriority="39"/>
+    <w:lsdException w:name="toc 4" w:uiPriority="39"/>
+    <w:lsdException w:name="toc 5" w:uiPriority="39"/>
+    <w:lsdException w:name="toc 6" w:uiPriority="39"/>
+    <w:lsdException w:name="toc 7" w:uiPriority="39"/>
+    <w:lsdException w:name="toc 8" w:uiPriority="39"/>
+    <w:lsdException w:name="toc 9" w:uiPriority="39"/>
+    <w:lsdException w:name="caption" w:uiPriority="35" w:qFormat="1"/>
+    <w:lsdException w:name="Title" w:semiHidden="0" w:uiPriority="10" w:unhideWhenUsed="0" w:qFormat="1"/>
+    <w:lsdException w:name="Default Paragraph Font" w:uiPriority="1"/>
+    <w:lsdException w:name="Subtitle" w:semiHidden="0" w:uiPriority="11" w:unhideWhenUsed="0" w:qFormat="1"/>
+    <w:lsdException w:name="Strong" w:semiHidden="0" w:uiPriority="22" w:unhideWhenUsed="0" w:qFormat="1"/>
+    <w:lsdException w:name="Emphasis" w:semiHidden="0" w:uiPriority="20" w:unhideWhenUsed="0" w:qFormat="1"/>
+    <w:lsdException w:name="Table Grid" w:semiHidden="0" w:uiPriority="59" w:unhideWhenUsed="0"/>
+    <w:lsdException w:name="Placeholder Text" w:unhideWhenUsed="0"/>
+    <w:lsdException w:name="No Spacing" w:semiHidden="0" w:uiPriority="1" w:unhideWhenUsed="0" w:qFormat="1"/>
+    <w:lsdException w:name="Light Shading" w:semiHidden="0" w:uiPriority="60" w:unhideWhenUsed="0"/>
+    <w:lsdException w:name="Light List" w:semiHidden="0" w:uiPriority="61" w:unhideWhenUsed="0"/>
+    <w:lsdException w:name="Light Grid" w:semiHidden="0" w:uiPriority="62" w:unhideWhenUsed="0"/>
+    <w:lsdException w:name="Medium Shading 1" w:semiHidden="0" w:uiPriority="63" w:unhideWhenUsed="0"/>
+    <w:lsdException w:name="Medium Shading 2" w:semiHidden="0" w:uiPriority="64" w:unhideWhenUsed="0"/>
+    <w:lsdException w:name="Medium List 1" w:semiHidden="0" w:uiPriority="65" w:unhideWhenUsed="0"/>
+    <w:lsdException w:name="Medium List 2" w:semiHidden="0" w:uiPriority="66" w:unhideWhenUsed="0"/>
+    <w:lsdException w:name="Medium Grid 1" w:semiHidden="0" w:uiPriority="67" w:unhideWhenUsed="0"/>
+    <w:lsdException w:name="Medium Grid 2" w:semiHidden="0" w:uiPriority="68" w:unhideWhenUsed="0"/>
+    <w:lsdException w:name="Medium Grid 3" w:semiHidden="0" w:uiPriority="69" w:unhideWhenUsed="0"/>
+    <w:lsdException w:name="Dark List" w:semiHidden="0" w:uiPriority="70" w:unhideWhenUsed="0"/>
+    <w:lsdException w:name="Colorful Shading" w:semiHidden="0" w:uiPriority="71" w:unhideWhenUsed="0"/>
+    <w:lsdException w:name="Colorful List" w:semiHidden="0" w:uiPriority="72" w:unhideWhenUsed="0"/>
+    <w:lsdException w:name="Colorful Grid" w:semiHidden="0" w:uiPriority="73" w:unhideWhenUsed="0"/>
+    <w:lsdException w:name="Light Shading Accent 1" w:semiHidden="0" w:uiPriority="60" w:unhideWhenUsed="0"/>
+    <w:lsdException w:name="Light List Accent 1" w:semiHidden="0" w:uiPriority="61" w:unhideWhenUsed="0"/>
+    <w:lsdException w:name="Light Grid Accent 1" w:semiHidden="0" w:uiPriority="62" w:unhideWhenUsed="0"/>
+    <w:lsdException w:name="Medium Shading 1 Accent 1" w:semiHidden="0" w:uiPriority="63" w:unhideWhenUsed="0"/>
+    <w:lsdException w:name="Medium Shading 2 Accent 1" w:semiHidden="0" w:uiPriority="64" w:unhideWhenUsed="0"/>
+    <w:lsdException w:name="Medium List 1 Accent 1" w:semiHidden="0" w:uiPriority="65" w:unhideWhenUsed="0"/>
+    <w:lsdException w:name="Revision" w:unhideWhenUsed="0"/>
+    <w:lsdException w:name="List Paragraph" w:semiHidden="0" w:uiPriority="34" w:unhideWhenUsed="0" w:qFormat="1"/>
+    <w:lsdException w:name="Quote" w:semiHidden="0" w:uiPriority="29" w:unhideWhenUsed="0" w:qFormat="1"/>
+    <w:lsdException w:name="Intense Quote" w:semiHidden="0" w:uiPriority="30" w:unhideWhenUsed="0" w:qFormat="1"/>
+    <w:lsdException w:name="Medium List 2 Accent 1" w:semiHidden="0" w:uiPriority="66" w:unhideWhenUsed="0"/>
+    <w:lsdException w:name="Medium Grid 1 Accent 1" w:semiHidden="0" w:uiPriority="67" w:unhideWhenUsed="0"/>
+    <w:lsdException w:name="Medium Grid 2 Accent 1" w:semiHidden="0" w:uiPriority="68" w:unhideWhenUsed="0"/>
+    <w:lsdException w:name="Medium Grid 3 Accent 1" w:semiHidden="0" w:uiPriority="69" w:unhideWhenUsed="0"/>
+    <w:lsdException w:name="Dark List Accent 1" w:semiHidden="0" w:uiPriority="70" w:unhideWhenUsed="0"/>
+    <w:lsdException w:name="Colorful Shading Accent 1" w:semiHidden="0" w:uiPriority="71" w:unhideWhenUsed="0"/>
+    <w:lsdException w:name="Colorful List Accent 1" w:semiHidden="0" w:uiPriority="72" w:unhideWhenUsed="0"/>
+    <w:lsdException w:name="Colorful Grid Accent 1" w:semiHidden="0" w:uiPriority="73" w:unhideWhenUsed="0"/>
+    <w:lsdException w:name="Light Shading Accent 2" w:semiHidden="0" w:uiPriority="60" w:unhideWhenUsed="0"/>
+    <w:lsdException w:name="Light List Accent 2" w:semiHidden="0" w:uiPriority="61" w:unhideWhenUsed="0"/>
+    <w:lsdException w:name="Light Grid Accent 2" w:semiHidden="0" w:uiPriority="62" w:unhideWhenUsed="0"/>
+    <w:lsdException w:name="Medium Shading 1 Accent 2" w:semiHidden="0" w:uiPriority="63" w:unhideWhenUsed="0"/>
+    <w:lsdException w:name="Medium Shading 2 Accent 2" w:semiHidden="0" w:uiPriority="64" w:unhideWhenUsed="0"/>
+    <w:lsdException w:name="Medium List 1 Accent 2" w:semiHidden="0" w:uiPriority="65" w:unhideWhenUsed="0"/>
+    <w:lsdException w:name="Medium List 2 Accent 2" w:semiHidden="0" w:uiPriority="66" w:unhideWhenUsed="0"/>
+    <w:lsdException w:name="Medium Grid 1 Accent 2" w:semiHidden="0" w:uiPriority="67" w:unhideWhenUsed="0"/>
+    <w:lsdException w:name="Medium Grid 2 Accent 2" w:semiHidden="0" w:uiPriority="68" w:unhideWhenUsed="0"/>
+    <w:lsdException w:name="Medium Grid 3 Accent 2" w:semiHidden="0" w:uiPriority="69" w:unhideWhenUsed="0"/>
+    <w:lsdException w:name="Dark List Accent 2" w:semiHidden="0" w:uiPriority="70" w:unhideWhenUsed="0"/>
+    <w:lsdException w:name="Colorful Shading Accent 2" w:semiHidden="0" w:uiPriority="71" w:unhideWhenUsed="0"/>
+    <w:lsdException w:name="Colorful List Accent 2" w:semiHidden="0" w:uiPriority="72" w:unhideWhenUsed="0"/>
+    <w:lsdException w:name="Colorful Grid Accent 2" w:semiHidden="0" w:uiPriority="73" w:unhideWhenUsed="0"/>
+    <w:lsdException w:name="Light Shading Accent 3" w:semiHidden="0" w:uiPriority="60" w:unhideWhenUsed="0"/>
+    <w:lsdException w:name="Light List Accent 3" w:semiHidden="0" w:uiPriority="61" w:unhideWhenUsed="0"/>
+    <w:lsdException w:name="Light Grid Accent 3" w:semiHidden="0" w:uiPriority="62" w:unhideWhenUsed="0"/>
+    <w:lsdException w:name="Medium Shading 1 Accent 3" w:semiHidden="0" w:uiPriority="63" w:unhideWhenUsed="0"/>
+    <w:lsdException w:name="Medium Shading 2 Accent 3" w:semiHidden="0" w:uiPriority="64" w:unhideWhenUsed="0"/>
+    <w:lsdException w:name="Medium List 1 Accent 3" w:semiHidden="0" w:uiPriority="65" w:unhideWhenUsed="0"/>
+    <w:lsdException w:name="Medium List 2 Accent 3" w:semiHidden="0" w:uiPriority="66" w:unhideWhenUsed="0"/>
+    <w:lsdException w:name="Medium Grid 1 Accent 3" w:semiHidden="0" w:uiPriority="67" w:unhideWhenUsed="0"/>
+    <w:lsdException w:name="Medium Grid 2 Accent 3" w:semiHidden="0" w:uiPriority="68" w:unhideWhenUsed="0"/>
+    <w:lsdException w:name="Medium Grid 3 Accent 3" w:semiHidden="0" w:uiPriority="69" w:unhideWhenUsed="0"/>
+    <w:lsdException w:name="Dark List Accent 3" w:semiHidden="0" w:uiPriority="70" w:unhideWhenUsed="0"/>
+    <w:lsdException w:name="Colorful Shading Accent 3" w:semiHidden="0" w:uiPriority="71" w:unhideWhenUsed="0"/>
+    <w:lsdException w:name="Colorful List Accent 3" w:semiHidden="0" w:uiPriority="72" w:unhideWhenUsed="0"/>
+    <w:lsdException w:name="Colorful Grid Accent 3" w:semiHidden="0" w:uiPriority="73" w:unhideWhenUsed="0"/>
+    <w:lsdException w:name="Light Shading Accent 4" w:semiHidden="0" w:uiPriority="60" w:unhideWhenUsed="0"/>
+    <w:lsdException w:name="Light List Accent 4" w:semiHidden="0" w:uiPriority="61" w:unhideWhenUsed="0"/>
+    <w:lsdException w:name="Light Grid Accent 4" w:semiHidden="0" w:uiPriority="62" w:unhideWhenUsed="0"/>
+    <w:lsdException w:name="Medium Shading 1 Accent 4" w:semiHidden="0" w:uiPriority="63" w:unhideWhenUsed="0"/>
+    <w:lsdException w:name="Medium Shading 2 Accent 4" w:semiHidden="0" w:uiPriority="64" w:unhideWhenUsed="0"/>
+    <w:lsdException w:name="Medium List 1 Accent 4" w:semiHidden="0" w:uiPriority="65" w:unhideWhenUsed="0"/>
+    <w:lsdException w:name="Medium List 2 Accent 4" w:semiHidden="0" w:uiPriority="66" w:unhideWhenUsed="0"/>
+    <w:lsdException w:name="Medium Grid 1 Accent 4" w:semiHidden="0" w:uiPriority="67" w:unhideWhenUsed="0"/>
+    <w:lsdException w:name="Medium Grid 2 Accent 4" w:semiHidden="0" w:uiPriority="68" w:unhideWhenUsed="0"/>
+    <w:lsdException w:name="Medium Grid 3 Accent 4" w:semiHidden="0" w:uiPriority="69" w:unhideWhenUsed="0"/>
+    <w:lsdException w:name="Dark List Accent 4" w:semiHidden="0" w:uiPriority="70" w:unhideWhenUsed="0"/>
+    <w:lsdException w:name="Colorful Shading Accent 4" w:semiHidden="0" w:uiPriority="71" w:unhideWhenUsed="0"/>
+    <w:lsdException w:name="Colorful List Accent 4" w:semiHidden="0" w:uiPriority="72" w:unhideWhenUsed="0"/>
+    <w:lsdException w:name="Colorful Grid Accent 4" w:semiHidden="0" w:uiPriority="73" w:unhideWhenUsed="0"/>
+    <w:lsdException w:name="Light Shading Accent 5" w:semiHidden="0" w:uiPriority="60" w:unhideWhenUsed="0"/>
+    <w:lsdException w:name="Light List Accent 5" w:semiHidden="0" w:uiPriority="61" w:unhideWhenUsed="0"/>
+    <w:lsdException w:name="Light Grid Accent 5" w:semiHidden="0" w:uiPriority="62" w:unhideWhenUsed="0"/>
+    <w:lsdException w:name="Medium Shading 1 Accent 5" w:semiHidden="0" w:uiPriority="63" w:unhideWhenUsed="0"/>
+    <w:lsdException w:name="Medium Shading 2 Accent 5" w:semiHidden="0" w:uiPriority="64" w:unhideWhenUsed="0"/>
+    <w:lsdException w:name="Medium List 1 Accent 5" w:semiHidden="0" w:uiPriority="65" w:unhideWhenUsed="0"/>
+    <w:lsdException w:name="Medium List 2 Accent 5" w:semiHidden="0" w:uiPriority="66" w:unhideWhenUsed="0"/>
+    <w:lsdException w:name="Medium Grid 1 Accent 5" w:semiHidden="0" w:uiPriority="67" w:unhideWhenUsed="0"/>
+    <w:lsdException w:name="Medium Grid 2 Accent 5" w:semiHidden="0" w:uiPriority="68" w:unhideWhenUsed="0"/>
+    <w:lsdException w:name="Medium Grid 3 Accent 5" w:semiHidden="0" w:uiPriority="69" w:unhideWhenUsed="0"/>
+    <w:lsdException w:name="Dark List Accent 5" w:semiHidden="0" w:uiPriority="70" w:unhideWhenUsed="0"/>
+    <w:lsdException w:name="Colorful Shading Accent 5" w:semiHidden="0" w:uiPriority="71" w:unhideWhenUsed="0"/>
+    <w:lsdException w:name="Colorful List Accent 5" w:semiHidden="0" w:uiPriority="72" w:unhideWhenUsed="0"/>
+    <w:lsdException w:name="Colorful Grid Accent 5" w:semiHidden="0" w:uiPriority="73" w:unhideWhenUsed="0"/>
+    <w:lsdException w:name="Light Shading Accent 6" w:semiHidden="0" w:uiPriority="60" w:unhideWhenUsed="0"/>
+    <w:lsdException w:name="Light List Accent 6" w:semiHidden="0" w:uiPriority="61" w:unhideWhenUsed="0"/>
+    <w:lsdException w:name="Light Grid Accent 6" w:semiHidden="0" w:uiPriority="62" w:unhideWhenUsed="0"/>
+    <w:lsdException w:name="Medium Shading 1 Accent 6" w:semiHidden="0" w:uiPriority="63" w:unhideWhenUsed="0"/>
+    <w:lsdException w:name="Medium Shading 2 Accent 6" w:semiHidden="0" w:uiPriority="64" w:unhideWhenUsed="0"/>
+    <w:lsdException w:name="Medium List 1 Accent 6" w:semiHidden="0" w:uiPriority="65" w:unhideWhenUsed="0"/>
+    <w:lsdException w:name="Medium List 2 Accent 6" w:semiHidden="0" w:uiPriority="66" w:unhideWhenUsed="0"/>
+    <w:lsdException w:name="Medium Grid 1 Accent 6" w:semiHidden="0" w:uiPriority="67" w:unhideWhenUsed="0"/>
+    <w:lsdException w:name="Medium Grid 2 Accent 6" w:semiHidden="0" w:uiPriority="68" w:unhideWhenUsed="0"/>
+    <w:lsdException w:name="Medium Grid 3 Accent 6" w:semiHidden="0" w:uiPriority="69" w:unhideWhenUsed="0"/>
+    <w:lsdException w:name="Dark List Accent 6" w:semiHidden="0" w:uiPriority="70" w:unhideWhenUsed="0"/>
+    <w:lsdException w:name="Colorful Shading Accent 6" w:semiHidden="0" w:uiPriority="71" w:unhideWhenUsed="0"/>
+    <w:lsdException w:name="Colorful List Accent 6" w:semiHidden="0" w:uiPriority="72" w:unhideWhenUsed="0"/>
+    <w:lsdException w:name="Colorful Grid Accent 6" w:semiHidden="0" w:uiPriority="73" w:unhideWhenUsed="0"/>
+    <w:lsdException w:name="Subtle Emphasis" w:semiHidden="0" w:uiPriority="19" w:unhideWhenUsed="0" w:qFormat="1"/>
+    <w:lsdException w:name="Intense Emphasis" w:semiHidden="0" w:uiPriority="21" w:unhideWhenUsed="0" w:qFormat="1"/>
+    <w:lsdException w:name="Subtle Reference" w:semiHidden="0" w:uiPriority="31" w:unhideWhenUsed="0" w:qFormat="1"/>
+    <w:lsdException w:name="Intense Reference" w:semiHidden="0" w:uiPriority="32" w:unhideWhenUsed="0" w:qFormat="1"/>
+    <w:lsdException w:name="Book Title" w:semiHidden="0" w:uiPriority="33" w:unhideWhenUsed="0" w:qFormat="1"/>
+    <w:lsdException w:name="Bibliography" w:uiPriority="37"/>
+    <w:lsdException w:name="TOC Heading" w:uiPriority="39" w:qFormat="1"/>
   </w:latentStyles>
   <w:style w:type="paragraph" w:default="1" w:styleId="Normal">
     <w:name w:val="Normal"/>
@@ -14698,7 +15267,7 @@
 </file>
 
 <file path=customXml/itemProps1.xml><?xml version="1.0" encoding="utf-8"?>
-<ds:datastoreItem xmlns:ds="http://schemas.openxmlformats.org/officeDocument/2006/customXml" ds:itemID="{F20C56FC-D941-0047-9D23-7C7917C576BF}">
+<ds:datastoreItem xmlns:ds="http://schemas.openxmlformats.org/officeDocument/2006/customXml" ds:itemID="{BC8E7376-F17C-E843-AE85-1C25DF2820D3}">
   <ds:schemaRefs>
     <ds:schemaRef ds:uri="http://schemas.openxmlformats.org/officeDocument/2006/bibliography"/>
   </ds:schemaRefs>

</xml_diff>